<commit_message>
Added Trace file for testing LRU
Added Trace file for testing LRU
</commit_message>
<xml_diff>
--- a/Documentation/CacheReport.docx
+++ b/Documentation/CacheReport.docx
@@ -351,7 +351,7 @@
         <w:rPr>
           <w:noProof/>
         </w:rPr>
-        <w:instrText xml:space="preserve"> PAGEREF _Toc279451912 \h </w:instrText>
+        <w:instrText xml:space="preserve"> PAGEREF _Toc279517328 \h </w:instrText>
       </w:r>
       <w:r>
         <w:rPr>
@@ -410,7 +410,7 @@
         <w:rPr>
           <w:noProof/>
         </w:rPr>
-        <w:instrText xml:space="preserve"> PAGEREF _Toc279451913 \h </w:instrText>
+        <w:instrText xml:space="preserve"> PAGEREF _Toc279517329 \h </w:instrText>
       </w:r>
       <w:r>
         <w:rPr>
@@ -469,7 +469,7 @@
         <w:rPr>
           <w:noProof/>
         </w:rPr>
-        <w:instrText xml:space="preserve"> PAGEREF _Toc279451914 \h </w:instrText>
+        <w:instrText xml:space="preserve"> PAGEREF _Toc279517330 \h </w:instrText>
       </w:r>
       <w:r>
         <w:rPr>
@@ -528,7 +528,7 @@
         <w:rPr>
           <w:noProof/>
         </w:rPr>
-        <w:instrText xml:space="preserve"> PAGEREF _Toc279451915 \h </w:instrText>
+        <w:instrText xml:space="preserve"> PAGEREF _Toc279517331 \h </w:instrText>
       </w:r>
       <w:r>
         <w:rPr>
@@ -585,7 +585,7 @@
         <w:rPr>
           <w:noProof/>
         </w:rPr>
-        <w:instrText xml:space="preserve"> PAGEREF _Toc279451916 \h </w:instrText>
+        <w:instrText xml:space="preserve"> PAGEREF _Toc279517332 \h </w:instrText>
       </w:r>
       <w:r>
         <w:rPr>
@@ -642,7 +642,7 @@
         <w:rPr>
           <w:noProof/>
         </w:rPr>
-        <w:instrText xml:space="preserve"> PAGEREF _Toc279451917 \h </w:instrText>
+        <w:instrText xml:space="preserve"> PAGEREF _Toc279517333 \h </w:instrText>
       </w:r>
       <w:r>
         <w:rPr>
@@ -699,7 +699,7 @@
         <w:rPr>
           <w:noProof/>
         </w:rPr>
-        <w:instrText xml:space="preserve"> PAGEREF _Toc279451918 \h </w:instrText>
+        <w:instrText xml:space="preserve"> PAGEREF _Toc279517334 \h </w:instrText>
       </w:r>
       <w:r>
         <w:rPr>
@@ -756,7 +756,7 @@
         <w:rPr>
           <w:noProof/>
         </w:rPr>
-        <w:instrText xml:space="preserve"> PAGEREF _Toc279451919 \h </w:instrText>
+        <w:instrText xml:space="preserve"> PAGEREF _Toc279517335 \h </w:instrText>
       </w:r>
       <w:r>
         <w:rPr>
@@ -815,7 +815,7 @@
         <w:rPr>
           <w:noProof/>
         </w:rPr>
-        <w:instrText xml:space="preserve"> PAGEREF _Toc279451920 \h </w:instrText>
+        <w:instrText xml:space="preserve"> PAGEREF _Toc279517336 \h </w:instrText>
       </w:r>
       <w:r>
         <w:rPr>
@@ -872,7 +872,7 @@
         <w:rPr>
           <w:noProof/>
         </w:rPr>
-        <w:instrText xml:space="preserve"> PAGEREF _Toc279451921 \h </w:instrText>
+        <w:instrText xml:space="preserve"> PAGEREF _Toc279517337 \h </w:instrText>
       </w:r>
       <w:r>
         <w:rPr>
@@ -929,7 +929,7 @@
         <w:rPr>
           <w:noProof/>
         </w:rPr>
-        <w:instrText xml:space="preserve"> PAGEREF _Toc279451922 \h </w:instrText>
+        <w:instrText xml:space="preserve"> PAGEREF _Toc279517338 \h </w:instrText>
       </w:r>
       <w:r>
         <w:rPr>
@@ -986,7 +986,7 @@
         <w:rPr>
           <w:noProof/>
         </w:rPr>
-        <w:instrText xml:space="preserve"> PAGEREF _Toc279451923 \h </w:instrText>
+        <w:instrText xml:space="preserve"> PAGEREF _Toc279517339 \h </w:instrText>
       </w:r>
       <w:r>
         <w:rPr>
@@ -1043,7 +1043,7 @@
         <w:rPr>
           <w:noProof/>
         </w:rPr>
-        <w:instrText xml:space="preserve"> PAGEREF _Toc279451924 \h </w:instrText>
+        <w:instrText xml:space="preserve"> PAGEREF _Toc279517340 \h </w:instrText>
       </w:r>
       <w:r>
         <w:rPr>
@@ -1100,7 +1100,7 @@
         <w:rPr>
           <w:noProof/>
         </w:rPr>
-        <w:instrText xml:space="preserve"> PAGEREF _Toc279451925 \h </w:instrText>
+        <w:instrText xml:space="preserve"> PAGEREF _Toc279517341 \h </w:instrText>
       </w:r>
       <w:r>
         <w:rPr>
@@ -1157,7 +1157,7 @@
         <w:rPr>
           <w:noProof/>
         </w:rPr>
-        <w:instrText xml:space="preserve"> PAGEREF _Toc279451926 \h </w:instrText>
+        <w:instrText xml:space="preserve"> PAGEREF _Toc279517342 \h </w:instrText>
       </w:r>
       <w:r>
         <w:rPr>
@@ -1214,7 +1214,7 @@
         <w:rPr>
           <w:noProof/>
         </w:rPr>
-        <w:instrText xml:space="preserve"> PAGEREF _Toc279451927 \h </w:instrText>
+        <w:instrText xml:space="preserve"> PAGEREF _Toc279517343 \h </w:instrText>
       </w:r>
       <w:r>
         <w:rPr>
@@ -1271,7 +1271,7 @@
         <w:rPr>
           <w:noProof/>
         </w:rPr>
-        <w:instrText xml:space="preserve"> PAGEREF _Toc279451928 \h </w:instrText>
+        <w:instrText xml:space="preserve"> PAGEREF _Toc279517344 \h </w:instrText>
       </w:r>
       <w:r>
         <w:rPr>
@@ -1330,7 +1330,7 @@
         <w:rPr>
           <w:noProof/>
         </w:rPr>
-        <w:instrText xml:space="preserve"> PAGEREF _Toc279451929 \h </w:instrText>
+        <w:instrText xml:space="preserve"> PAGEREF _Toc279517345 \h </w:instrText>
       </w:r>
       <w:r>
         <w:rPr>
@@ -1387,7 +1387,7 @@
         <w:rPr>
           <w:noProof/>
         </w:rPr>
-        <w:instrText xml:space="preserve"> PAGEREF _Toc279451930 \h </w:instrText>
+        <w:instrText xml:space="preserve"> PAGEREF _Toc279517346 \h </w:instrText>
       </w:r>
       <w:r>
         <w:rPr>
@@ -1444,7 +1444,7 @@
         <w:rPr>
           <w:noProof/>
         </w:rPr>
-        <w:instrText xml:space="preserve"> PAGEREF _Toc279451931 \h </w:instrText>
+        <w:instrText xml:space="preserve"> PAGEREF _Toc279517347 \h </w:instrText>
       </w:r>
       <w:r>
         <w:rPr>
@@ -1503,7 +1503,7 @@
         <w:rPr>
           <w:noProof/>
         </w:rPr>
-        <w:instrText xml:space="preserve"> PAGEREF _Toc279451932 \h </w:instrText>
+        <w:instrText xml:space="preserve"> PAGEREF _Toc279517348 \h </w:instrText>
       </w:r>
       <w:r>
         <w:rPr>
@@ -1560,7 +1560,7 @@
         <w:rPr>
           <w:noProof/>
         </w:rPr>
-        <w:instrText xml:space="preserve"> PAGEREF _Toc279451933 \h </w:instrText>
+        <w:instrText xml:space="preserve"> PAGEREF _Toc279517349 \h </w:instrText>
       </w:r>
       <w:r>
         <w:rPr>
@@ -1617,7 +1617,7 @@
         <w:rPr>
           <w:noProof/>
         </w:rPr>
-        <w:instrText xml:space="preserve"> PAGEREF _Toc279451934 \h </w:instrText>
+        <w:instrText xml:space="preserve"> PAGEREF _Toc279517350 \h </w:instrText>
       </w:r>
       <w:r>
         <w:rPr>
@@ -1674,7 +1674,7 @@
         <w:rPr>
           <w:noProof/>
         </w:rPr>
-        <w:instrText xml:space="preserve"> PAGEREF _Toc279451935 \h </w:instrText>
+        <w:instrText xml:space="preserve"> PAGEREF _Toc279517351 \h </w:instrText>
       </w:r>
       <w:r>
         <w:rPr>
@@ -1724,7 +1724,7 @@
         </w:sectPr>
       </w:pPr>
     </w:p>
-    <w:bookmarkStart w:id="0" w:name="_Toc279451912" w:displacedByCustomXml="next"/>
+    <w:bookmarkStart w:id="0" w:name="_Toc279517328" w:displacedByCustomXml="next"/>
     <w:bookmarkStart w:id="1" w:name="_Toc279173391" w:displacedByCustomXml="next"/>
     <w:bookmarkStart w:id="2" w:name="_Toc279173386" w:displacedByCustomXml="next"/>
     <w:sdt>
@@ -1761,7 +1761,7 @@
         <w:pStyle w:val="Heading2"/>
         <w:jc w:val="left"/>
       </w:pPr>
-      <w:bookmarkStart w:id="3" w:name="_Toc279451913"/>
+      <w:bookmarkStart w:id="3" w:name="_Toc279517329"/>
       <w:r>
         <w:t xml:space="preserve">1. </w:t>
       </w:r>
@@ -1790,7 +1790,7 @@
         <w:pStyle w:val="Heading2"/>
         <w:jc w:val="left"/>
       </w:pPr>
-      <w:bookmarkStart w:id="4" w:name="_Toc279451914"/>
+      <w:bookmarkStart w:id="4" w:name="_Toc279517330"/>
       <w:r>
         <w:t xml:space="preserve">2. </w:t>
       </w:r>
@@ -1803,8 +1803,6 @@
       <w:r>
         <w:t>The system uses multilevel caches:</w:t>
       </w:r>
-      <w:bookmarkStart w:id="5" w:name="_GoBack"/>
-      <w:bookmarkEnd w:id="5"/>
     </w:p>
     <w:p>
       <w:pPr>
@@ -1947,7 +1945,7 @@
         <w:pStyle w:val="Heading2"/>
         <w:jc w:val="left"/>
       </w:pPr>
-      <w:bookmarkStart w:id="6" w:name="_Toc279451915"/>
+      <w:bookmarkStart w:id="5" w:name="_Toc279517331"/>
       <w:r>
         <w:t xml:space="preserve">3. </w:t>
       </w:r>
@@ -1957,13 +1955,13 @@
       <w:r>
         <w:t xml:space="preserve"> and Design Considerations</w:t>
       </w:r>
-      <w:bookmarkEnd w:id="6"/>
+      <w:bookmarkEnd w:id="5"/>
     </w:p>
     <w:p>
       <w:pPr>
         <w:pStyle w:val="Heading3"/>
       </w:pPr>
-      <w:bookmarkStart w:id="7" w:name="_Toc279451916"/>
+      <w:bookmarkStart w:id="6" w:name="_Toc279517332"/>
       <w:r>
         <w:t>3.1</w:t>
       </w:r>
@@ -1973,7 +1971,7 @@
       <w:r>
         <w:t>L3 Cache</w:t>
       </w:r>
-      <w:bookmarkEnd w:id="7"/>
+      <w:bookmarkEnd w:id="6"/>
     </w:p>
     <w:p>
       <w:pPr>
@@ -2158,7 +2156,7 @@
       <w:pPr>
         <w:pStyle w:val="Heading3"/>
       </w:pPr>
-      <w:bookmarkStart w:id="8" w:name="_Toc279451917"/>
+      <w:bookmarkStart w:id="7" w:name="_Toc279517333"/>
       <w:r>
         <w:t>3.2</w:t>
       </w:r>
@@ -2168,7 +2166,7 @@
       <w:r>
         <w:t>L2 cache</w:t>
       </w:r>
-      <w:bookmarkEnd w:id="8"/>
+      <w:bookmarkEnd w:id="7"/>
     </w:p>
     <w:p>
       <w:pPr>
@@ -2228,14 +2226,14 @@
       <w:pPr>
         <w:pStyle w:val="Heading3"/>
       </w:pPr>
-      <w:bookmarkStart w:id="9" w:name="_Toc279451918"/>
+      <w:bookmarkStart w:id="8" w:name="_Toc279517334"/>
       <w:r>
         <w:t xml:space="preserve">3.3 </w:t>
       </w:r>
       <w:r>
         <w:t>Shared Memory</w:t>
       </w:r>
-      <w:bookmarkEnd w:id="9"/>
+      <w:bookmarkEnd w:id="8"/>
     </w:p>
     <w:p>
       <w:pPr>
@@ -2269,14 +2267,14 @@
       <w:pPr>
         <w:pStyle w:val="Heading3"/>
       </w:pPr>
-      <w:bookmarkStart w:id="10" w:name="_Toc279451919"/>
+      <w:bookmarkStart w:id="9" w:name="_Toc279517335"/>
       <w:r>
         <w:t xml:space="preserve">3.4 </w:t>
       </w:r>
       <w:r>
         <w:t>Commands</w:t>
       </w:r>
-      <w:bookmarkEnd w:id="10"/>
+      <w:bookmarkEnd w:id="9"/>
     </w:p>
     <w:p>
       <w:pPr>
@@ -2309,36 +2307,36 @@
         <w:pStyle w:val="Heading2"/>
         <w:jc w:val="left"/>
       </w:pPr>
-      <w:bookmarkStart w:id="11" w:name="_Toc279451920"/>
+      <w:bookmarkStart w:id="10" w:name="_Toc279517336"/>
       <w:r>
         <w:t>4. Design</w:t>
+      </w:r>
+      <w:bookmarkEnd w:id="10"/>
+    </w:p>
+    <w:p>
+      <w:pPr>
+        <w:pStyle w:val="Heading3"/>
+      </w:pPr>
+      <w:bookmarkStart w:id="11" w:name="_Toc279517337"/>
+      <w:r>
+        <w:t>4.1 Trace File Parser</w:t>
       </w:r>
       <w:bookmarkEnd w:id="11"/>
     </w:p>
     <w:p>
-      <w:pPr>
-        <w:pStyle w:val="Heading3"/>
-      </w:pPr>
-      <w:bookmarkStart w:id="12" w:name="_Toc279451921"/>
-      <w:r>
-        <w:t>4.1 Trace File Parser</w:t>
-      </w:r>
-      <w:bookmarkEnd w:id="12"/>
+      <w:r>
+        <w:t>Stuff</w:t>
+      </w:r>
     </w:p>
     <w:p>
-      <w:r>
-        <w:t>Stuff</w:t>
-      </w:r>
-    </w:p>
-    <w:p>
       <w:pPr>
         <w:pStyle w:val="Heading3"/>
       </w:pPr>
-      <w:bookmarkStart w:id="13" w:name="_Toc279451922"/>
+      <w:bookmarkStart w:id="12" w:name="_Toc279517338"/>
       <w:r>
         <w:t>4.2 Commands Algorithms</w:t>
       </w:r>
-      <w:bookmarkEnd w:id="13"/>
+      <w:bookmarkEnd w:id="12"/>
     </w:p>
     <w:p>
       <w:pPr>
@@ -2620,11 +2618,11 @@
       <w:pPr>
         <w:pStyle w:val="Heading3"/>
       </w:pPr>
-      <w:bookmarkStart w:id="14" w:name="_Toc279451923"/>
+      <w:bookmarkStart w:id="13" w:name="_Toc279517339"/>
       <w:r>
         <w:t>4.3 Coherence Protocol (MESIF)</w:t>
       </w:r>
-      <w:bookmarkEnd w:id="14"/>
+      <w:bookmarkEnd w:id="13"/>
     </w:p>
     <w:p>
       <w:r>
@@ -2742,7 +2740,7 @@
       <w:pPr>
         <w:pStyle w:val="Heading3"/>
       </w:pPr>
-      <w:bookmarkStart w:id="15" w:name="_Toc279451924"/>
+      <w:bookmarkStart w:id="14" w:name="_Toc279517340"/>
       <w:r>
         <w:t>4.4</w:t>
       </w:r>
@@ -2752,7 +2750,7 @@
       <w:r>
         <w:t>Line Replacement Policy (Pseudo LRU)</w:t>
       </w:r>
-      <w:bookmarkEnd w:id="15"/>
+      <w:bookmarkEnd w:id="14"/>
     </w:p>
     <w:p>
       <w:pPr>
@@ -2992,11 +2990,11 @@
       <w:pPr>
         <w:pStyle w:val="Heading3"/>
       </w:pPr>
-      <w:bookmarkStart w:id="16" w:name="_Toc279451925"/>
+      <w:bookmarkStart w:id="15" w:name="_Toc279517341"/>
       <w:r>
         <w:t>4.5. L2-L3 Inclusivity</w:t>
       </w:r>
-      <w:bookmarkEnd w:id="16"/>
+      <w:bookmarkEnd w:id="15"/>
     </w:p>
     <w:p>
       <w:pPr>
@@ -3271,24 +3269,69 @@
       <w:pPr>
         <w:pStyle w:val="Heading3"/>
       </w:pPr>
-      <w:bookmarkStart w:id="17" w:name="_Toc279451926"/>
+      <w:bookmarkStart w:id="16" w:name="_Toc279517342"/>
       <w:r>
         <w:t>4.6. Write Buffer</w:t>
+      </w:r>
+      <w:bookmarkEnd w:id="16"/>
+    </w:p>
+    <w:p>
+      <w:r>
+        <w:t>Stuff</w:t>
+      </w:r>
+    </w:p>
+    <w:p>
+      <w:pPr>
+        <w:pStyle w:val="Heading3"/>
+      </w:pPr>
+      <w:bookmarkStart w:id="17" w:name="_Toc279517343"/>
+      <w:r>
+        <w:t>4.7. Memory</w:t>
       </w:r>
       <w:bookmarkEnd w:id="17"/>
     </w:p>
     <w:p>
-      <w:r>
-        <w:t>Stuff</w:t>
+      <w:pPr>
+        <w:jc w:val="both"/>
+      </w:pPr>
+      <w:r>
+        <w:t xml:space="preserve">The DRAM shared memory is not modeled in this program. </w:t>
+      </w:r>
+      <w:r>
+        <w:t xml:space="preserve">To show when a read from memory or a write to memory is performed, a few memory function stubs are in place in the code to remind us of the </w:t>
+      </w:r>
+      <w:r>
+        <w:t>current bus operation</w:t>
+      </w:r>
+      <w:r>
+        <w:t xml:space="preserve"> and to show whi</w:t>
+      </w:r>
+      <w:r>
+        <w:t>ch address is provided to</w:t>
+      </w:r>
+      <w:r>
+        <w:t xml:space="preserve"> the DIMMs</w:t>
+      </w:r>
+      <w:r>
+        <w:t xml:space="preserve"> </w:t>
+      </w:r>
+      <w:r>
+        <w:t xml:space="preserve">in order </w:t>
+      </w:r>
+      <w:r>
+        <w:t>to transfer an entire cache line in a burst.</w:t>
       </w:r>
     </w:p>
     <w:p>
       <w:pPr>
         <w:pStyle w:val="Heading3"/>
       </w:pPr>
-      <w:bookmarkStart w:id="18" w:name="_Toc279451927"/>
-      <w:r>
-        <w:t>4.7. Memory</w:t>
+      <w:bookmarkStart w:id="18" w:name="_Toc279517344"/>
+      <w:r>
+        <w:t>4.8</w:t>
+      </w:r>
+      <w:r>
+        <w:t>. Statistics</w:t>
       </w:r>
       <w:bookmarkEnd w:id="18"/>
     </w:p>
@@ -3297,141 +3340,96 @@
         <w:jc w:val="both"/>
       </w:pPr>
       <w:r>
-        <w:t xml:space="preserve">The DRAM shared memory is not modeled in this program. </w:t>
-      </w:r>
-      <w:r>
-        <w:t xml:space="preserve">To show when a read from memory or a write to memory is performed, a few memory function stubs are in place in the code to remind us of the </w:t>
-      </w:r>
-      <w:r>
-        <w:t>current bus operation</w:t>
-      </w:r>
-      <w:r>
-        <w:t xml:space="preserve"> and to show whi</w:t>
-      </w:r>
-      <w:r>
-        <w:t>ch address is provided to</w:t>
-      </w:r>
-      <w:r>
-        <w:t xml:space="preserve"> the DIMMs</w:t>
-      </w:r>
-      <w:r>
-        <w:t xml:space="preserve"> </w:t>
-      </w:r>
-      <w:r>
-        <w:t xml:space="preserve">in order </w:t>
-      </w:r>
-      <w:r>
-        <w:t>to transfer an entire cache line in a burst.</w:t>
+        <w:t>After executing the last instruction read form the trace file, the program will output cache statistics for the current trace file. Th</w:t>
+      </w:r>
+      <w:r>
+        <w:t xml:space="preserve">e number of accesses, reads, </w:t>
+      </w:r>
+      <w:r>
+        <w:t>writes</w:t>
+      </w:r>
+      <w:r>
+        <w:t>, hits and misses</w:t>
+      </w:r>
+      <w:r>
+        <w:t xml:space="preserve"> are incremented</w:t>
+      </w:r>
+      <w:r>
+        <w:t xml:space="preserve"> by case</w:t>
+      </w:r>
+      <w:r>
+        <w:t xml:space="preserve"> only when executing </w:t>
+      </w:r>
+      <w:r>
+        <w:t>command</w:t>
+      </w:r>
+      <w:r>
+        <w:t>s</w:t>
+      </w:r>
+      <w:r>
+        <w:t xml:space="preserve"> 0, 1 or 2.</w:t>
+      </w:r>
+      <w:r>
+        <w:t xml:space="preserve"> The </w:t>
+      </w:r>
+      <w:proofErr w:type="gramStart"/>
+      <w:r>
+        <w:t>cache hit</w:t>
+      </w:r>
+      <w:proofErr w:type="gramEnd"/>
+      <w:r>
+        <w:t xml:space="preserve"> ratio is expressed as the </w:t>
+      </w:r>
+      <w:r>
+        <w:t>rati</w:t>
+      </w:r>
+      <w:r>
+        <w:t>o of the number of cache hits and</w:t>
+      </w:r>
+      <w:r>
+        <w:t xml:space="preserve"> the number of cache accesses.</w:t>
       </w:r>
     </w:p>
     <w:p>
       <w:pPr>
-        <w:pStyle w:val="Heading3"/>
-      </w:pPr>
-      <w:bookmarkStart w:id="19" w:name="_Toc279451928"/>
-      <w:r>
-        <w:t>4.8</w:t>
-      </w:r>
-      <w:r>
-        <w:t>. Statistics</w:t>
+        <w:jc w:val="both"/>
+      </w:pPr>
+    </w:p>
+    <w:p>
+      <w:pPr>
+        <w:pStyle w:val="Heading2"/>
+        <w:jc w:val="left"/>
+      </w:pPr>
+      <w:bookmarkStart w:id="19" w:name="_Toc279517345"/>
+      <w:r>
+        <w:t>5. Test Plan</w:t>
       </w:r>
       <w:bookmarkEnd w:id="19"/>
     </w:p>
     <w:p>
       <w:pPr>
-        <w:jc w:val="both"/>
-      </w:pPr>
-      <w:r>
-        <w:t>After executing the last instruction read form the trace file, the program will output cache statistics for the current trace file. Th</w:t>
-      </w:r>
-      <w:r>
-        <w:t xml:space="preserve">e number of accesses, reads, </w:t>
-      </w:r>
-      <w:r>
-        <w:t>writes</w:t>
-      </w:r>
-      <w:r>
-        <w:t>, hits and misses</w:t>
-      </w:r>
-      <w:r>
-        <w:t xml:space="preserve"> are incremented</w:t>
-      </w:r>
-      <w:r>
-        <w:t xml:space="preserve"> by case</w:t>
-      </w:r>
-      <w:r>
-        <w:t xml:space="preserve"> only when executing </w:t>
-      </w:r>
-      <w:r>
-        <w:t>command</w:t>
-      </w:r>
-      <w:r>
-        <w:t>s</w:t>
-      </w:r>
-      <w:r>
-        <w:t xml:space="preserve"> 0, 1 or 2.</w:t>
-      </w:r>
-      <w:r>
-        <w:t xml:space="preserve"> The </w:t>
-      </w:r>
-      <w:proofErr w:type="gramStart"/>
-      <w:r>
-        <w:t>cache hit</w:t>
-      </w:r>
-      <w:proofErr w:type="gramEnd"/>
-      <w:r>
-        <w:t xml:space="preserve"> ratio is expressed as the </w:t>
-      </w:r>
-      <w:r>
-        <w:t>rati</w:t>
-      </w:r>
-      <w:r>
-        <w:t>o of the number of cache hits and</w:t>
-      </w:r>
-      <w:r>
-        <w:t xml:space="preserve"> the number of cache accesses.</w:t>
-      </w:r>
-    </w:p>
-    <w:p>
-      <w:pPr>
-        <w:jc w:val="both"/>
-      </w:pPr>
-    </w:p>
-    <w:p>
-      <w:pPr>
-        <w:pStyle w:val="Heading2"/>
-        <w:jc w:val="left"/>
-      </w:pPr>
-      <w:bookmarkStart w:id="20" w:name="_Toc279451929"/>
-      <w:r>
-        <w:t>5. Test Plan</w:t>
+        <w:pStyle w:val="Heading3"/>
+      </w:pPr>
+      <w:bookmarkStart w:id="20" w:name="_Toc279517346"/>
+      <w:r>
+        <w:t>5.1. Test Plan</w:t>
       </w:r>
       <w:bookmarkEnd w:id="20"/>
     </w:p>
     <w:p>
-      <w:pPr>
-        <w:pStyle w:val="Heading3"/>
-      </w:pPr>
-      <w:bookmarkStart w:id="21" w:name="_Toc279451930"/>
-      <w:r>
-        <w:t>5.1. Test Plan</w:t>
-      </w:r>
-      <w:bookmarkEnd w:id="21"/>
+      <w:r>
+        <w:t>Stuff</w:t>
+      </w:r>
     </w:p>
     <w:p>
-      <w:r>
-        <w:t>Stuff</w:t>
-      </w:r>
-    </w:p>
-    <w:p>
       <w:pPr>
         <w:pStyle w:val="Heading3"/>
       </w:pPr>
-      <w:bookmarkStart w:id="22" w:name="_Toc279451931"/>
+      <w:bookmarkStart w:id="21" w:name="_Toc279517347"/>
       <w:r>
         <w:t>5.2. Test Cases</w:t>
       </w:r>
-      <w:bookmarkEnd w:id="22"/>
+      <w:bookmarkEnd w:id="21"/>
     </w:p>
     <w:p/>
     <w:tbl>
@@ -7814,13 +7812,7 @@
               <w:rPr>
                 <w:rFonts w:ascii="Calisto MT" w:hAnsi="Calisto MT"/>
               </w:rPr>
-              <w:t>5.</w:t>
-            </w:r>
-            <w:r>
-              <w:rPr>
-                <w:rFonts w:ascii="Calisto MT" w:hAnsi="Calisto MT"/>
-              </w:rPr>
-              <w:t xml:space="preserve"> Check output line 17</w:t>
+              <w:t>5. Check next output line</w:t>
             </w:r>
           </w:p>
         </w:tc>
@@ -7835,16 +7827,7 @@
               </w:rPr>
             </w:pPr>
             <w:r>
-              <w:rPr>
-                <w:rFonts w:ascii="Calisto MT" w:hAnsi="Calisto MT"/>
-              </w:rPr>
-              <w:t xml:space="preserve">M: </w:t>
-            </w:r>
-            <w:r>
-              <w:rPr>
-                <w:rFonts w:ascii="Calisto MT" w:hAnsi="Calisto MT"/>
-              </w:rPr>
-              <w:t>Evict Line #</w:t>
+              <w:t>H</w:t>
             </w:r>
           </w:p>
         </w:tc>
@@ -7886,6 +7869,9 @@
         </w:tc>
       </w:tr>
       <w:tr>
+        <w:trPr>
+          <w:trHeight w:val="287"/>
+        </w:trPr>
         <w:tc>
           <w:tcPr>
             <w:tcW w:w="2988" w:type="dxa"/>
@@ -7901,13 +7887,13 @@
               <w:rPr>
                 <w:rFonts w:ascii="Calisto MT" w:hAnsi="Calisto MT"/>
               </w:rPr>
-              <w:t>6.</w:t>
-            </w:r>
-            <w:r>
-              <w:rPr>
-                <w:rFonts w:ascii="Calisto MT" w:hAnsi="Calisto MT"/>
-              </w:rPr>
-              <w:t xml:space="preserve"> Check output line 18</w:t>
+              <w:t xml:space="preserve">6. </w:t>
+            </w:r>
+            <w:r>
+              <w:rPr>
+                <w:rFonts w:ascii="Calisto MT" w:hAnsi="Calisto MT"/>
+              </w:rPr>
+              <w:t>Check next output line</w:t>
             </w:r>
           </w:p>
         </w:tc>
@@ -7922,16 +7908,7 @@
               </w:rPr>
             </w:pPr>
             <w:r>
-              <w:rPr>
-                <w:rFonts w:ascii="Calisto MT" w:hAnsi="Calisto MT"/>
-              </w:rPr>
-              <w:t xml:space="preserve">M: </w:t>
-            </w:r>
-            <w:r>
-              <w:rPr>
-                <w:rFonts w:ascii="Calisto MT" w:hAnsi="Calisto MT"/>
-              </w:rPr>
-              <w:t>Evict Line #</w:t>
+              <w:t xml:space="preserve">H </w:t>
             </w:r>
           </w:p>
         </w:tc>
@@ -7988,13 +7965,13 @@
               <w:rPr>
                 <w:rFonts w:ascii="Calisto MT" w:hAnsi="Calisto MT"/>
               </w:rPr>
-              <w:t>7.</w:t>
-            </w:r>
-            <w:r>
-              <w:rPr>
-                <w:rFonts w:ascii="Calisto MT" w:hAnsi="Calisto MT"/>
-              </w:rPr>
-              <w:t xml:space="preserve"> Check output line 19</w:t>
+              <w:t xml:space="preserve">7. </w:t>
+            </w:r>
+            <w:r>
+              <w:rPr>
+                <w:rFonts w:ascii="Calisto MT" w:hAnsi="Calisto MT"/>
+              </w:rPr>
+              <w:t>Check next output line</w:t>
             </w:r>
           </w:p>
         </w:tc>
@@ -8009,10 +7986,10 @@
               </w:rPr>
             </w:pPr>
             <w:r>
-              <w:rPr>
-                <w:rFonts w:ascii="Calisto MT" w:hAnsi="Calisto MT"/>
-              </w:rPr>
-              <w:t>H</w:t>
+              <w:t>M: Evict line</w:t>
+            </w:r>
+            <w:r>
+              <w:t xml:space="preserve"> 0</w:t>
             </w:r>
           </w:p>
         </w:tc>
@@ -8069,13 +8046,13 @@
               <w:rPr>
                 <w:rFonts w:ascii="Calisto MT" w:hAnsi="Calisto MT"/>
               </w:rPr>
-              <w:t>8.</w:t>
-            </w:r>
-            <w:r>
-              <w:rPr>
-                <w:rFonts w:ascii="Calisto MT" w:hAnsi="Calisto MT"/>
-              </w:rPr>
-              <w:t xml:space="preserve"> Check output line 20</w:t>
+              <w:t xml:space="preserve">8. </w:t>
+            </w:r>
+            <w:r>
+              <w:rPr>
+                <w:rFonts w:ascii="Calisto MT" w:hAnsi="Calisto MT"/>
+              </w:rPr>
+              <w:t>Check next output line</w:t>
             </w:r>
           </w:p>
         </w:tc>
@@ -8090,10 +8067,7 @@
               </w:rPr>
             </w:pPr>
             <w:r>
-              <w:rPr>
-                <w:rFonts w:ascii="Calisto MT" w:hAnsi="Calisto MT"/>
-              </w:rPr>
-              <w:t>M: Evict Line #</w:t>
+              <w:t>H</w:t>
             </w:r>
           </w:p>
         </w:tc>
@@ -8150,13 +8124,13 @@
               <w:rPr>
                 <w:rFonts w:ascii="Calisto MT" w:hAnsi="Calisto MT"/>
               </w:rPr>
-              <w:t>9.</w:t>
-            </w:r>
-            <w:r>
-              <w:rPr>
-                <w:rFonts w:ascii="Calisto MT" w:hAnsi="Calisto MT"/>
-              </w:rPr>
-              <w:t xml:space="preserve"> Check output line 21</w:t>
+              <w:t xml:space="preserve">9. </w:t>
+            </w:r>
+            <w:r>
+              <w:rPr>
+                <w:rFonts w:ascii="Calisto MT" w:hAnsi="Calisto MT"/>
+              </w:rPr>
+              <w:t>Check next output line</w:t>
             </w:r>
           </w:p>
         </w:tc>
@@ -8171,10 +8145,10 @@
               </w:rPr>
             </w:pPr>
             <w:r>
-              <w:rPr>
-                <w:rFonts w:ascii="Calisto MT" w:hAnsi="Calisto MT"/>
-              </w:rPr>
-              <w:t>H</w:t>
+              <w:t>M: Evict line</w:t>
+            </w:r>
+            <w:r>
+              <w:t xml:space="preserve"> 4</w:t>
             </w:r>
           </w:p>
         </w:tc>
@@ -8227,6 +8201,12 @@
                 <w:rFonts w:ascii="Calisto MT" w:hAnsi="Calisto MT"/>
               </w:rPr>
             </w:pPr>
+            <w:r>
+              <w:rPr>
+                <w:rFonts w:ascii="Calisto MT" w:hAnsi="Calisto MT"/>
+              </w:rPr>
+              <w:t>10. Check next output line</w:t>
+            </w:r>
           </w:p>
         </w:tc>
         <w:tc>
@@ -8240,10 +8220,288 @@
               </w:rPr>
             </w:pPr>
             <w:r>
-              <w:rPr>
-                <w:rFonts w:ascii="Calisto MT" w:hAnsi="Calisto MT"/>
-              </w:rPr>
-              <w:t>H:</w:t>
+              <w:t>H</w:t>
+            </w:r>
+          </w:p>
+        </w:tc>
+        <w:tc>
+          <w:tcPr>
+            <w:tcW w:w="900" w:type="dxa"/>
+          </w:tcPr>
+          <w:p>
+            <w:pPr>
+              <w:rPr>
+                <w:rFonts w:ascii="Calisto MT" w:hAnsi="Calisto MT"/>
+              </w:rPr>
+            </w:pPr>
+          </w:p>
+        </w:tc>
+        <w:tc>
+          <w:tcPr>
+            <w:tcW w:w="900" w:type="dxa"/>
+          </w:tcPr>
+          <w:p>
+            <w:pPr>
+              <w:rPr>
+                <w:rFonts w:ascii="Calisto MT" w:hAnsi="Calisto MT"/>
+              </w:rPr>
+            </w:pPr>
+          </w:p>
+        </w:tc>
+        <w:tc>
+          <w:tcPr>
+            <w:tcW w:w="1703" w:type="dxa"/>
+          </w:tcPr>
+          <w:p>
+            <w:pPr>
+              <w:rPr>
+                <w:rFonts w:ascii="Calisto MT" w:hAnsi="Calisto MT"/>
+              </w:rPr>
+            </w:pPr>
+          </w:p>
+        </w:tc>
+      </w:tr>
+      <w:tr>
+        <w:tc>
+          <w:tcPr>
+            <w:tcW w:w="2988" w:type="dxa"/>
+            <w:gridSpan w:val="2"/>
+          </w:tcPr>
+          <w:p>
+            <w:pPr>
+              <w:rPr>
+                <w:rFonts w:ascii="Calisto MT" w:hAnsi="Calisto MT"/>
+              </w:rPr>
+            </w:pPr>
+            <w:r>
+              <w:rPr>
+                <w:rFonts w:ascii="Calisto MT" w:hAnsi="Calisto MT"/>
+              </w:rPr>
+              <w:t>11. Check next output line</w:t>
+            </w:r>
+          </w:p>
+        </w:tc>
+        <w:tc>
+          <w:tcPr>
+            <w:tcW w:w="3150" w:type="dxa"/>
+          </w:tcPr>
+          <w:p>
+            <w:pPr>
+              <w:rPr>
+                <w:rFonts w:ascii="Calisto MT" w:hAnsi="Calisto MT"/>
+              </w:rPr>
+            </w:pPr>
+            <w:r>
+              <w:t>H</w:t>
+            </w:r>
+          </w:p>
+        </w:tc>
+        <w:tc>
+          <w:tcPr>
+            <w:tcW w:w="900" w:type="dxa"/>
+          </w:tcPr>
+          <w:p>
+            <w:pPr>
+              <w:rPr>
+                <w:rFonts w:ascii="Calisto MT" w:hAnsi="Calisto MT"/>
+              </w:rPr>
+            </w:pPr>
+          </w:p>
+        </w:tc>
+        <w:tc>
+          <w:tcPr>
+            <w:tcW w:w="900" w:type="dxa"/>
+          </w:tcPr>
+          <w:p>
+            <w:pPr>
+              <w:rPr>
+                <w:rFonts w:ascii="Calisto MT" w:hAnsi="Calisto MT"/>
+              </w:rPr>
+            </w:pPr>
+          </w:p>
+        </w:tc>
+        <w:tc>
+          <w:tcPr>
+            <w:tcW w:w="1703" w:type="dxa"/>
+          </w:tcPr>
+          <w:p>
+            <w:pPr>
+              <w:rPr>
+                <w:rFonts w:ascii="Calisto MT" w:hAnsi="Calisto MT"/>
+              </w:rPr>
+            </w:pPr>
+          </w:p>
+        </w:tc>
+      </w:tr>
+      <w:tr>
+        <w:tc>
+          <w:tcPr>
+            <w:tcW w:w="2988" w:type="dxa"/>
+            <w:gridSpan w:val="2"/>
+          </w:tcPr>
+          <w:p>
+            <w:pPr>
+              <w:rPr>
+                <w:rFonts w:ascii="Calisto MT" w:hAnsi="Calisto MT"/>
+              </w:rPr>
+            </w:pPr>
+            <w:r>
+              <w:rPr>
+                <w:rFonts w:ascii="Calisto MT" w:hAnsi="Calisto MT"/>
+              </w:rPr>
+              <w:t>12. Check next output line</w:t>
+            </w:r>
+          </w:p>
+        </w:tc>
+        <w:tc>
+          <w:tcPr>
+            <w:tcW w:w="3150" w:type="dxa"/>
+          </w:tcPr>
+          <w:p>
+            <w:pPr>
+              <w:rPr>
+                <w:rFonts w:ascii="Calisto MT" w:hAnsi="Calisto MT"/>
+              </w:rPr>
+            </w:pPr>
+            <w:r>
+              <w:t>H</w:t>
+            </w:r>
+          </w:p>
+        </w:tc>
+        <w:tc>
+          <w:tcPr>
+            <w:tcW w:w="900" w:type="dxa"/>
+          </w:tcPr>
+          <w:p>
+            <w:pPr>
+              <w:rPr>
+                <w:rFonts w:ascii="Calisto MT" w:hAnsi="Calisto MT"/>
+              </w:rPr>
+            </w:pPr>
+          </w:p>
+        </w:tc>
+        <w:tc>
+          <w:tcPr>
+            <w:tcW w:w="900" w:type="dxa"/>
+          </w:tcPr>
+          <w:p>
+            <w:pPr>
+              <w:rPr>
+                <w:rFonts w:ascii="Calisto MT" w:hAnsi="Calisto MT"/>
+              </w:rPr>
+            </w:pPr>
+          </w:p>
+        </w:tc>
+        <w:tc>
+          <w:tcPr>
+            <w:tcW w:w="1703" w:type="dxa"/>
+          </w:tcPr>
+          <w:p>
+            <w:pPr>
+              <w:rPr>
+                <w:rFonts w:ascii="Calisto MT" w:hAnsi="Calisto MT"/>
+              </w:rPr>
+            </w:pPr>
+          </w:p>
+        </w:tc>
+      </w:tr>
+      <w:tr>
+        <w:tc>
+          <w:tcPr>
+            <w:tcW w:w="2988" w:type="dxa"/>
+            <w:gridSpan w:val="2"/>
+          </w:tcPr>
+          <w:p>
+            <w:pPr>
+              <w:rPr>
+                <w:rFonts w:ascii="Calisto MT" w:hAnsi="Calisto MT"/>
+              </w:rPr>
+            </w:pPr>
+            <w:r>
+              <w:rPr>
+                <w:rFonts w:ascii="Calisto MT" w:hAnsi="Calisto MT"/>
+              </w:rPr>
+              <w:t>13. Check next output line</w:t>
+            </w:r>
+          </w:p>
+        </w:tc>
+        <w:tc>
+          <w:tcPr>
+            <w:tcW w:w="3150" w:type="dxa"/>
+          </w:tcPr>
+          <w:p>
+            <w:r>
+              <w:t>M: Evict line</w:t>
+            </w:r>
+            <w:r>
+              <w:t xml:space="preserve"> 14</w:t>
+            </w:r>
+          </w:p>
+        </w:tc>
+        <w:tc>
+          <w:tcPr>
+            <w:tcW w:w="900" w:type="dxa"/>
+          </w:tcPr>
+          <w:p>
+            <w:pPr>
+              <w:rPr>
+                <w:rFonts w:ascii="Calisto MT" w:hAnsi="Calisto MT"/>
+              </w:rPr>
+            </w:pPr>
+          </w:p>
+        </w:tc>
+        <w:tc>
+          <w:tcPr>
+            <w:tcW w:w="900" w:type="dxa"/>
+          </w:tcPr>
+          <w:p>
+            <w:pPr>
+              <w:rPr>
+                <w:rFonts w:ascii="Calisto MT" w:hAnsi="Calisto MT"/>
+              </w:rPr>
+            </w:pPr>
+          </w:p>
+        </w:tc>
+        <w:tc>
+          <w:tcPr>
+            <w:tcW w:w="1703" w:type="dxa"/>
+          </w:tcPr>
+          <w:p>
+            <w:pPr>
+              <w:rPr>
+                <w:rFonts w:ascii="Calisto MT" w:hAnsi="Calisto MT"/>
+              </w:rPr>
+            </w:pPr>
+          </w:p>
+        </w:tc>
+      </w:tr>
+      <w:tr>
+        <w:tc>
+          <w:tcPr>
+            <w:tcW w:w="2988" w:type="dxa"/>
+            <w:gridSpan w:val="2"/>
+          </w:tcPr>
+          <w:p>
+            <w:pPr>
+              <w:rPr>
+                <w:rFonts w:ascii="Calisto MT" w:hAnsi="Calisto MT"/>
+              </w:rPr>
+            </w:pPr>
+            <w:r>
+              <w:rPr>
+                <w:rFonts w:ascii="Calisto MT" w:hAnsi="Calisto MT"/>
+              </w:rPr>
+              <w:t>14. Check next output line</w:t>
+            </w:r>
+          </w:p>
+        </w:tc>
+        <w:tc>
+          <w:tcPr>
+            <w:tcW w:w="3150" w:type="dxa"/>
+          </w:tcPr>
+          <w:p>
+            <w:r>
+              <w:t>M: Evict line 2</w:t>
             </w:r>
           </w:p>
         </w:tc>
@@ -13148,19 +13406,34 @@
         <w:pStyle w:val="Heading2"/>
         <w:jc w:val="left"/>
       </w:pPr>
-      <w:bookmarkStart w:id="23" w:name="_Toc279451932"/>
+      <w:bookmarkStart w:id="22" w:name="_Toc279517348"/>
       <w:r>
         <w:t>6. Simulation Results</w:t>
+      </w:r>
+      <w:bookmarkEnd w:id="22"/>
+    </w:p>
+    <w:p>
+      <w:pPr>
+        <w:pStyle w:val="Heading3"/>
+      </w:pPr>
+      <w:bookmarkStart w:id="23" w:name="_Toc279517349"/>
+      <w:r>
+        <w:t>6.1. Trace Files</w:t>
       </w:r>
       <w:bookmarkEnd w:id="23"/>
     </w:p>
     <w:p>
+      <w:r>
+        <w:t>Stuff</w:t>
+      </w:r>
+    </w:p>
+    <w:p>
       <w:pPr>
         <w:pStyle w:val="Heading3"/>
       </w:pPr>
-      <w:bookmarkStart w:id="24" w:name="_Toc279451933"/>
-      <w:r>
-        <w:t>6.1. Trace Files</w:t>
+      <w:bookmarkStart w:id="24" w:name="_Toc279517350"/>
+      <w:r>
+        <w:t>6.2. Results</w:t>
       </w:r>
       <w:bookmarkEnd w:id="24"/>
     </w:p>
@@ -13173,26 +13446,11 @@
       <w:pPr>
         <w:pStyle w:val="Heading3"/>
       </w:pPr>
-      <w:bookmarkStart w:id="25" w:name="_Toc279451934"/>
-      <w:r>
-        <w:t>6.2. Results</w:t>
+      <w:bookmarkStart w:id="25" w:name="_Toc279517351"/>
+      <w:r>
+        <w:t>6.3. Usage Statistics</w:t>
       </w:r>
       <w:bookmarkEnd w:id="25"/>
-    </w:p>
-    <w:p>
-      <w:r>
-        <w:t>Stuff</w:t>
-      </w:r>
-    </w:p>
-    <w:p>
-      <w:pPr>
-        <w:pStyle w:val="Heading3"/>
-      </w:pPr>
-      <w:bookmarkStart w:id="26" w:name="_Toc279451935"/>
-      <w:r>
-        <w:t>6.3. Usage Statistics</w:t>
-      </w:r>
-      <w:bookmarkEnd w:id="26"/>
     </w:p>
     <w:sdt>
       <w:sdtPr>
@@ -16086,7 +16344,7 @@
     <w:charset w:val="00"/>
     <w:family w:val="auto"/>
     <w:pitch w:val="variable"/>
-    <w:sig w:usb0="E0002AFF" w:usb1="C0007841" w:usb2="00000009" w:usb3="00000000" w:csb0="000001FF" w:csb1="00000000"/>
+    <w:sig w:usb0="00000003" w:usb1="00000000" w:usb2="00000000" w:usb3="00000000" w:csb0="00000001" w:csb1="00000000"/>
   </w:font>
   <w:font w:name="Wingdings">
     <w:panose1 w:val="05000000000000000000"/>
@@ -16107,7 +16365,7 @@
     <w:charset w:val="00"/>
     <w:family w:val="auto"/>
     <w:pitch w:val="variable"/>
-    <w:sig w:usb0="E0002AFF" w:usb1="C0007843" w:usb2="00000009" w:usb3="00000000" w:csb0="000001FF" w:csb1="00000000"/>
+    <w:sig w:usb0="00000003" w:usb1="00000000" w:usb2="00000000" w:usb3="00000000" w:csb0="00000001" w:csb1="00000000"/>
   </w:font>
   <w:font w:name="Calisto MT">
     <w:panose1 w:val="02040603050505030304"/>
@@ -16117,10 +16375,12 @@
     <w:sig w:usb0="00000003" w:usb1="00000000" w:usb2="00000000" w:usb3="00000000" w:csb0="00000001" w:csb1="00000000"/>
   </w:font>
   <w:font w:name="ＭＳ 明朝">
-    <w:charset w:val="4E"/>
-    <w:family w:val="auto"/>
-    <w:pitch w:val="variable"/>
-    <w:sig w:usb0="E00002FF" w:usb1="6AC7FDFB" w:usb2="00000012" w:usb3="00000000" w:csb0="0002009F" w:csb1="00000000"/>
+    <w:panose1 w:val="00000000000000000000"/>
+    <w:charset w:val="80"/>
+    <w:family w:val="roman"/>
+    <w:notTrueType/>
+    <w:pitch w:val="fixed"/>
+    <w:sig w:usb0="00000001" w:usb1="08070000" w:usb2="00000010" w:usb3="00000000" w:csb0="00020000" w:csb1="00000000"/>
   </w:font>
   <w:font w:name="Tahoma">
     <w:panose1 w:val="020B0604030504040204"/>
@@ -16134,27 +16394,29 @@
     <w:charset w:val="00"/>
     <w:family w:val="auto"/>
     <w:pitch w:val="variable"/>
-    <w:sig w:usb0="E0002AFF" w:usb1="C0007843" w:usb2="00000009" w:usb3="00000000" w:csb0="000001FF" w:csb1="00000000"/>
+    <w:sig w:usb0="00000003" w:usb1="00000000" w:usb2="00000000" w:usb3="00000000" w:csb0="00000001" w:csb1="00000000"/>
   </w:font>
   <w:font w:name="Cambria">
     <w:panose1 w:val="02040503050406030204"/>
     <w:charset w:val="00"/>
     <w:family w:val="auto"/>
     <w:pitch w:val="variable"/>
-    <w:sig w:usb0="E00002FF" w:usb1="400004FF" w:usb2="00000000" w:usb3="00000000" w:csb0="0000019F" w:csb1="00000000"/>
+    <w:sig w:usb0="00000003" w:usb1="00000000" w:usb2="00000000" w:usb3="00000000" w:csb0="00000001" w:csb1="00000000"/>
   </w:font>
   <w:font w:name="Calibri">
     <w:panose1 w:val="020F0502020204030204"/>
     <w:charset w:val="00"/>
     <w:family w:val="auto"/>
     <w:pitch w:val="variable"/>
-    <w:sig w:usb0="E10002FF" w:usb1="4000ACFF" w:usb2="00000009" w:usb3="00000000" w:csb0="0000019F" w:csb1="00000000"/>
+    <w:sig w:usb0="00000003" w:usb1="00000000" w:usb2="00000000" w:usb3="00000000" w:csb0="00000001" w:csb1="00000000"/>
   </w:font>
   <w:font w:name="ＭＳ ゴシック">
-    <w:charset w:val="4E"/>
-    <w:family w:val="auto"/>
-    <w:pitch w:val="variable"/>
-    <w:sig w:usb0="E00002FF" w:usb1="6AC7FDFB" w:usb2="00000012" w:usb3="00000000" w:csb0="0002009F" w:csb1="00000000"/>
+    <w:panose1 w:val="00000000000000000000"/>
+    <w:charset w:val="80"/>
+    <w:family w:val="modern"/>
+    <w:notTrueType/>
+    <w:pitch w:val="fixed"/>
+    <w:sig w:usb0="00000001" w:usb1="08070000" w:usb2="00000010" w:usb3="00000000" w:csb0="00020000" w:csb1="00000000"/>
   </w:font>
 </w:fonts>
 </file>
@@ -16231,6 +16493,7 @@
     <w:rsid w:val="00BB5DC9"/>
     <w:rsid w:val="00D418C4"/>
     <w:rsid w:val="00E76151"/>
+    <w:rsid w:val="00FD50DA"/>
   </w:rsids>
   <m:mathPr>
     <m:mathFont m:val="Cambria Math"/>
@@ -17194,7 +17457,7 @@
 </file>
 
 <file path=customXml/itemProps1.xml><?xml version="1.0" encoding="utf-8"?>
-<ds:datastoreItem xmlns:ds="http://schemas.openxmlformats.org/officeDocument/2006/customXml" ds:itemID="{617A05D3-A68C-1045-A10F-3984F93D5C41}">
+<ds:datastoreItem xmlns:ds="http://schemas.openxmlformats.org/officeDocument/2006/customXml" ds:itemID="{9E4293C1-0D55-E945-90D7-12A9CB47A3C8}">
   <ds:schemaRefs>
     <ds:schemaRef ds:uri="http://schemas.openxmlformats.org/officeDocument/2006/bibliography"/>
   </ds:schemaRefs>

</xml_diff>

<commit_message>
updated mesif with fixed snooping
</commit_message>
<xml_diff>
--- a/Documentation/CacheReport.docx
+++ b/Documentation/CacheReport.docx
@@ -1,6 +1,6 @@
 
 <file path=word/document.xml><?xml version="1.0" encoding="utf-8"?>
-<w:document xmlns:wpc="http://schemas.microsoft.com/office/word/2010/wordprocessingCanvas" xmlns:mc="http://schemas.openxmlformats.org/markup-compatibility/2006" xmlns:o="urn:schemas-microsoft-com:office:office" xmlns:r="http://schemas.openxmlformats.org/officeDocument/2006/relationships" xmlns:m="http://schemas.openxmlformats.org/officeDocument/2006/math" xmlns:v="urn:schemas-microsoft-com:vml" xmlns:wp14="http://schemas.microsoft.com/office/word/2010/wordprocessingDrawing" xmlns:wp="http://schemas.openxmlformats.org/drawingml/2006/wordprocessingDrawing" xmlns:w10="urn:schemas-microsoft-com:office:word" xmlns:w="http://schemas.openxmlformats.org/wordprocessingml/2006/main" xmlns:w14="http://schemas.microsoft.com/office/word/2010/wordml" xmlns:w15="http://schemas.microsoft.com/office/word/2012/wordml" xmlns:wpg="http://schemas.microsoft.com/office/word/2010/wordprocessingGroup" xmlns:wpi="http://schemas.microsoft.com/office/word/2010/wordprocessingInk" xmlns:wne="http://schemas.microsoft.com/office/word/2006/wordml" xmlns:wps="http://schemas.microsoft.com/office/word/2010/wordprocessingShape" mc:Ignorable="w14 w15 wp14">
+<w:document xmlns:wpc="http://schemas.microsoft.com/office/word/2010/wordprocessingCanvas" xmlns:mc="http://schemas.openxmlformats.org/markup-compatibility/2006" xmlns:o="urn:schemas-microsoft-com:office:office" xmlns:r="http://schemas.openxmlformats.org/officeDocument/2006/relationships" xmlns:m="http://schemas.openxmlformats.org/officeDocument/2006/math" xmlns:v="urn:schemas-microsoft-com:vml" xmlns:wp14="http://schemas.microsoft.com/office/word/2010/wordprocessingDrawing" xmlns:wp="http://schemas.openxmlformats.org/drawingml/2006/wordprocessingDrawing" xmlns:w10="urn:schemas-microsoft-com:office:word" xmlns:w="http://schemas.openxmlformats.org/wordprocessingml/2006/main" xmlns:w14="http://schemas.microsoft.com/office/word/2010/wordml" xmlns:wpg="http://schemas.microsoft.com/office/word/2010/wordprocessingGroup" xmlns:wpi="http://schemas.microsoft.com/office/word/2010/wordprocessingInk" xmlns:wne="http://schemas.microsoft.com/office/word/2006/wordml" xmlns:wps="http://schemas.microsoft.com/office/word/2010/wordprocessingShape" mc:Ignorable="w14 wp14">
   <w:body>
     <w:tbl>
       <w:tblPr>
@@ -103,7 +103,7 @@
                                 <pic:cNvPicPr/>
                               </pic:nvPicPr>
                               <pic:blipFill>
-                                <a:blip r:embed="rId8">
+                                <a:blip r:embed="rId9">
                                   <a:extLst>
                                     <a:ext uri="{28A0092B-C50C-407E-A947-70E740481C1C}">
                                       <a14:useLocalDpi xmlns:a14="http://schemas.microsoft.com/office/drawing/2010/main" val="0"/>
@@ -177,6 +177,7 @@
               <w:dataBinding w:prefixMappings="xmlns:ns0='http://purl.org/dc/elements/1.1/' xmlns:ns1='http://schemas.openxmlformats.org/package/2006/metadata/core-properties' " w:xpath="/ns1:coreProperties[1]/ns0:title[1]" w:storeItemID="{6C3C8BC8-F283-45AE-878A-BAB7291924A1}"/>
               <w:text w:multiLine="1"/>
             </w:sdtPr>
+            <w:sdtEndPr/>
             <w:sdtContent>
               <w:p>
                 <w:pPr>
@@ -202,6 +203,7 @@
               <w:dataBinding w:prefixMappings="xmlns:ns0='http://purl.org/dc/elements/1.1/' xmlns:ns1='http://schemas.openxmlformats.org/package/2006/metadata/core-properties' " w:xpath="/ns1:coreProperties[1]/ns0:subject[1]" w:storeItemID="{6C3C8BC8-F283-45AE-878A-BAB7291924A1}"/>
               <w:text w:multiLine="1"/>
             </w:sdtPr>
+            <w:sdtEndPr/>
             <w:sdtContent>
               <w:p>
                 <w:pPr>
@@ -1707,7 +1709,7 @@
     <w:p>
       <w:pPr>
         <w:sectPr>
-          <w:footerReference w:type="default" r:id="rId9"/>
+          <w:footerReference w:type="default" r:id="rId10"/>
           <w:pgSz w:w="12240" w:h="15840" w:code="1"/>
           <w:pgMar w:top="1440" w:right="1440" w:bottom="2160" w:left="1440" w:header="1296" w:footer="1296" w:gutter="0"/>
           <w:pgNumType w:fmt="lowerRoman" w:start="1"/>
@@ -1728,6 +1730,7 @@
         <w:dataBinding w:prefixMappings="xmlns:ns0='http://purl.org/dc/elements/1.1/' xmlns:ns1='http://schemas.openxmlformats.org/package/2006/metadata/core-properties' " w:xpath="/ns1:coreProperties[1]/ns0:title[1]" w:storeItemID="{6C3C8BC8-F283-45AE-878A-BAB7291924A1}"/>
         <w:text w:multiLine="1"/>
       </w:sdtPr>
+      <w:sdtEndPr/>
       <w:sdtContent>
         <w:p>
           <w:pPr>
@@ -1856,7 +1859,7 @@
                     <pic:cNvPicPr/>
                   </pic:nvPicPr>
                   <pic:blipFill>
-                    <a:blip r:embed="rId10">
+                    <a:blip r:embed="rId11">
                       <a:extLst>
                         <a:ext uri="{28A0092B-C50C-407E-A947-70E740481C1C}">
                           <a14:useLocalDpi xmlns:a14="http://schemas.microsoft.com/office/drawing/2010/main" val="0"/>
@@ -2619,9 +2622,28 @@
       </w:r>
       <w:bookmarkEnd w:id="13"/>
     </w:p>
+    <w:p/>
     <w:p>
       <w:r>
-        <w:t>Stuff</w:t>
+        <w:t xml:space="preserve">The MESIF protocol will be used to track what states the cache lines are in as well as monitor and respond to bus snooping. The states for events coming from the CPU will follow the MESIF table 1 and events that are snooped from the bus follow MESIF table 2. When the cache forwards or writes back after taking care of a CPU event, a message will be placed on the bus. Likewise, if an event is snooped from the bus, the MESIF protocol will be run to update any lines that might be affected. A message will also be </w:t>
+      </w:r>
+      <w:proofErr w:type="gramStart"/>
+      <w:r>
+        <w:t>output ,</w:t>
+      </w:r>
+      <w:proofErr w:type="gramEnd"/>
+      <w:r>
+        <w:t xml:space="preserve"> marking as such. </w:t>
+      </w:r>
+    </w:p>
+    <w:p/>
+    <w:p>
+      <w:pPr>
+        <w:jc w:val="center"/>
+      </w:pPr>
+      <w:r>
+        <w:lastRenderedPageBreak/>
+        <w:t>MESIF Table 1</w:t>
       </w:r>
     </w:p>
     <w:p>
@@ -2632,7 +2654,6 @@
         <w:rPr>
           <w:noProof/>
         </w:rPr>
-        <w:lastRenderedPageBreak/>
         <w:drawing>
           <wp:inline distT="0" distB="0" distL="0" distR="0" wp14:anchorId="06C6AD44" wp14:editId="2629F64F">
             <wp:extent cx="4701711" cy="3429838"/>
@@ -2649,7 +2670,7 @@
                     <pic:cNvPicPr/>
                   </pic:nvPicPr>
                   <pic:blipFill>
-                    <a:blip r:embed="rId11">
+                    <a:blip r:embed="rId12">
                       <a:extLst>
                         <a:ext uri="{28A0092B-C50C-407E-A947-70E740481C1C}">
                           <a14:useLocalDpi xmlns:a14="http://schemas.microsoft.com/office/drawing/2010/main" val="0"/>
@@ -2680,19 +2701,23 @@
       <w:pPr>
         <w:jc w:val="center"/>
       </w:pPr>
+      <w:r>
+        <w:t>MESIF Table 2</w:t>
+      </w:r>
     </w:p>
     <w:p>
       <w:pPr>
         <w:jc w:val="center"/>
       </w:pPr>
+      <w:bookmarkStart w:id="14" w:name="_GoBack"/>
       <w:r>
         <w:rPr>
           <w:noProof/>
         </w:rPr>
         <w:drawing>
-          <wp:inline distT="0" distB="0" distL="0" distR="0" wp14:anchorId="7AE7C137" wp14:editId="6C5F8C2E">
-            <wp:extent cx="4513797" cy="3495782"/>
-            <wp:effectExtent l="0" t="0" r="7620" b="9525"/>
+          <wp:inline distT="0" distB="0" distL="0" distR="0" wp14:anchorId="7AE7C137" wp14:editId="08A6C190">
+            <wp:extent cx="4391025" cy="3400699"/>
+            <wp:effectExtent l="0" t="0" r="0" b="9525"/>
             <wp:docPr id="6" name="Picture 6"/>
             <wp:cNvGraphicFramePr>
               <a:graphicFrameLocks xmlns:a="http://schemas.openxmlformats.org/drawingml/2006/main" noChangeAspect="1"/>
@@ -2705,7 +2730,7 @@
                     <pic:cNvPicPr/>
                   </pic:nvPicPr>
                   <pic:blipFill>
-                    <a:blip r:embed="rId12">
+                    <a:blip r:embed="rId13">
                       <a:extLst>
                         <a:ext uri="{28A0092B-C50C-407E-A947-70E740481C1C}">
                           <a14:useLocalDpi xmlns:a14="http://schemas.microsoft.com/office/drawing/2010/main" val="0"/>
@@ -2719,7 +2744,7 @@
                   <pic:spPr>
                     <a:xfrm>
                       <a:off x="0" y="0"/>
-                      <a:ext cx="4514724" cy="3496500"/>
+                      <a:ext cx="4392061" cy="3401502"/>
                     </a:xfrm>
                     <a:prstGeom prst="rect">
                       <a:avLst/>
@@ -2731,12 +2756,13 @@
           </wp:inline>
         </w:drawing>
       </w:r>
+      <w:bookmarkEnd w:id="14"/>
     </w:p>
     <w:p>
       <w:pPr>
         <w:pStyle w:val="Heading3"/>
       </w:pPr>
-      <w:bookmarkStart w:id="14" w:name="_Toc279517340"/>
+      <w:bookmarkStart w:id="15" w:name="_Toc279517340"/>
       <w:r>
         <w:lastRenderedPageBreak/>
         <w:t>4.4</w:t>
@@ -2747,7 +2773,7 @@
       <w:r>
         <w:t>Line Replacement Policy (Pseudo LRU)</w:t>
       </w:r>
-      <w:bookmarkEnd w:id="14"/>
+      <w:bookmarkEnd w:id="15"/>
     </w:p>
     <w:p>
       <w:pPr>
@@ -2860,7 +2886,7 @@
                     <pic:cNvPicPr/>
                   </pic:nvPicPr>
                   <pic:blipFill>
-                    <a:blip r:embed="rId13">
+                    <a:blip r:embed="rId14">
                       <a:extLst>
                         <a:ext uri="{28A0092B-C50C-407E-A947-70E740481C1C}">
                           <a14:useLocalDpi xmlns:a14="http://schemas.microsoft.com/office/drawing/2010/main" val="0"/>
@@ -2988,11 +3014,11 @@
       <w:pPr>
         <w:pStyle w:val="Heading3"/>
       </w:pPr>
-      <w:bookmarkStart w:id="15" w:name="_Toc279517341"/>
+      <w:bookmarkStart w:id="16" w:name="_Toc279517341"/>
       <w:r>
         <w:t>4.5. L2-L3 Inclusivity</w:t>
       </w:r>
-      <w:bookmarkEnd w:id="15"/>
+      <w:bookmarkEnd w:id="16"/>
     </w:p>
     <w:p>
       <w:pPr>
@@ -3268,11 +3294,11 @@
       <w:pPr>
         <w:pStyle w:val="Heading3"/>
       </w:pPr>
-      <w:bookmarkStart w:id="16" w:name="_Toc279517342"/>
+      <w:bookmarkStart w:id="17" w:name="_Toc279517342"/>
       <w:r>
         <w:t>4.6. Write Buffer</w:t>
       </w:r>
-      <w:bookmarkEnd w:id="16"/>
+      <w:bookmarkEnd w:id="17"/>
     </w:p>
     <w:p>
       <w:r>
@@ -3283,11 +3309,11 @@
       <w:pPr>
         <w:pStyle w:val="Heading3"/>
       </w:pPr>
-      <w:bookmarkStart w:id="17" w:name="_Toc279517343"/>
+      <w:bookmarkStart w:id="18" w:name="_Toc279517343"/>
       <w:r>
         <w:t>4.7. Memory</w:t>
       </w:r>
-      <w:bookmarkEnd w:id="17"/>
+      <w:bookmarkEnd w:id="18"/>
     </w:p>
     <w:p>
       <w:pPr>
@@ -3325,14 +3351,14 @@
       <w:pPr>
         <w:pStyle w:val="Heading3"/>
       </w:pPr>
-      <w:bookmarkStart w:id="18" w:name="_Toc279517344"/>
+      <w:bookmarkStart w:id="19" w:name="_Toc279517344"/>
       <w:r>
         <w:t>4.8</w:t>
       </w:r>
       <w:r>
         <w:t>. Statistics</w:t>
       </w:r>
-      <w:bookmarkEnd w:id="18"/>
+      <w:bookmarkEnd w:id="19"/>
     </w:p>
     <w:p>
       <w:pPr>
@@ -3397,21 +3423,21 @@
         <w:pStyle w:val="Heading2"/>
         <w:jc w:val="left"/>
       </w:pPr>
-      <w:bookmarkStart w:id="19" w:name="_Toc279517345"/>
+      <w:bookmarkStart w:id="20" w:name="_Toc279517345"/>
       <w:r>
         <w:t>5. Test Plan</w:t>
       </w:r>
-      <w:bookmarkEnd w:id="19"/>
+      <w:bookmarkEnd w:id="20"/>
     </w:p>
     <w:p>
       <w:pPr>
         <w:pStyle w:val="Heading3"/>
       </w:pPr>
-      <w:bookmarkStart w:id="20" w:name="_Toc279517346"/>
+      <w:bookmarkStart w:id="21" w:name="_Toc279517346"/>
       <w:r>
         <w:t>5.1. Test Plan</w:t>
       </w:r>
-      <w:bookmarkEnd w:id="20"/>
+      <w:bookmarkEnd w:id="21"/>
     </w:p>
     <w:p>
       <w:r>
@@ -3422,11 +3448,11 @@
       <w:pPr>
         <w:pStyle w:val="Heading3"/>
       </w:pPr>
-      <w:bookmarkStart w:id="21" w:name="_Toc279517347"/>
+      <w:bookmarkStart w:id="22" w:name="_Toc279517347"/>
       <w:r>
         <w:t>5.2. Test Cases</w:t>
       </w:r>
-      <w:bookmarkEnd w:id="21"/>
+      <w:bookmarkEnd w:id="22"/>
     </w:p>
     <w:p/>
     <w:tbl>
@@ -17541,13 +17567,7 @@
               <w:rPr>
                 <w:rFonts w:ascii="Calisto MT" w:hAnsi="Calisto MT"/>
               </w:rPr>
-              <w:t xml:space="preserve"> </w:t>
-            </w:r>
-            <w:r>
-              <w:rPr>
-                <w:rFonts w:ascii="Calisto MT" w:hAnsi="Calisto MT"/>
-              </w:rPr>
-              <w:t>Observe output when running Insert by setting MESIF bits to MODIFIED and eviction to TRUE</w:t>
+              <w:t xml:space="preserve"> Observe output when running Insert by setting MESIF bits to MODIFIED and eviction to TRUE</w:t>
             </w:r>
           </w:p>
         </w:tc>
@@ -17672,13 +17692,7 @@
               <w:rPr>
                 <w:rFonts w:ascii="Calisto MT" w:hAnsi="Calisto MT"/>
               </w:rPr>
-              <w:t xml:space="preserve"> </w:t>
-            </w:r>
-            <w:r>
-              <w:rPr>
-                <w:rFonts w:ascii="Calisto MT" w:hAnsi="Calisto MT"/>
-              </w:rPr>
-              <w:t>Observe output when running Insert by setting MESIF bits to MODIFIED and eviction to TRUE</w:t>
+              <w:t xml:space="preserve"> Observe output when running Insert by setting MESIF bits to MODIFIED and eviction to TRUE</w:t>
             </w:r>
           </w:p>
         </w:tc>
@@ -17803,13 +17817,7 @@
               <w:rPr>
                 <w:rFonts w:ascii="Calisto MT" w:hAnsi="Calisto MT"/>
               </w:rPr>
-              <w:t xml:space="preserve"> </w:t>
-            </w:r>
-            <w:r>
-              <w:rPr>
-                <w:rFonts w:ascii="Calisto MT" w:hAnsi="Calisto MT"/>
-              </w:rPr>
-              <w:t>Observe output when running Insert by setting MESIF bits to MODIFIED and eviction to TRUE</w:t>
+              <w:t xml:space="preserve"> Observe output when running Insert by setting MESIF bits to MODIFIED and eviction to TRUE</w:t>
             </w:r>
           </w:p>
         </w:tc>
@@ -18830,19 +18838,7 @@
               <w:rPr>
                 <w:rFonts w:ascii="Calisto MT" w:hAnsi="Calisto MT"/>
               </w:rPr>
-              <w:t xml:space="preserve">Memory </w:t>
-            </w:r>
-            <w:r>
-              <w:rPr>
-                <w:rFonts w:ascii="Calisto MT" w:hAnsi="Calisto MT"/>
-              </w:rPr>
-              <w:t>Here</w:t>
-            </w:r>
-            <w:r>
-              <w:rPr>
-                <w:rFonts w:ascii="Calisto MT" w:hAnsi="Calisto MT"/>
-              </w:rPr>
-              <w:t>:</w:t>
+              <w:t>Memory Here:</w:t>
             </w:r>
           </w:p>
           <w:p>
@@ -18997,19 +18993,7 @@
               <w:rPr>
                 <w:rFonts w:ascii="Calisto MT" w:hAnsi="Calisto MT"/>
               </w:rPr>
-              <w:t xml:space="preserve">Memory </w:t>
-            </w:r>
-            <w:r>
-              <w:rPr>
-                <w:rFonts w:ascii="Calisto MT" w:hAnsi="Calisto MT"/>
-              </w:rPr>
-              <w:t>Here</w:t>
-            </w:r>
-            <w:r>
-              <w:rPr>
-                <w:rFonts w:ascii="Calisto MT" w:hAnsi="Calisto MT"/>
-              </w:rPr>
-              <w:t>:</w:t>
+              <w:t>Memory Here:</w:t>
             </w:r>
           </w:p>
           <w:p>
@@ -19104,13 +19088,7 @@
               <w:rPr>
                 <w:rFonts w:ascii="Calisto MT" w:hAnsi="Calisto MT"/>
               </w:rPr>
-              <w:t xml:space="preserve">19. </w:t>
-            </w:r>
-            <w:r>
-              <w:rPr>
-                <w:rFonts w:ascii="Calisto MT" w:hAnsi="Calisto MT"/>
-              </w:rPr>
-              <w:t xml:space="preserve">Observe output when running Trigger by passing </w:t>
+              <w:t xml:space="preserve">19. Observe output when running Trigger by passing </w:t>
             </w:r>
             <w:r>
               <w:rPr>
@@ -19122,13 +19100,7 @@
               <w:rPr>
                 <w:rFonts w:ascii="Calisto MT" w:hAnsi="Calisto MT"/>
               </w:rPr>
-              <w:t xml:space="preserve"> </w:t>
-            </w:r>
-            <w:r>
-              <w:rPr>
-                <w:rFonts w:ascii="Calisto MT" w:hAnsi="Calisto MT"/>
-              </w:rPr>
-              <w:t>to the function in the address variable.</w:t>
+              <w:t xml:space="preserve"> to the function in the address variable.</w:t>
             </w:r>
           </w:p>
         </w:tc>
@@ -19146,19 +19118,7 @@
               <w:rPr>
                 <w:rFonts w:ascii="Calisto MT" w:hAnsi="Calisto MT"/>
               </w:rPr>
-              <w:t xml:space="preserve">Memory </w:t>
-            </w:r>
-            <w:r>
-              <w:rPr>
-                <w:rFonts w:ascii="Calisto MT" w:hAnsi="Calisto MT"/>
-              </w:rPr>
-              <w:t>Here</w:t>
-            </w:r>
-            <w:r>
-              <w:rPr>
-                <w:rFonts w:ascii="Calisto MT" w:hAnsi="Calisto MT"/>
-              </w:rPr>
-              <w:t>:</w:t>
+              <w:t>Memory Here:</w:t>
             </w:r>
           </w:p>
           <w:p>
@@ -19507,10 +19467,7 @@
         </w:tc>
       </w:tr>
     </w:tbl>
-    <w:p>
-      <w:bookmarkStart w:id="22" w:name="_GoBack"/>
-      <w:bookmarkEnd w:id="22"/>
-    </w:p>
+    <w:p/>
     <w:p/>
     <w:p>
       <w:pPr>
@@ -19574,6 +19531,7 @@
         <w:id w:val="111145805"/>
         <w:bibliography/>
       </w:sdtPr>
+      <w:sdtEndPr/>
       <w:sdtContent>
         <w:sdt>
           <w:sdtPr>
@@ -19588,6 +19546,7 @@
               <w:docPartUnique/>
             </w:docPartObj>
           </w:sdtPr>
+          <w:sdtEndPr/>
           <w:sdtContent>
             <w:p>
               <w:pPr>
@@ -19600,10 +19559,10 @@
       </w:sdtContent>
     </w:sdt>
     <w:sectPr>
-      <w:headerReference w:type="default" r:id="rId14"/>
-      <w:footerReference w:type="default" r:id="rId15"/>
-      <w:headerReference w:type="first" r:id="rId16"/>
-      <w:footerReference w:type="first" r:id="rId17"/>
+      <w:headerReference w:type="default" r:id="rId15"/>
+      <w:footerReference w:type="default" r:id="rId16"/>
+      <w:headerReference w:type="first" r:id="rId17"/>
+      <w:footerReference w:type="first" r:id="rId18"/>
       <w:pgSz w:w="12240" w:h="15840" w:code="1"/>
       <w:pgMar w:top="1440" w:right="1440" w:bottom="2160" w:left="1440" w:header="754" w:footer="1296" w:gutter="0"/>
       <w:pgNumType w:start="1"/>
@@ -19616,7 +19575,7 @@
 </file>
 
 <file path=word/endnotes.xml><?xml version="1.0" encoding="utf-8"?>
-<w:endnotes xmlns:wpc="http://schemas.microsoft.com/office/word/2010/wordprocessingCanvas" xmlns:mc="http://schemas.openxmlformats.org/markup-compatibility/2006" xmlns:o="urn:schemas-microsoft-com:office:office" xmlns:r="http://schemas.openxmlformats.org/officeDocument/2006/relationships" xmlns:m="http://schemas.openxmlformats.org/officeDocument/2006/math" xmlns:v="urn:schemas-microsoft-com:vml" xmlns:wp14="http://schemas.microsoft.com/office/word/2010/wordprocessingDrawing" xmlns:wp="http://schemas.openxmlformats.org/drawingml/2006/wordprocessingDrawing" xmlns:w10="urn:schemas-microsoft-com:office:word" xmlns:w="http://schemas.openxmlformats.org/wordprocessingml/2006/main" xmlns:w14="http://schemas.microsoft.com/office/word/2010/wordml" xmlns:w15="http://schemas.microsoft.com/office/word/2012/wordml" xmlns:wpg="http://schemas.microsoft.com/office/word/2010/wordprocessingGroup" xmlns:wpi="http://schemas.microsoft.com/office/word/2010/wordprocessingInk" xmlns:wne="http://schemas.microsoft.com/office/word/2006/wordml" xmlns:wps="http://schemas.microsoft.com/office/word/2010/wordprocessingShape" mc:Ignorable="w14 w15 wp14">
+<w:endnotes xmlns:wpc="http://schemas.microsoft.com/office/word/2010/wordprocessingCanvas" xmlns:mc="http://schemas.openxmlformats.org/markup-compatibility/2006" xmlns:o="urn:schemas-microsoft-com:office:office" xmlns:r="http://schemas.openxmlformats.org/officeDocument/2006/relationships" xmlns:m="http://schemas.openxmlformats.org/officeDocument/2006/math" xmlns:v="urn:schemas-microsoft-com:vml" xmlns:wp14="http://schemas.microsoft.com/office/word/2010/wordprocessingDrawing" xmlns:wp="http://schemas.openxmlformats.org/drawingml/2006/wordprocessingDrawing" xmlns:w10="urn:schemas-microsoft-com:office:word" xmlns:w="http://schemas.openxmlformats.org/wordprocessingml/2006/main" xmlns:w14="http://schemas.microsoft.com/office/word/2010/wordml" xmlns:wpg="http://schemas.microsoft.com/office/word/2010/wordprocessingGroup" xmlns:wpi="http://schemas.microsoft.com/office/word/2010/wordprocessingInk" xmlns:wne="http://schemas.microsoft.com/office/word/2006/wordml" xmlns:wps="http://schemas.microsoft.com/office/word/2010/wordprocessingShape" mc:Ignorable="w14 wp14">
   <w:endnote w:type="separator" w:id="-1">
     <w:p>
       <w:pPr>
@@ -19641,7 +19600,7 @@
 </file>
 
 <file path=word/footer1.xml><?xml version="1.0" encoding="utf-8"?>
-<w:ftr xmlns:wpc="http://schemas.microsoft.com/office/word/2010/wordprocessingCanvas" xmlns:mc="http://schemas.openxmlformats.org/markup-compatibility/2006" xmlns:o="urn:schemas-microsoft-com:office:office" xmlns:r="http://schemas.openxmlformats.org/officeDocument/2006/relationships" xmlns:m="http://schemas.openxmlformats.org/officeDocument/2006/math" xmlns:v="urn:schemas-microsoft-com:vml" xmlns:wp14="http://schemas.microsoft.com/office/word/2010/wordprocessingDrawing" xmlns:wp="http://schemas.openxmlformats.org/drawingml/2006/wordprocessingDrawing" xmlns:w10="urn:schemas-microsoft-com:office:word" xmlns:w="http://schemas.openxmlformats.org/wordprocessingml/2006/main" xmlns:w14="http://schemas.microsoft.com/office/word/2010/wordml" xmlns:w15="http://schemas.microsoft.com/office/word/2012/wordml" xmlns:wpg="http://schemas.microsoft.com/office/word/2010/wordprocessingGroup" xmlns:wpi="http://schemas.microsoft.com/office/word/2010/wordprocessingInk" xmlns:wne="http://schemas.microsoft.com/office/word/2006/wordml" xmlns:wps="http://schemas.microsoft.com/office/word/2010/wordprocessingShape" mc:Ignorable="w14 w15 wp14">
+<w:ftr xmlns:wpc="http://schemas.microsoft.com/office/word/2010/wordprocessingCanvas" xmlns:mc="http://schemas.openxmlformats.org/markup-compatibility/2006" xmlns:o="urn:schemas-microsoft-com:office:office" xmlns:r="http://schemas.openxmlformats.org/officeDocument/2006/relationships" xmlns:m="http://schemas.openxmlformats.org/officeDocument/2006/math" xmlns:v="urn:schemas-microsoft-com:vml" xmlns:wp14="http://schemas.microsoft.com/office/word/2010/wordprocessingDrawing" xmlns:wp="http://schemas.openxmlformats.org/drawingml/2006/wordprocessingDrawing" xmlns:w10="urn:schemas-microsoft-com:office:word" xmlns:w="http://schemas.openxmlformats.org/wordprocessingml/2006/main" xmlns:w14="http://schemas.microsoft.com/office/word/2010/wordml" xmlns:wpg="http://schemas.microsoft.com/office/word/2010/wordprocessingGroup" xmlns:wpi="http://schemas.microsoft.com/office/word/2010/wordprocessingInk" xmlns:wne="http://schemas.microsoft.com/office/word/2006/wordml" xmlns:wps="http://schemas.microsoft.com/office/word/2010/wordprocessingShape" mc:Ignorable="w14 wp14">
   <w:tbl>
     <w:tblPr>
       <w:tblW w:w="0" w:type="auto"/>
@@ -19664,6 +19623,7 @@
             <w:dataBinding w:prefixMappings="xmlns:ns0='http://purl.org/dc/elements/1.1/' xmlns:ns1='http://schemas.openxmlformats.org/package/2006/metadata/core-properties' " w:xpath="/ns1:coreProperties[1]/ns0:title[1]" w:storeItemID="{6C3C8BC8-F283-45AE-878A-BAB7291924A1}"/>
             <w:text w:multiLine="1"/>
           </w:sdtPr>
+          <w:sdtEndPr/>
           <w:sdtContent>
             <w:p>
               <w:pPr>
@@ -19720,7 +19680,7 @@
 </file>
 
 <file path=word/footer2.xml><?xml version="1.0" encoding="utf-8"?>
-<w:ftr xmlns:wpc="http://schemas.microsoft.com/office/word/2010/wordprocessingCanvas" xmlns:mc="http://schemas.openxmlformats.org/markup-compatibility/2006" xmlns:o="urn:schemas-microsoft-com:office:office" xmlns:r="http://schemas.openxmlformats.org/officeDocument/2006/relationships" xmlns:m="http://schemas.openxmlformats.org/officeDocument/2006/math" xmlns:v="urn:schemas-microsoft-com:vml" xmlns:wp14="http://schemas.microsoft.com/office/word/2010/wordprocessingDrawing" xmlns:wp="http://schemas.openxmlformats.org/drawingml/2006/wordprocessingDrawing" xmlns:w10="urn:schemas-microsoft-com:office:word" xmlns:w="http://schemas.openxmlformats.org/wordprocessingml/2006/main" xmlns:w14="http://schemas.microsoft.com/office/word/2010/wordml" xmlns:w15="http://schemas.microsoft.com/office/word/2012/wordml" xmlns:wpg="http://schemas.microsoft.com/office/word/2010/wordprocessingGroup" xmlns:wpi="http://schemas.microsoft.com/office/word/2010/wordprocessingInk" xmlns:wne="http://schemas.microsoft.com/office/word/2006/wordml" xmlns:wps="http://schemas.microsoft.com/office/word/2010/wordprocessingShape" mc:Ignorable="w14 w15 wp14">
+<w:ftr xmlns:wpc="http://schemas.microsoft.com/office/word/2010/wordprocessingCanvas" xmlns:mc="http://schemas.openxmlformats.org/markup-compatibility/2006" xmlns:o="urn:schemas-microsoft-com:office:office" xmlns:r="http://schemas.openxmlformats.org/officeDocument/2006/relationships" xmlns:m="http://schemas.openxmlformats.org/officeDocument/2006/math" xmlns:v="urn:schemas-microsoft-com:vml" xmlns:wp14="http://schemas.microsoft.com/office/word/2010/wordprocessingDrawing" xmlns:wp="http://schemas.openxmlformats.org/drawingml/2006/wordprocessingDrawing" xmlns:w10="urn:schemas-microsoft-com:office:word" xmlns:w="http://schemas.openxmlformats.org/wordprocessingml/2006/main" xmlns:w14="http://schemas.microsoft.com/office/word/2010/wordml" xmlns:wpg="http://schemas.microsoft.com/office/word/2010/wordprocessingGroup" xmlns:wpi="http://schemas.microsoft.com/office/word/2010/wordprocessingInk" xmlns:wne="http://schemas.microsoft.com/office/word/2006/wordml" xmlns:wps="http://schemas.microsoft.com/office/word/2010/wordprocessingShape" mc:Ignorable="w14 wp14">
   <w:tbl>
     <w:tblPr>
       <w:tblW w:w="0" w:type="auto"/>
@@ -19743,6 +19703,7 @@
             <w:dataBinding w:prefixMappings="xmlns:ns0='http://purl.org/dc/elements/1.1/' xmlns:ns1='http://schemas.openxmlformats.org/package/2006/metadata/core-properties' " w:xpath="/ns1:coreProperties[1]/ns0:title[1]" w:storeItemID="{6C3C8BC8-F283-45AE-878A-BAB7291924A1}"/>
             <w:text w:multiLine="1"/>
           </w:sdtPr>
+          <w:sdtEndPr/>
           <w:sdtContent>
             <w:p>
               <w:pPr>
@@ -19781,7 +19742,7 @@
             <w:rPr>
               <w:noProof/>
             </w:rPr>
-            <w:t>16</w:t>
+            <w:t>4</w:t>
           </w:r>
           <w:r>
             <w:fldChar w:fldCharType="end"/>
@@ -19799,7 +19760,7 @@
 </file>
 
 <file path=word/footer3.xml><?xml version="1.0" encoding="utf-8"?>
-<w:ftr xmlns:wpc="http://schemas.microsoft.com/office/word/2010/wordprocessingCanvas" xmlns:mc="http://schemas.openxmlformats.org/markup-compatibility/2006" xmlns:o="urn:schemas-microsoft-com:office:office" xmlns:r="http://schemas.openxmlformats.org/officeDocument/2006/relationships" xmlns:m="http://schemas.openxmlformats.org/officeDocument/2006/math" xmlns:v="urn:schemas-microsoft-com:vml" xmlns:wp14="http://schemas.microsoft.com/office/word/2010/wordprocessingDrawing" xmlns:wp="http://schemas.openxmlformats.org/drawingml/2006/wordprocessingDrawing" xmlns:w10="urn:schemas-microsoft-com:office:word" xmlns:w="http://schemas.openxmlformats.org/wordprocessingml/2006/main" xmlns:w14="http://schemas.microsoft.com/office/word/2010/wordml" xmlns:w15="http://schemas.microsoft.com/office/word/2012/wordml" xmlns:wpg="http://schemas.microsoft.com/office/word/2010/wordprocessingGroup" xmlns:wpi="http://schemas.microsoft.com/office/word/2010/wordprocessingInk" xmlns:wne="http://schemas.microsoft.com/office/word/2006/wordml" xmlns:wps="http://schemas.microsoft.com/office/word/2010/wordprocessingShape" mc:Ignorable="w14 w15 wp14">
+<w:ftr xmlns:wpc="http://schemas.microsoft.com/office/word/2010/wordprocessingCanvas" xmlns:mc="http://schemas.openxmlformats.org/markup-compatibility/2006" xmlns:o="urn:schemas-microsoft-com:office:office" xmlns:r="http://schemas.openxmlformats.org/officeDocument/2006/relationships" xmlns:m="http://schemas.openxmlformats.org/officeDocument/2006/math" xmlns:v="urn:schemas-microsoft-com:vml" xmlns:wp14="http://schemas.microsoft.com/office/word/2010/wordprocessingDrawing" xmlns:wp="http://schemas.openxmlformats.org/drawingml/2006/wordprocessingDrawing" xmlns:w10="urn:schemas-microsoft-com:office:word" xmlns:w="http://schemas.openxmlformats.org/wordprocessingml/2006/main" xmlns:w14="http://schemas.microsoft.com/office/word/2010/wordml" xmlns:wpg="http://schemas.microsoft.com/office/word/2010/wordprocessingGroup" xmlns:wpi="http://schemas.microsoft.com/office/word/2010/wordprocessingInk" xmlns:wne="http://schemas.microsoft.com/office/word/2006/wordml" xmlns:wps="http://schemas.microsoft.com/office/word/2010/wordprocessingShape" mc:Ignorable="w14 wp14">
   <w:tbl>
     <w:tblPr>
       <w:tblW w:w="0" w:type="auto"/>
@@ -19822,6 +19783,7 @@
             <w:dataBinding w:prefixMappings="xmlns:ns0='http://purl.org/dc/elements/1.1/' xmlns:ns1='http://schemas.openxmlformats.org/package/2006/metadata/core-properties' " w:xpath="/ns1:coreProperties[1]/ns0:title[1]" w:storeItemID="{6C3C8BC8-F283-45AE-878A-BAB7291924A1}"/>
             <w:text w:multiLine="1"/>
           </w:sdtPr>
+          <w:sdtEndPr/>
           <w:sdtContent>
             <w:p>
               <w:pPr>
@@ -19878,7 +19840,7 @@
 </file>
 
 <file path=word/footnotes.xml><?xml version="1.0" encoding="utf-8"?>
-<w:footnotes xmlns:wpc="http://schemas.microsoft.com/office/word/2010/wordprocessingCanvas" xmlns:mc="http://schemas.openxmlformats.org/markup-compatibility/2006" xmlns:o="urn:schemas-microsoft-com:office:office" xmlns:r="http://schemas.openxmlformats.org/officeDocument/2006/relationships" xmlns:m="http://schemas.openxmlformats.org/officeDocument/2006/math" xmlns:v="urn:schemas-microsoft-com:vml" xmlns:wp14="http://schemas.microsoft.com/office/word/2010/wordprocessingDrawing" xmlns:wp="http://schemas.openxmlformats.org/drawingml/2006/wordprocessingDrawing" xmlns:w10="urn:schemas-microsoft-com:office:word" xmlns:w="http://schemas.openxmlformats.org/wordprocessingml/2006/main" xmlns:w14="http://schemas.microsoft.com/office/word/2010/wordml" xmlns:w15="http://schemas.microsoft.com/office/word/2012/wordml" xmlns:wpg="http://schemas.microsoft.com/office/word/2010/wordprocessingGroup" xmlns:wpi="http://schemas.microsoft.com/office/word/2010/wordprocessingInk" xmlns:wne="http://schemas.microsoft.com/office/word/2006/wordml" xmlns:wps="http://schemas.microsoft.com/office/word/2010/wordprocessingShape" mc:Ignorable="w14 w15 wp14">
+<w:footnotes xmlns:wpc="http://schemas.microsoft.com/office/word/2010/wordprocessingCanvas" xmlns:mc="http://schemas.openxmlformats.org/markup-compatibility/2006" xmlns:o="urn:schemas-microsoft-com:office:office" xmlns:r="http://schemas.openxmlformats.org/officeDocument/2006/relationships" xmlns:m="http://schemas.openxmlformats.org/officeDocument/2006/math" xmlns:v="urn:schemas-microsoft-com:vml" xmlns:wp14="http://schemas.microsoft.com/office/word/2010/wordprocessingDrawing" xmlns:wp="http://schemas.openxmlformats.org/drawingml/2006/wordprocessingDrawing" xmlns:w10="urn:schemas-microsoft-com:office:word" xmlns:w="http://schemas.openxmlformats.org/wordprocessingml/2006/main" xmlns:w14="http://schemas.microsoft.com/office/word/2010/wordml" xmlns:wpg="http://schemas.microsoft.com/office/word/2010/wordprocessingGroup" xmlns:wpi="http://schemas.microsoft.com/office/word/2010/wordprocessingInk" xmlns:wne="http://schemas.microsoft.com/office/word/2006/wordml" xmlns:wps="http://schemas.microsoft.com/office/word/2010/wordprocessingShape" mc:Ignorable="w14 wp14">
   <w:footnote w:type="separator" w:id="-1">
     <w:p>
       <w:pPr>
@@ -19903,7 +19865,7 @@
 </file>
 
 <file path=word/header1.xml><?xml version="1.0" encoding="utf-8"?>
-<w:hdr xmlns:wpc="http://schemas.microsoft.com/office/word/2010/wordprocessingCanvas" xmlns:mc="http://schemas.openxmlformats.org/markup-compatibility/2006" xmlns:o="urn:schemas-microsoft-com:office:office" xmlns:r="http://schemas.openxmlformats.org/officeDocument/2006/relationships" xmlns:m="http://schemas.openxmlformats.org/officeDocument/2006/math" xmlns:v="urn:schemas-microsoft-com:vml" xmlns:wp14="http://schemas.microsoft.com/office/word/2010/wordprocessingDrawing" xmlns:wp="http://schemas.openxmlformats.org/drawingml/2006/wordprocessingDrawing" xmlns:w10="urn:schemas-microsoft-com:office:word" xmlns:w="http://schemas.openxmlformats.org/wordprocessingml/2006/main" xmlns:w14="http://schemas.microsoft.com/office/word/2010/wordml" xmlns:w15="http://schemas.microsoft.com/office/word/2012/wordml" xmlns:wpg="http://schemas.microsoft.com/office/word/2010/wordprocessingGroup" xmlns:wpi="http://schemas.microsoft.com/office/word/2010/wordprocessingInk" xmlns:wne="http://schemas.microsoft.com/office/word/2006/wordml" xmlns:wps="http://schemas.microsoft.com/office/word/2010/wordprocessingShape" mc:Ignorable="w14 w15 wp14">
+<w:hdr xmlns:wpc="http://schemas.microsoft.com/office/word/2010/wordprocessingCanvas" xmlns:mc="http://schemas.openxmlformats.org/markup-compatibility/2006" xmlns:o="urn:schemas-microsoft-com:office:office" xmlns:r="http://schemas.openxmlformats.org/officeDocument/2006/relationships" xmlns:m="http://schemas.openxmlformats.org/officeDocument/2006/math" xmlns:v="urn:schemas-microsoft-com:vml" xmlns:wp14="http://schemas.microsoft.com/office/word/2010/wordprocessingDrawing" xmlns:wp="http://schemas.openxmlformats.org/drawingml/2006/wordprocessingDrawing" xmlns:w10="urn:schemas-microsoft-com:office:word" xmlns:w="http://schemas.openxmlformats.org/wordprocessingml/2006/main" xmlns:w14="http://schemas.microsoft.com/office/word/2010/wordml" xmlns:wpg="http://schemas.microsoft.com/office/word/2010/wordprocessingGroup" xmlns:wpi="http://schemas.microsoft.com/office/word/2010/wordprocessingInk" xmlns:wne="http://schemas.microsoft.com/office/word/2006/wordml" xmlns:wps="http://schemas.microsoft.com/office/word/2010/wordprocessingShape" mc:Ignorable="w14 wp14">
   <w:p>
     <w:pPr>
       <w:pStyle w:val="Header"/>
@@ -19913,7 +19875,7 @@
 </file>
 
 <file path=word/header2.xml><?xml version="1.0" encoding="utf-8"?>
-<w:hdr xmlns:wpc="http://schemas.microsoft.com/office/word/2010/wordprocessingCanvas" xmlns:mc="http://schemas.openxmlformats.org/markup-compatibility/2006" xmlns:o="urn:schemas-microsoft-com:office:office" xmlns:r="http://schemas.openxmlformats.org/officeDocument/2006/relationships" xmlns:m="http://schemas.openxmlformats.org/officeDocument/2006/math" xmlns:v="urn:schemas-microsoft-com:vml" xmlns:wp14="http://schemas.microsoft.com/office/word/2010/wordprocessingDrawing" xmlns:wp="http://schemas.openxmlformats.org/drawingml/2006/wordprocessingDrawing" xmlns:w10="urn:schemas-microsoft-com:office:word" xmlns:w="http://schemas.openxmlformats.org/wordprocessingml/2006/main" xmlns:w14="http://schemas.microsoft.com/office/word/2010/wordml" xmlns:w15="http://schemas.microsoft.com/office/word/2012/wordml" xmlns:wpg="http://schemas.microsoft.com/office/word/2010/wordprocessingGroup" xmlns:wpi="http://schemas.microsoft.com/office/word/2010/wordprocessingInk" xmlns:wne="http://schemas.microsoft.com/office/word/2006/wordml" xmlns:wps="http://schemas.microsoft.com/office/word/2010/wordprocessingShape" mc:Ignorable="w14 w15 wp14">
+<w:hdr xmlns:wpc="http://schemas.microsoft.com/office/word/2010/wordprocessingCanvas" xmlns:mc="http://schemas.openxmlformats.org/markup-compatibility/2006" xmlns:o="urn:schemas-microsoft-com:office:office" xmlns:r="http://schemas.openxmlformats.org/officeDocument/2006/relationships" xmlns:m="http://schemas.openxmlformats.org/officeDocument/2006/math" xmlns:v="urn:schemas-microsoft-com:vml" xmlns:wp14="http://schemas.microsoft.com/office/word/2010/wordprocessingDrawing" xmlns:wp="http://schemas.openxmlformats.org/drawingml/2006/wordprocessingDrawing" xmlns:w10="urn:schemas-microsoft-com:office:word" xmlns:w="http://schemas.openxmlformats.org/wordprocessingml/2006/main" xmlns:w14="http://schemas.microsoft.com/office/word/2010/wordml" xmlns:wpg="http://schemas.microsoft.com/office/word/2010/wordprocessingGroup" xmlns:wpi="http://schemas.microsoft.com/office/word/2010/wordprocessingInk" xmlns:wne="http://schemas.microsoft.com/office/word/2006/wordml" xmlns:wps="http://schemas.microsoft.com/office/word/2010/wordprocessingShape" mc:Ignorable="w14 wp14">
   <w:p>
     <w:pPr>
       <w:pStyle w:val="Header-FooterRight"/>
@@ -19924,7 +19886,7 @@
 </file>
 
 <file path=word/numbering.xml><?xml version="1.0" encoding="utf-8"?>
-<w:numbering xmlns:wpc="http://schemas.microsoft.com/office/word/2010/wordprocessingCanvas" xmlns:mc="http://schemas.openxmlformats.org/markup-compatibility/2006" xmlns:o="urn:schemas-microsoft-com:office:office" xmlns:r="http://schemas.openxmlformats.org/officeDocument/2006/relationships" xmlns:m="http://schemas.openxmlformats.org/officeDocument/2006/math" xmlns:v="urn:schemas-microsoft-com:vml" xmlns:wp14="http://schemas.microsoft.com/office/word/2010/wordprocessingDrawing" xmlns:wp="http://schemas.openxmlformats.org/drawingml/2006/wordprocessingDrawing" xmlns:w10="urn:schemas-microsoft-com:office:word" xmlns:w="http://schemas.openxmlformats.org/wordprocessingml/2006/main" xmlns:w14="http://schemas.microsoft.com/office/word/2010/wordml" xmlns:w15="http://schemas.microsoft.com/office/word/2012/wordml" xmlns:wpg="http://schemas.microsoft.com/office/word/2010/wordprocessingGroup" xmlns:wpi="http://schemas.microsoft.com/office/word/2010/wordprocessingInk" xmlns:wne="http://schemas.microsoft.com/office/word/2006/wordml" xmlns:wps="http://schemas.microsoft.com/office/word/2010/wordprocessingShape" mc:Ignorable="w14 w15 wp14">
+<w:numbering xmlns:wpc="http://schemas.microsoft.com/office/word/2010/wordprocessingCanvas" xmlns:mc="http://schemas.openxmlformats.org/markup-compatibility/2006" xmlns:o="urn:schemas-microsoft-com:office:office" xmlns:r="http://schemas.openxmlformats.org/officeDocument/2006/relationships" xmlns:m="http://schemas.openxmlformats.org/officeDocument/2006/math" xmlns:v="urn:schemas-microsoft-com:vml" xmlns:wp14="http://schemas.microsoft.com/office/word/2010/wordprocessingDrawing" xmlns:wp="http://schemas.openxmlformats.org/drawingml/2006/wordprocessingDrawing" xmlns:w10="urn:schemas-microsoft-com:office:word" xmlns:w="http://schemas.openxmlformats.org/wordprocessingml/2006/main" xmlns:w14="http://schemas.microsoft.com/office/word/2010/wordml" xmlns:wpg="http://schemas.microsoft.com/office/word/2010/wordprocessingGroup" xmlns:wpi="http://schemas.microsoft.com/office/word/2010/wordprocessingInk" xmlns:wne="http://schemas.microsoft.com/office/word/2006/wordml" xmlns:wps="http://schemas.microsoft.com/office/word/2010/wordprocessingShape" mc:Ignorable="w14 wp14">
   <w:abstractNum w:abstractNumId="0">
     <w:nsid w:val="FFFFFF88"/>
     <w:multiLevelType w:val="singleLevel"/>
@@ -20630,7 +20592,7 @@
 </file>
 
 <file path=word/styles.xml><?xml version="1.0" encoding="utf-8"?>
-<w:styles xmlns:mc="http://schemas.openxmlformats.org/markup-compatibility/2006" xmlns:r="http://schemas.openxmlformats.org/officeDocument/2006/relationships" xmlns:w="http://schemas.openxmlformats.org/wordprocessingml/2006/main" xmlns:w14="http://schemas.microsoft.com/office/word/2010/wordml" xmlns:w15="http://schemas.microsoft.com/office/word/2012/wordml" mc:Ignorable="w14 w15">
+<w:styles xmlns:mc="http://schemas.openxmlformats.org/markup-compatibility/2006" xmlns:r="http://schemas.openxmlformats.org/officeDocument/2006/relationships" xmlns:w="http://schemas.openxmlformats.org/wordprocessingml/2006/main" xmlns:w14="http://schemas.microsoft.com/office/word/2010/wordml" mc:Ignorable="w14">
   <w:docDefaults>
     <w:rPrDefault>
       <w:rPr>
@@ -20646,367 +20608,1019 @@
       </w:pPr>
     </w:pPrDefault>
   </w:docDefaults>
-  <w:latentStyles w:defLockedState="0" w:defUIPriority="99" w:defSemiHidden="0" w:defUnhideWhenUsed="0" w:defQFormat="0" w:count="371">
-    <w:lsdException w:name="Normal" w:uiPriority="0" w:qFormat="1"/>
-    <w:lsdException w:name="heading 1" w:uiPriority="9" w:qFormat="1"/>
-    <w:lsdException w:name="heading 2" w:uiPriority="0" w:qFormat="1"/>
-    <w:lsdException w:name="heading 3" w:uiPriority="0" w:qFormat="1"/>
-    <w:lsdException w:name="heading 4" w:semiHidden="1" w:uiPriority="0" w:unhideWhenUsed="1" w:qFormat="1"/>
-    <w:lsdException w:name="heading 5" w:semiHidden="1" w:uiPriority="1" w:unhideWhenUsed="1" w:qFormat="1"/>
-    <w:lsdException w:name="heading 6" w:semiHidden="1" w:uiPriority="0" w:unhideWhenUsed="1" w:qFormat="1"/>
-    <w:lsdException w:name="heading 7" w:semiHidden="1" w:uiPriority="0" w:unhideWhenUsed="1" w:qFormat="1"/>
-    <w:lsdException w:name="heading 8" w:semiHidden="1" w:uiPriority="0" w:unhideWhenUsed="1" w:qFormat="1"/>
-    <w:lsdException w:name="heading 9" w:semiHidden="1" w:uiPriority="0" w:unhideWhenUsed="1" w:qFormat="1"/>
-    <w:lsdException w:name="index 1" w:semiHidden="1" w:unhideWhenUsed="1"/>
-    <w:lsdException w:name="index 2" w:semiHidden="1" w:unhideWhenUsed="1"/>
-    <w:lsdException w:name="index 3" w:semiHidden="1" w:unhideWhenUsed="1"/>
-    <w:lsdException w:name="index 4" w:semiHidden="1" w:unhideWhenUsed="1"/>
-    <w:lsdException w:name="index 5" w:semiHidden="1" w:unhideWhenUsed="1"/>
-    <w:lsdException w:name="index 6" w:semiHidden="1" w:unhideWhenUsed="1"/>
-    <w:lsdException w:name="index 7" w:semiHidden="1" w:unhideWhenUsed="1"/>
-    <w:lsdException w:name="index 8" w:semiHidden="1" w:unhideWhenUsed="1"/>
-    <w:lsdException w:name="index 9" w:semiHidden="1" w:unhideWhenUsed="1"/>
-    <w:lsdException w:name="toc 1" w:semiHidden="1" w:uiPriority="39" w:unhideWhenUsed="1"/>
-    <w:lsdException w:name="toc 2" w:semiHidden="1" w:uiPriority="39" w:unhideWhenUsed="1"/>
-    <w:lsdException w:name="toc 3" w:semiHidden="1" w:uiPriority="39" w:unhideWhenUsed="1"/>
-    <w:lsdException w:name="toc 4" w:semiHidden="1" w:uiPriority="39" w:unhideWhenUsed="1"/>
-    <w:lsdException w:name="toc 5" w:semiHidden="1" w:uiPriority="39" w:unhideWhenUsed="1"/>
-    <w:lsdException w:name="toc 6" w:semiHidden="1" w:uiPriority="39" w:unhideWhenUsed="1"/>
-    <w:lsdException w:name="toc 7" w:semiHidden="1" w:uiPriority="39" w:unhideWhenUsed="1"/>
-    <w:lsdException w:name="toc 8" w:semiHidden="1" w:uiPriority="39" w:unhideWhenUsed="1"/>
-    <w:lsdException w:name="toc 9" w:semiHidden="1" w:uiPriority="39" w:unhideWhenUsed="1"/>
-    <w:lsdException w:name="Normal Indent" w:semiHidden="1" w:unhideWhenUsed="1"/>
-    <w:lsdException w:name="footnote text" w:semiHidden="1" w:unhideWhenUsed="1"/>
-    <w:lsdException w:name="annotation text" w:semiHidden="1" w:unhideWhenUsed="1"/>
-    <w:lsdException w:name="index heading" w:semiHidden="1" w:unhideWhenUsed="1"/>
-    <w:lsdException w:name="caption" w:uiPriority="9" w:qFormat="1"/>
-    <w:lsdException w:name="table of figures" w:semiHidden="1" w:unhideWhenUsed="1"/>
-    <w:lsdException w:name="envelope address" w:semiHidden="1" w:unhideWhenUsed="1"/>
-    <w:lsdException w:name="envelope return" w:semiHidden="1" w:unhideWhenUsed="1"/>
-    <w:lsdException w:name="footnote reference" w:semiHidden="1" w:unhideWhenUsed="1"/>
-    <w:lsdException w:name="annotation reference" w:semiHidden="1" w:unhideWhenUsed="1"/>
-    <w:lsdException w:name="line number" w:semiHidden="1" w:unhideWhenUsed="1"/>
-    <w:lsdException w:name="page number" w:semiHidden="1" w:unhideWhenUsed="1"/>
-    <w:lsdException w:name="endnote reference" w:semiHidden="1" w:unhideWhenUsed="1"/>
-    <w:lsdException w:name="endnote text" w:semiHidden="1" w:unhideWhenUsed="1"/>
-    <w:lsdException w:name="table of authorities" w:semiHidden="1" w:unhideWhenUsed="1"/>
-    <w:lsdException w:name="macro" w:semiHidden="1" w:unhideWhenUsed="1"/>
-    <w:lsdException w:name="toa heading" w:semiHidden="1" w:unhideWhenUsed="1"/>
-    <w:lsdException w:name="List" w:semiHidden="1" w:unhideWhenUsed="1"/>
-    <w:lsdException w:name="List Bullet" w:semiHidden="1" w:unhideWhenUsed="1" w:qFormat="1"/>
-    <w:lsdException w:name="List Number" w:semiHidden="1" w:unhideWhenUsed="1" w:qFormat="1"/>
-    <w:lsdException w:name="List 2" w:semiHidden="1" w:unhideWhenUsed="1"/>
-    <w:lsdException w:name="List 3" w:semiHidden="1" w:unhideWhenUsed="1"/>
-    <w:lsdException w:name="List 4" w:semiHidden="1" w:unhideWhenUsed="1"/>
-    <w:lsdException w:name="List 5" w:semiHidden="1" w:unhideWhenUsed="1"/>
-    <w:lsdException w:name="List Bullet 2" w:semiHidden="1" w:unhideWhenUsed="1"/>
-    <w:lsdException w:name="List Bullet 3" w:semiHidden="1" w:unhideWhenUsed="1"/>
-    <w:lsdException w:name="List Bullet 4" w:semiHidden="1" w:unhideWhenUsed="1"/>
-    <w:lsdException w:name="List Bullet 5" w:semiHidden="1" w:unhideWhenUsed="1"/>
-    <w:lsdException w:name="List Number 2" w:semiHidden="1" w:unhideWhenUsed="1"/>
-    <w:lsdException w:name="List Number 3" w:semiHidden="1" w:unhideWhenUsed="1"/>
-    <w:lsdException w:name="List Number 4" w:semiHidden="1" w:unhideWhenUsed="1"/>
-    <w:lsdException w:name="List Number 5" w:semiHidden="1" w:unhideWhenUsed="1"/>
-    <w:lsdException w:name="Title" w:uiPriority="10" w:qFormat="1"/>
-    <w:lsdException w:name="Closing" w:semiHidden="1" w:unhideWhenUsed="1"/>
-    <w:lsdException w:name="Signature" w:semiHidden="1" w:unhideWhenUsed="1"/>
-    <w:lsdException w:name="Default Paragraph Font" w:semiHidden="1" w:uiPriority="1" w:unhideWhenUsed="1"/>
-    <w:lsdException w:name="Body Text" w:semiHidden="1" w:unhideWhenUsed="1"/>
-    <w:lsdException w:name="Body Text Indent" w:semiHidden="1" w:unhideWhenUsed="1"/>
-    <w:lsdException w:name="List Continue" w:semiHidden="1" w:unhideWhenUsed="1"/>
-    <w:lsdException w:name="List Continue 2" w:semiHidden="1" w:unhideWhenUsed="1"/>
-    <w:lsdException w:name="List Continue 3" w:semiHidden="1" w:unhideWhenUsed="1"/>
-    <w:lsdException w:name="List Continue 4" w:semiHidden="1" w:unhideWhenUsed="1"/>
-    <w:lsdException w:name="List Continue 5" w:semiHidden="1" w:unhideWhenUsed="1"/>
-    <w:lsdException w:name="Message Header" w:semiHidden="1" w:unhideWhenUsed="1"/>
-    <w:lsdException w:name="Subtitle" w:uiPriority="11" w:qFormat="1"/>
-    <w:lsdException w:name="Salutation" w:semiHidden="1" w:unhideWhenUsed="1"/>
-    <w:lsdException w:name="Date" w:semiHidden="1" w:unhideWhenUsed="1"/>
-    <w:lsdException w:name="Body Text First Indent" w:semiHidden="1" w:unhideWhenUsed="1"/>
-    <w:lsdException w:name="Body Text First Indent 2" w:semiHidden="1" w:unhideWhenUsed="1"/>
-    <w:lsdException w:name="Note Heading" w:semiHidden="1" w:unhideWhenUsed="1"/>
-    <w:lsdException w:name="Body Text 2" w:semiHidden="1" w:unhideWhenUsed="1"/>
-    <w:lsdException w:name="Body Text 3" w:semiHidden="1" w:unhideWhenUsed="1"/>
-    <w:lsdException w:name="Body Text Indent 2" w:semiHidden="1" w:unhideWhenUsed="1"/>
-    <w:lsdException w:name="Body Text Indent 3" w:semiHidden="1" w:unhideWhenUsed="1"/>
-    <w:lsdException w:name="Block Text" w:semiHidden="1" w:unhideWhenUsed="1"/>
-    <w:lsdException w:name="Hyperlink" w:semiHidden="1" w:unhideWhenUsed="1"/>
-    <w:lsdException w:name="FollowedHyperlink" w:semiHidden="1" w:unhideWhenUsed="1"/>
-    <w:lsdException w:name="Strong" w:qFormat="1"/>
-    <w:lsdException w:name="Emphasis" w:qFormat="1"/>
-    <w:lsdException w:name="Document Map" w:semiHidden="1" w:unhideWhenUsed="1"/>
-    <w:lsdException w:name="Plain Text" w:semiHidden="1" w:unhideWhenUsed="1"/>
-    <w:lsdException w:name="E-mail Signature" w:semiHidden="1" w:unhideWhenUsed="1"/>
-    <w:lsdException w:name="HTML Top of Form" w:semiHidden="1" w:unhideWhenUsed="1"/>
-    <w:lsdException w:name="HTML Bottom of Form" w:semiHidden="1" w:unhideWhenUsed="1"/>
-    <w:lsdException w:name="Normal (Web)" w:semiHidden="1" w:unhideWhenUsed="1"/>
-    <w:lsdException w:name="HTML Acronym" w:semiHidden="1" w:unhideWhenUsed="1"/>
-    <w:lsdException w:name="HTML Address" w:semiHidden="1" w:unhideWhenUsed="1"/>
-    <w:lsdException w:name="HTML Cite" w:semiHidden="1" w:unhideWhenUsed="1"/>
-    <w:lsdException w:name="HTML Code" w:semiHidden="1" w:unhideWhenUsed="1"/>
-    <w:lsdException w:name="HTML Definition" w:semiHidden="1" w:unhideWhenUsed="1"/>
-    <w:lsdException w:name="HTML Keyboard" w:semiHidden="1" w:unhideWhenUsed="1"/>
-    <w:lsdException w:name="HTML Preformatted" w:semiHidden="1" w:unhideWhenUsed="1"/>
-    <w:lsdException w:name="HTML Sample" w:semiHidden="1" w:unhideWhenUsed="1"/>
-    <w:lsdException w:name="HTML Typewriter" w:semiHidden="1" w:unhideWhenUsed="1"/>
-    <w:lsdException w:name="HTML Variable" w:semiHidden="1" w:unhideWhenUsed="1"/>
-    <w:lsdException w:name="Normal Table" w:semiHidden="1" w:unhideWhenUsed="1"/>
-    <w:lsdException w:name="annotation subject" w:semiHidden="1" w:unhideWhenUsed="1"/>
-    <w:lsdException w:name="No List" w:semiHidden="1" w:unhideWhenUsed="1"/>
-    <w:lsdException w:name="Outline List 1" w:semiHidden="1" w:unhideWhenUsed="1"/>
-    <w:lsdException w:name="Outline List 2" w:semiHidden="1" w:unhideWhenUsed="1"/>
-    <w:lsdException w:name="Outline List 3" w:semiHidden="1" w:unhideWhenUsed="1"/>
-    <w:lsdException w:name="Table Simple 1" w:semiHidden="1" w:unhideWhenUsed="1"/>
-    <w:lsdException w:name="Table Simple 2" w:semiHidden="1" w:unhideWhenUsed="1"/>
-    <w:lsdException w:name="Table Simple 3" w:semiHidden="1" w:unhideWhenUsed="1"/>
-    <w:lsdException w:name="Table Classic 1" w:semiHidden="1" w:unhideWhenUsed="1"/>
-    <w:lsdException w:name="Table Classic 2" w:semiHidden="1" w:unhideWhenUsed="1"/>
-    <w:lsdException w:name="Table Classic 3" w:semiHidden="1" w:unhideWhenUsed="1"/>
-    <w:lsdException w:name="Table Classic 4" w:semiHidden="1" w:unhideWhenUsed="1"/>
-    <w:lsdException w:name="Table Colorful 1" w:semiHidden="1" w:unhideWhenUsed="1"/>
-    <w:lsdException w:name="Table Colorful 2" w:semiHidden="1" w:unhideWhenUsed="1"/>
-    <w:lsdException w:name="Table Colorful 3" w:semiHidden="1" w:unhideWhenUsed="1"/>
-    <w:lsdException w:name="Table Columns 1" w:semiHidden="1" w:unhideWhenUsed="1"/>
-    <w:lsdException w:name="Table Columns 2" w:semiHidden="1" w:unhideWhenUsed="1"/>
-    <w:lsdException w:name="Table Columns 3" w:semiHidden="1" w:unhideWhenUsed="1"/>
-    <w:lsdException w:name="Table Columns 4" w:semiHidden="1" w:unhideWhenUsed="1"/>
-    <w:lsdException w:name="Table Columns 5" w:semiHidden="1" w:unhideWhenUsed="1"/>
-    <w:lsdException w:name="Table Grid 1" w:semiHidden="1" w:unhideWhenUsed="1"/>
-    <w:lsdException w:name="Table Grid 2" w:semiHidden="1" w:unhideWhenUsed="1"/>
-    <w:lsdException w:name="Table Grid 3" w:semiHidden="1" w:unhideWhenUsed="1"/>
-    <w:lsdException w:name="Table Grid 4" w:semiHidden="1" w:unhideWhenUsed="1"/>
-    <w:lsdException w:name="Table Grid 5" w:semiHidden="1" w:unhideWhenUsed="1"/>
-    <w:lsdException w:name="Table Grid 6" w:semiHidden="1" w:unhideWhenUsed="1"/>
-    <w:lsdException w:name="Table Grid 7" w:semiHidden="1" w:unhideWhenUsed="1"/>
-    <w:lsdException w:name="Table Grid 8" w:semiHidden="1" w:unhideWhenUsed="1"/>
-    <w:lsdException w:name="Table List 1" w:semiHidden="1" w:unhideWhenUsed="1"/>
-    <w:lsdException w:name="Table List 2" w:semiHidden="1" w:unhideWhenUsed="1"/>
-    <w:lsdException w:name="Table List 3" w:semiHidden="1" w:unhideWhenUsed="1"/>
-    <w:lsdException w:name="Table List 4" w:semiHidden="1" w:unhideWhenUsed="1"/>
-    <w:lsdException w:name="Table List 5" w:semiHidden="1" w:unhideWhenUsed="1"/>
-    <w:lsdException w:name="Table List 6" w:semiHidden="1" w:unhideWhenUsed="1"/>
-    <w:lsdException w:name="Table List 7" w:semiHidden="1" w:unhideWhenUsed="1"/>
-    <w:lsdException w:name="Table List 8" w:semiHidden="1" w:unhideWhenUsed="1"/>
-    <w:lsdException w:name="Table 3D effects 1" w:semiHidden="1" w:unhideWhenUsed="1"/>
-    <w:lsdException w:name="Table 3D effects 2" w:semiHidden="1" w:unhideWhenUsed="1"/>
-    <w:lsdException w:name="Table 3D effects 3" w:semiHidden="1" w:unhideWhenUsed="1"/>
-    <w:lsdException w:name="Table Contemporary" w:semiHidden="1" w:unhideWhenUsed="1"/>
-    <w:lsdException w:name="Table Elegant" w:semiHidden="1" w:unhideWhenUsed="1"/>
-    <w:lsdException w:name="Table Professional" w:semiHidden="1" w:unhideWhenUsed="1"/>
-    <w:lsdException w:name="Table Subtle 1" w:semiHidden="1" w:unhideWhenUsed="1"/>
-    <w:lsdException w:name="Table Subtle 2" w:semiHidden="1" w:unhideWhenUsed="1"/>
-    <w:lsdException w:name="Table Web 1" w:semiHidden="1" w:unhideWhenUsed="1"/>
-    <w:lsdException w:name="Table Web 2" w:semiHidden="1" w:unhideWhenUsed="1"/>
-    <w:lsdException w:name="Table Web 3" w:semiHidden="1" w:unhideWhenUsed="1"/>
-    <w:lsdException w:name="Balloon Text" w:semiHidden="1" w:unhideWhenUsed="1"/>
-    <w:lsdException w:name="Table Grid" w:uiPriority="59"/>
-    <w:lsdException w:name="Table Theme" w:semiHidden="1" w:unhideWhenUsed="1"/>
-    <w:lsdException w:name="Placeholder Text" w:semiHidden="1"/>
-    <w:lsdException w:name="No Spacing" w:uiPriority="1" w:qFormat="1"/>
-    <w:lsdException w:name="Light Shading" w:uiPriority="60"/>
-    <w:lsdException w:name="Light List" w:uiPriority="61"/>
-    <w:lsdException w:name="Light Grid" w:uiPriority="62"/>
-    <w:lsdException w:name="Medium Shading 1" w:uiPriority="63"/>
-    <w:lsdException w:name="Medium Shading 2" w:uiPriority="64"/>
-    <w:lsdException w:name="Medium List 1" w:uiPriority="65"/>
-    <w:lsdException w:name="Medium List 2" w:uiPriority="66"/>
-    <w:lsdException w:name="Medium Grid 1" w:uiPriority="67"/>
-    <w:lsdException w:name="Medium Grid 2" w:uiPriority="68"/>
-    <w:lsdException w:name="Medium Grid 3" w:uiPriority="69"/>
-    <w:lsdException w:name="Dark List" w:uiPriority="70"/>
-    <w:lsdException w:name="Colorful Shading" w:uiPriority="71"/>
-    <w:lsdException w:name="Colorful List" w:uiPriority="72"/>
-    <w:lsdException w:name="Colorful Grid" w:uiPriority="73"/>
-    <w:lsdException w:name="Light Shading Accent 1" w:uiPriority="60"/>
-    <w:lsdException w:name="Light List Accent 1" w:uiPriority="61"/>
-    <w:lsdException w:name="Light Grid Accent 1" w:uiPriority="62"/>
-    <w:lsdException w:name="Medium Shading 1 Accent 1" w:uiPriority="63"/>
-    <w:lsdException w:name="Medium Shading 2 Accent 1" w:uiPriority="64"/>
-    <w:lsdException w:name="Medium List 1 Accent 1" w:uiPriority="65"/>
-    <w:lsdException w:name="Revision" w:semiHidden="1"/>
-    <w:lsdException w:name="List Paragraph" w:qFormat="1"/>
-    <w:lsdException w:name="Quote" w:uiPriority="9" w:qFormat="1"/>
-    <w:lsdException w:name="Intense Quote" w:qFormat="1"/>
-    <w:lsdException w:name="Medium List 2 Accent 1" w:uiPriority="66"/>
-    <w:lsdException w:name="Medium Grid 1 Accent 1" w:uiPriority="67"/>
-    <w:lsdException w:name="Medium Grid 2 Accent 1" w:uiPriority="68"/>
-    <w:lsdException w:name="Medium Grid 3 Accent 1" w:uiPriority="69"/>
-    <w:lsdException w:name="Dark List Accent 1" w:uiPriority="70"/>
-    <w:lsdException w:name="Colorful Shading Accent 1" w:uiPriority="71"/>
-    <w:lsdException w:name="Colorful List Accent 1" w:uiPriority="72"/>
-    <w:lsdException w:name="Colorful Grid Accent 1" w:uiPriority="73"/>
-    <w:lsdException w:name="Light Shading Accent 2" w:uiPriority="60"/>
-    <w:lsdException w:name="Light List Accent 2" w:uiPriority="61"/>
-    <w:lsdException w:name="Light Grid Accent 2" w:uiPriority="62"/>
-    <w:lsdException w:name="Medium Shading 1 Accent 2" w:uiPriority="63"/>
-    <w:lsdException w:name="Medium Shading 2 Accent 2" w:uiPriority="64"/>
-    <w:lsdException w:name="Medium List 1 Accent 2" w:uiPriority="65"/>
-    <w:lsdException w:name="Medium List 2 Accent 2" w:uiPriority="66"/>
-    <w:lsdException w:name="Medium Grid 1 Accent 2" w:uiPriority="67"/>
-    <w:lsdException w:name="Medium Grid 2 Accent 2" w:uiPriority="68"/>
-    <w:lsdException w:name="Medium Grid 3 Accent 2" w:uiPriority="69"/>
-    <w:lsdException w:name="Dark List Accent 2" w:uiPriority="70"/>
-    <w:lsdException w:name="Colorful Shading Accent 2" w:uiPriority="71"/>
-    <w:lsdException w:name="Colorful List Accent 2" w:uiPriority="72"/>
-    <w:lsdException w:name="Colorful Grid Accent 2" w:uiPriority="73"/>
-    <w:lsdException w:name="Light Shading Accent 3" w:uiPriority="60"/>
-    <w:lsdException w:name="Light List Accent 3" w:uiPriority="61"/>
-    <w:lsdException w:name="Light Grid Accent 3" w:uiPriority="62"/>
-    <w:lsdException w:name="Medium Shading 1 Accent 3" w:uiPriority="63"/>
-    <w:lsdException w:name="Medium Shading 2 Accent 3" w:uiPriority="64"/>
-    <w:lsdException w:name="Medium List 1 Accent 3" w:uiPriority="65"/>
-    <w:lsdException w:name="Medium List 2 Accent 3" w:uiPriority="66"/>
-    <w:lsdException w:name="Medium Grid 1 Accent 3" w:uiPriority="67"/>
-    <w:lsdException w:name="Medium Grid 2 Accent 3" w:uiPriority="68"/>
-    <w:lsdException w:name="Medium Grid 3 Accent 3" w:uiPriority="69"/>
-    <w:lsdException w:name="Dark List Accent 3" w:uiPriority="70"/>
-    <w:lsdException w:name="Colorful Shading Accent 3" w:uiPriority="71"/>
-    <w:lsdException w:name="Colorful List Accent 3" w:uiPriority="72"/>
-    <w:lsdException w:name="Colorful Grid Accent 3" w:uiPriority="73"/>
-    <w:lsdException w:name="Light Shading Accent 4" w:uiPriority="60"/>
-    <w:lsdException w:name="Light List Accent 4" w:uiPriority="61"/>
-    <w:lsdException w:name="Light Grid Accent 4" w:uiPriority="62"/>
-    <w:lsdException w:name="Medium Shading 1 Accent 4" w:uiPriority="63"/>
-    <w:lsdException w:name="Medium Shading 2 Accent 4" w:uiPriority="64"/>
-    <w:lsdException w:name="Medium List 1 Accent 4" w:uiPriority="65"/>
-    <w:lsdException w:name="Medium List 2 Accent 4" w:uiPriority="66"/>
-    <w:lsdException w:name="Medium Grid 1 Accent 4" w:uiPriority="67"/>
-    <w:lsdException w:name="Medium Grid 2 Accent 4" w:uiPriority="68"/>
-    <w:lsdException w:name="Medium Grid 3 Accent 4" w:uiPriority="69"/>
-    <w:lsdException w:name="Dark List Accent 4" w:uiPriority="70"/>
-    <w:lsdException w:name="Colorful Shading Accent 4" w:uiPriority="71"/>
-    <w:lsdException w:name="Colorful List Accent 4" w:uiPriority="72"/>
-    <w:lsdException w:name="Colorful Grid Accent 4" w:uiPriority="73"/>
-    <w:lsdException w:name="Light Shading Accent 5" w:uiPriority="60"/>
-    <w:lsdException w:name="Light List Accent 5" w:uiPriority="61"/>
-    <w:lsdException w:name="Light Grid Accent 5" w:uiPriority="62"/>
-    <w:lsdException w:name="Medium Shading 1 Accent 5" w:uiPriority="63"/>
-    <w:lsdException w:name="Medium Shading 2 Accent 5" w:uiPriority="64"/>
-    <w:lsdException w:name="Medium List 1 Accent 5" w:uiPriority="65"/>
-    <w:lsdException w:name="Medium List 2 Accent 5" w:uiPriority="66"/>
-    <w:lsdException w:name="Medium Grid 1 Accent 5" w:uiPriority="67"/>
-    <w:lsdException w:name="Medium Grid 2 Accent 5" w:uiPriority="68"/>
-    <w:lsdException w:name="Medium Grid 3 Accent 5" w:uiPriority="69"/>
-    <w:lsdException w:name="Dark List Accent 5" w:uiPriority="70"/>
-    <w:lsdException w:name="Colorful Shading Accent 5" w:uiPriority="71"/>
-    <w:lsdException w:name="Colorful List Accent 5" w:uiPriority="72"/>
-    <w:lsdException w:name="Colorful Grid Accent 5" w:uiPriority="73"/>
-    <w:lsdException w:name="Light Shading Accent 6" w:uiPriority="60"/>
-    <w:lsdException w:name="Light List Accent 6" w:uiPriority="61"/>
-    <w:lsdException w:name="Light Grid Accent 6" w:uiPriority="62"/>
-    <w:lsdException w:name="Medium Shading 1 Accent 6" w:uiPriority="63"/>
-    <w:lsdException w:name="Medium Shading 2 Accent 6" w:uiPriority="64"/>
-    <w:lsdException w:name="Medium List 1 Accent 6" w:uiPriority="65"/>
-    <w:lsdException w:name="Medium List 2 Accent 6" w:uiPriority="66"/>
-    <w:lsdException w:name="Medium Grid 1 Accent 6" w:uiPriority="67"/>
-    <w:lsdException w:name="Medium Grid 2 Accent 6" w:uiPriority="68"/>
-    <w:lsdException w:name="Medium Grid 3 Accent 6" w:uiPriority="69"/>
-    <w:lsdException w:name="Dark List Accent 6" w:uiPriority="70"/>
-    <w:lsdException w:name="Colorful Shading Accent 6" w:uiPriority="71"/>
-    <w:lsdException w:name="Colorful List Accent 6" w:uiPriority="72"/>
-    <w:lsdException w:name="Colorful Grid Accent 6" w:uiPriority="73"/>
-    <w:lsdException w:name="Subtle Emphasis" w:qFormat="1"/>
-    <w:lsdException w:name="Intense Emphasis" w:qFormat="1"/>
-    <w:lsdException w:name="Subtle Reference" w:qFormat="1"/>
-    <w:lsdException w:name="Intense Reference" w:qFormat="1"/>
-    <w:lsdException w:name="Book Title" w:qFormat="1"/>
-    <w:lsdException w:name="Bibliography" w:semiHidden="1" w:uiPriority="37" w:unhideWhenUsed="1"/>
-    <w:lsdException w:name="TOC Heading" w:semiHidden="1" w:uiPriority="39" w:unhideWhenUsed="1" w:qFormat="1"/>
-    <w:lsdException w:name="Grid Table 4" w:uiPriority="49"/>
-    <w:lsdException w:name="Grid Table 5 Dark" w:uiPriority="50"/>
-    <w:lsdException w:name="Grid Table 6 Colorful" w:uiPriority="51"/>
-    <w:lsdException w:name="Grid Table 7 Colorful" w:uiPriority="52"/>
-    <w:lsdException w:name="Grid Table 1 Light Accent 1" w:uiPriority="46"/>
-    <w:lsdException w:name="Grid Table 2 Accent 1" w:uiPriority="47"/>
-    <w:lsdException w:name="Grid Table 3 Accent 1" w:uiPriority="48"/>
-    <w:lsdException w:name="Grid Table 4 Accent 1" w:uiPriority="49"/>
-    <w:lsdException w:name="Grid Table 5 Dark Accent 1" w:uiPriority="50"/>
-    <w:lsdException w:name="Grid Table 6 Colorful Accent 1" w:uiPriority="51"/>
-    <w:lsdException w:name="Grid Table 7 Colorful Accent 1" w:uiPriority="52"/>
-    <w:lsdException w:name="Grid Table 1 Light Accent 2" w:uiPriority="46"/>
-    <w:lsdException w:name="Grid Table 2 Accent 2" w:uiPriority="47"/>
-    <w:lsdException w:name="Grid Table 3 Accent 2" w:uiPriority="48"/>
-    <w:lsdException w:name="Grid Table 4 Accent 2" w:uiPriority="49"/>
-    <w:lsdException w:name="Grid Table 5 Dark Accent 2" w:uiPriority="50"/>
-    <w:lsdException w:name="Grid Table 6 Colorful Accent 2" w:uiPriority="51"/>
-    <w:lsdException w:name="Grid Table 7 Colorful Accent 2" w:uiPriority="52"/>
-    <w:lsdException w:name="Grid Table 1 Light Accent 3" w:uiPriority="46"/>
-    <w:lsdException w:name="Grid Table 2 Accent 3" w:uiPriority="47"/>
-    <w:lsdException w:name="Grid Table 3 Accent 3" w:uiPriority="48"/>
-    <w:lsdException w:name="Grid Table 4 Accent 3" w:uiPriority="49"/>
-    <w:lsdException w:name="Grid Table 5 Dark Accent 3" w:uiPriority="50"/>
-    <w:lsdException w:name="Grid Table 6 Colorful Accent 3" w:uiPriority="51"/>
-    <w:lsdException w:name="Grid Table 7 Colorful Accent 3" w:uiPriority="52"/>
-    <w:lsdException w:name="Grid Table 1 Light Accent 4" w:uiPriority="46"/>
-    <w:lsdException w:name="Grid Table 2 Accent 4" w:uiPriority="47"/>
-    <w:lsdException w:name="Grid Table 3 Accent 4" w:uiPriority="48"/>
-    <w:lsdException w:name="Grid Table 4 Accent 4" w:uiPriority="49"/>
-    <w:lsdException w:name="Grid Table 5 Dark Accent 4" w:uiPriority="50"/>
-    <w:lsdException w:name="Grid Table 6 Colorful Accent 4" w:uiPriority="51"/>
-    <w:lsdException w:name="Grid Table 7 Colorful Accent 4" w:uiPriority="52"/>
-    <w:lsdException w:name="Grid Table 1 Light Accent 5" w:uiPriority="46"/>
-    <w:lsdException w:name="Grid Table 2 Accent 5" w:uiPriority="47"/>
-    <w:lsdException w:name="Grid Table 3 Accent 5" w:uiPriority="48"/>
-    <w:lsdException w:name="Grid Table 4 Accent 5" w:uiPriority="49"/>
-    <w:lsdException w:name="Grid Table 5 Dark Accent 5" w:uiPriority="50"/>
-    <w:lsdException w:name="Grid Table 6 Colorful Accent 5" w:uiPriority="51"/>
-    <w:lsdException w:name="Grid Table 7 Colorful Accent 5" w:uiPriority="52"/>
-    <w:lsdException w:name="Grid Table 1 Light Accent 6" w:uiPriority="46"/>
-    <w:lsdException w:name="Grid Table 2 Accent 6" w:uiPriority="47"/>
-    <w:lsdException w:name="Grid Table 3 Accent 6" w:uiPriority="48"/>
-    <w:lsdException w:name="Grid Table 4 Accent 6" w:uiPriority="49"/>
-    <w:lsdException w:name="Grid Table 5 Dark Accent 6" w:uiPriority="50"/>
-    <w:lsdException w:name="Grid Table 6 Colorful Accent 6" w:uiPriority="51"/>
-    <w:lsdException w:name="Grid Table 7 Colorful Accent 6" w:uiPriority="52"/>
-    <w:lsdException w:name="List Table 1 Light" w:uiPriority="46"/>
-    <w:lsdException w:name="List Table 2" w:uiPriority="47"/>
-    <w:lsdException w:name="List Table 3" w:uiPriority="48"/>
-    <w:lsdException w:name="List Table 4" w:uiPriority="49"/>
-    <w:lsdException w:name="List Table 5 Dark" w:uiPriority="50"/>
-    <w:lsdException w:name="List Table 6 Colorful" w:uiPriority="51"/>
-    <w:lsdException w:name="List Table 7 Colorful" w:uiPriority="52"/>
-    <w:lsdException w:name="List Table 1 Light Accent 1" w:uiPriority="46"/>
-    <w:lsdException w:name="List Table 2 Accent 1" w:uiPriority="47"/>
-    <w:lsdException w:name="List Table 3 Accent 1" w:uiPriority="48"/>
-    <w:lsdException w:name="List Table 4 Accent 1" w:uiPriority="49"/>
-    <w:lsdException w:name="List Table 5 Dark Accent 1" w:uiPriority="50"/>
-    <w:lsdException w:name="List Table 6 Colorful Accent 1" w:uiPriority="51"/>
-    <w:lsdException w:name="List Table 7 Colorful Accent 1" w:uiPriority="52"/>
-    <w:lsdException w:name="List Table 1 Light Accent 2" w:uiPriority="46"/>
-    <w:lsdException w:name="List Table 2 Accent 2" w:uiPriority="47"/>
-    <w:lsdException w:name="List Table 3 Accent 2" w:uiPriority="48"/>
-    <w:lsdException w:name="List Table 4 Accent 2" w:uiPriority="49"/>
-    <w:lsdException w:name="List Table 5 Dark Accent 2" w:uiPriority="50"/>
-    <w:lsdException w:name="List Table 6 Colorful Accent 2" w:uiPriority="51"/>
-    <w:lsdException w:name="List Table 7 Colorful Accent 2" w:uiPriority="52"/>
-    <w:lsdException w:name="List Table 1 Light Accent 3" w:uiPriority="46"/>
-    <w:lsdException w:name="List Table 2 Accent 3" w:uiPriority="47"/>
-    <w:lsdException w:name="List Table 3 Accent 3" w:uiPriority="48"/>
-    <w:lsdException w:name="List Table 4 Accent 3" w:uiPriority="49"/>
-    <w:lsdException w:name="List Table 5 Dark Accent 3" w:uiPriority="50"/>
-    <w:lsdException w:name="List Table 6 Colorful Accent 3" w:uiPriority="51"/>
-    <w:lsdException w:name="List Table 7 Colorful Accent 3" w:uiPriority="52"/>
-    <w:lsdException w:name="List Table 1 Light Accent 4" w:uiPriority="46"/>
-    <w:lsdException w:name="List Table 2 Accent 4" w:uiPriority="47"/>
-    <w:lsdException w:name="List Table 3 Accent 4" w:uiPriority="48"/>
-    <w:lsdException w:name="List Table 4 Accent 4" w:uiPriority="49"/>
-    <w:lsdException w:name="List Table 5 Dark Accent 4" w:uiPriority="50"/>
-    <w:lsdException w:name="List Table 6 Colorful Accent 4" w:uiPriority="51"/>
-    <w:lsdException w:name="List Table 7 Colorful Accent 4" w:uiPriority="52"/>
-    <w:lsdException w:name="List Table 1 Light Accent 5" w:uiPriority="46"/>
-    <w:lsdException w:name="List Table 2 Accent 5" w:uiPriority="47"/>
-    <w:lsdException w:name="List Table 3 Accent 5" w:uiPriority="48"/>
-    <w:lsdException w:name="List Table 4 Accent 5" w:uiPriority="49"/>
-    <w:lsdException w:name="List Table 5 Dark Accent 5" w:uiPriority="50"/>
-    <w:lsdException w:name="List Table 6 Colorful Accent 5" w:uiPriority="51"/>
-    <w:lsdException w:name="List Table 7 Colorful Accent 5" w:uiPriority="52"/>
-    <w:lsdException w:name="List Table 1 Light Accent 6" w:uiPriority="46"/>
-    <w:lsdException w:name="List Table 2 Accent 6" w:uiPriority="47"/>
-    <w:lsdException w:name="List Table 3 Accent 6" w:uiPriority="48"/>
-    <w:lsdException w:name="List Table 4 Accent 6" w:uiPriority="49"/>
-    <w:lsdException w:name="List Table 5 Dark Accent 6" w:uiPriority="50"/>
-    <w:lsdException w:name="List Table 6 Colorful Accent 6" w:uiPriority="51"/>
-    <w:lsdException w:name="List Table 7 Colorful Accent 6" w:uiPriority="52"/>
+  <w:latentStyles w:defLockedState="0" w:defUIPriority="99" w:defSemiHidden="1" w:defUnhideWhenUsed="1" w:defQFormat="0" w:count="267">
+    <w:lsdException w:name="Normal" w:semiHidden="0" w:uiPriority="0" w:unhideWhenUsed="0" w:qFormat="1"/>
+    <w:lsdException w:name="heading 1" w:semiHidden="0" w:uiPriority="9" w:unhideWhenUsed="0" w:qFormat="1"/>
+    <w:lsdException w:name="heading 2" w:semiHidden="0" w:uiPriority="0" w:unhideWhenUsed="0" w:qFormat="1"/>
+    <w:lsdException w:name="heading 3" w:semiHidden="0" w:uiPriority="0" w:unhideWhenUsed="0" w:qFormat="1"/>
+    <w:lsdException w:name="heading 4" w:uiPriority="0" w:qFormat="1"/>
+    <w:lsdException w:name="heading 5" w:uiPriority="1" w:qFormat="1"/>
+    <w:lsdException w:name="heading 6" w:uiPriority="0" w:qFormat="1"/>
+    <w:lsdException w:name="heading 7" w:uiPriority="0" w:qFormat="1"/>
+    <w:lsdException w:name="heading 8" w:uiPriority="0" w:qFormat="1"/>
+    <w:lsdException w:name="heading 9" w:uiPriority="0" w:qFormat="1"/>
+    <w:lsdException w:name="toc 1" w:uiPriority="39"/>
+    <w:lsdException w:name="toc 2" w:uiPriority="39"/>
+    <w:lsdException w:name="toc 3" w:uiPriority="39"/>
+    <w:lsdException w:name="toc 4" w:uiPriority="39"/>
+    <w:lsdException w:name="toc 5" w:uiPriority="39"/>
+    <w:lsdException w:name="toc 6" w:uiPriority="39"/>
+    <w:lsdException w:name="toc 7" w:uiPriority="39"/>
+    <w:lsdException w:name="toc 8" w:uiPriority="39"/>
+    <w:lsdException w:name="toc 9" w:uiPriority="39"/>
+    <w:lsdException w:name="header" w:semiHidden="0" w:unhideWhenUsed="0"/>
+    <w:lsdException w:name="footer" w:semiHidden="0" w:unhideWhenUsed="0"/>
+    <w:lsdException w:name="caption" w:semiHidden="0" w:uiPriority="9" w:unhideWhenUsed="0" w:qFormat="1"/>
+    <w:lsdException w:name="List Bullet" w:qFormat="1"/>
+    <w:lsdException w:name="List Number" w:qFormat="1"/>
+    <w:lsdException w:name="Title" w:semiHidden="0" w:uiPriority="10" w:unhideWhenUsed="0" w:qFormat="1"/>
+    <w:lsdException w:name="Default Paragraph Font" w:uiPriority="1"/>
+    <w:lsdException w:name="Subtitle" w:semiHidden="0" w:uiPriority="11" w:unhideWhenUsed="0" w:qFormat="1"/>
+    <w:lsdException w:name="Strong" w:semiHidden="0" w:unhideWhenUsed="0" w:qFormat="1"/>
+    <w:lsdException w:name="Emphasis" w:semiHidden="0" w:unhideWhenUsed="0" w:qFormat="1"/>
+    <w:lsdException w:name="Table Grid" w:semiHidden="0" w:uiPriority="59" w:unhideWhenUsed="0"/>
+    <w:lsdException w:name="Placeholder Text" w:unhideWhenUsed="0"/>
+    <w:lsdException w:name="No Spacing" w:semiHidden="0" w:uiPriority="1" w:unhideWhenUsed="0" w:qFormat="1"/>
+    <w:lsdException w:name="Light Shading" w:semiHidden="0" w:uiPriority="60" w:unhideWhenUsed="0"/>
+    <w:lsdException w:name="Light List" w:semiHidden="0" w:uiPriority="61" w:unhideWhenUsed="0"/>
+    <w:lsdException w:name="Light Grid" w:semiHidden="0" w:uiPriority="62" w:unhideWhenUsed="0"/>
+    <w:lsdException w:name="Medium Shading 1" w:semiHidden="0" w:uiPriority="63" w:unhideWhenUsed="0"/>
+    <w:lsdException w:name="Medium Shading 2" w:semiHidden="0" w:uiPriority="64" w:unhideWhenUsed="0"/>
+    <w:lsdException w:name="Medium List 1" w:semiHidden="0" w:uiPriority="65" w:unhideWhenUsed="0"/>
+    <w:lsdException w:name="Medium List 2" w:semiHidden="0" w:uiPriority="66" w:unhideWhenUsed="0"/>
+    <w:lsdException w:name="Medium Grid 1" w:semiHidden="0" w:uiPriority="67" w:unhideWhenUsed="0"/>
+    <w:lsdException w:name="Medium Grid 2" w:semiHidden="0" w:uiPriority="68" w:unhideWhenUsed="0"/>
+    <w:lsdException w:name="Medium Grid 3" w:semiHidden="0" w:uiPriority="69" w:unhideWhenUsed="0"/>
+    <w:lsdException w:name="Dark List" w:semiHidden="0" w:uiPriority="70" w:unhideWhenUsed="0"/>
+    <w:lsdException w:name="Colorful Shading" w:semiHidden="0" w:uiPriority="71" w:unhideWhenUsed="0"/>
+    <w:lsdException w:name="Colorful List" w:semiHidden="0" w:uiPriority="72" w:unhideWhenUsed="0"/>
+    <w:lsdException w:name="Colorful Grid" w:semiHidden="0" w:uiPriority="73" w:unhideWhenUsed="0"/>
+    <w:lsdException w:name="Light Shading Accent 1" w:semiHidden="0" w:uiPriority="60" w:unhideWhenUsed="0"/>
+    <w:lsdException w:name="Light List Accent 1" w:semiHidden="0" w:uiPriority="61" w:unhideWhenUsed="0"/>
+    <w:lsdException w:name="Light Grid Accent 1" w:semiHidden="0" w:uiPriority="62" w:unhideWhenUsed="0"/>
+    <w:lsdException w:name="Medium Shading 1 Accent 1" w:semiHidden="0" w:uiPriority="63" w:unhideWhenUsed="0"/>
+    <w:lsdException w:name="Medium Shading 2 Accent 1" w:semiHidden="0" w:uiPriority="64" w:unhideWhenUsed="0"/>
+    <w:lsdException w:name="Medium List 1 Accent 1" w:semiHidden="0" w:uiPriority="65" w:unhideWhenUsed="0"/>
+    <w:lsdException w:name="Revision" w:unhideWhenUsed="0"/>
+    <w:lsdException w:name="List Paragraph" w:semiHidden="0" w:unhideWhenUsed="0" w:qFormat="1"/>
+    <w:lsdException w:name="Quote" w:semiHidden="0" w:uiPriority="9" w:unhideWhenUsed="0" w:qFormat="1"/>
+    <w:lsdException w:name="Intense Quote" w:semiHidden="0" w:unhideWhenUsed="0" w:qFormat="1"/>
+    <w:lsdException w:name="Medium List 2 Accent 1" w:semiHidden="0" w:uiPriority="66" w:unhideWhenUsed="0"/>
+    <w:lsdException w:name="Medium Grid 1 Accent 1" w:semiHidden="0" w:uiPriority="67" w:unhideWhenUsed="0"/>
+    <w:lsdException w:name="Medium Grid 2 Accent 1" w:semiHidden="0" w:uiPriority="68" w:unhideWhenUsed="0"/>
+    <w:lsdException w:name="Medium Grid 3 Accent 1" w:semiHidden="0" w:uiPriority="69" w:unhideWhenUsed="0"/>
+    <w:lsdException w:name="Dark List Accent 1" w:semiHidden="0" w:uiPriority="70" w:unhideWhenUsed="0"/>
+    <w:lsdException w:name="Colorful Shading Accent 1" w:semiHidden="0" w:uiPriority="71" w:unhideWhenUsed="0"/>
+    <w:lsdException w:name="Colorful List Accent 1" w:semiHidden="0" w:uiPriority="72" w:unhideWhenUsed="0"/>
+    <w:lsdException w:name="Colorful Grid Accent 1" w:semiHidden="0" w:uiPriority="73" w:unhideWhenUsed="0"/>
+    <w:lsdException w:name="Light Shading Accent 2" w:semiHidden="0" w:uiPriority="60" w:unhideWhenUsed="0"/>
+    <w:lsdException w:name="Light List Accent 2" w:semiHidden="0" w:uiPriority="61" w:unhideWhenUsed="0"/>
+    <w:lsdException w:name="Light Grid Accent 2" w:semiHidden="0" w:uiPriority="62" w:unhideWhenUsed="0"/>
+    <w:lsdException w:name="Medium Shading 1 Accent 2" w:semiHidden="0" w:uiPriority="63" w:unhideWhenUsed="0"/>
+    <w:lsdException w:name="Medium Shading 2 Accent 2" w:semiHidden="0" w:uiPriority="64" w:unhideWhenUsed="0"/>
+    <w:lsdException w:name="Medium List 1 Accent 2" w:semiHidden="0" w:uiPriority="65" w:unhideWhenUsed="0"/>
+    <w:lsdException w:name="Medium List 2 Accent 2" w:semiHidden="0" w:uiPriority="66" w:unhideWhenUsed="0"/>
+    <w:lsdException w:name="Medium Grid 1 Accent 2" w:semiHidden="0" w:uiPriority="67" w:unhideWhenUsed="0"/>
+    <w:lsdException w:name="Medium Grid 2 Accent 2" w:semiHidden="0" w:uiPriority="68" w:unhideWhenUsed="0"/>
+    <w:lsdException w:name="Medium Grid 3 Accent 2" w:semiHidden="0" w:uiPriority="69" w:unhideWhenUsed="0"/>
+    <w:lsdException w:name="Dark List Accent 2" w:semiHidden="0" w:uiPriority="70" w:unhideWhenUsed="0"/>
+    <w:lsdException w:name="Colorful Shading Accent 2" w:semiHidden="0" w:uiPriority="71" w:unhideWhenUsed="0"/>
+    <w:lsdException w:name="Colorful List Accent 2" w:semiHidden="0" w:uiPriority="72" w:unhideWhenUsed="0"/>
+    <w:lsdException w:name="Colorful Grid Accent 2" w:semiHidden="0" w:uiPriority="73" w:unhideWhenUsed="0"/>
+    <w:lsdException w:name="Light Shading Accent 3" w:semiHidden="0" w:uiPriority="60" w:unhideWhenUsed="0"/>
+    <w:lsdException w:name="Light List Accent 3" w:semiHidden="0" w:uiPriority="61" w:unhideWhenUsed="0"/>
+    <w:lsdException w:name="Light Grid Accent 3" w:semiHidden="0" w:uiPriority="62" w:unhideWhenUsed="0"/>
+    <w:lsdException w:name="Medium Shading 1 Accent 3" w:semiHidden="0" w:uiPriority="63" w:unhideWhenUsed="0"/>
+    <w:lsdException w:name="Medium Shading 2 Accent 3" w:semiHidden="0" w:uiPriority="64" w:unhideWhenUsed="0"/>
+    <w:lsdException w:name="Medium List 1 Accent 3" w:semiHidden="0" w:uiPriority="65" w:unhideWhenUsed="0"/>
+    <w:lsdException w:name="Medium List 2 Accent 3" w:semiHidden="0" w:uiPriority="66" w:unhideWhenUsed="0"/>
+    <w:lsdException w:name="Medium Grid 1 Accent 3" w:semiHidden="0" w:uiPriority="67" w:unhideWhenUsed="0"/>
+    <w:lsdException w:name="Medium Grid 2 Accent 3" w:semiHidden="0" w:uiPriority="68" w:unhideWhenUsed="0"/>
+    <w:lsdException w:name="Medium Grid 3 Accent 3" w:semiHidden="0" w:uiPriority="69" w:unhideWhenUsed="0"/>
+    <w:lsdException w:name="Dark List Accent 3" w:semiHidden="0" w:uiPriority="70" w:unhideWhenUsed="0"/>
+    <w:lsdException w:name="Colorful Shading Accent 3" w:semiHidden="0" w:uiPriority="71" w:unhideWhenUsed="0"/>
+    <w:lsdException w:name="Colorful List Accent 3" w:semiHidden="0" w:uiPriority="72" w:unhideWhenUsed="0"/>
+    <w:lsdException w:name="Colorful Grid Accent 3" w:semiHidden="0" w:uiPriority="73" w:unhideWhenUsed="0"/>
+    <w:lsdException w:name="Light Shading Accent 4" w:semiHidden="0" w:uiPriority="60" w:unhideWhenUsed="0"/>
+    <w:lsdException w:name="Light List Accent 4" w:semiHidden="0" w:uiPriority="61" w:unhideWhenUsed="0"/>
+    <w:lsdException w:name="Light Grid Accent 4" w:semiHidden="0" w:uiPriority="62" w:unhideWhenUsed="0"/>
+    <w:lsdException w:name="Medium Shading 1 Accent 4" w:semiHidden="0" w:uiPriority="63" w:unhideWhenUsed="0"/>
+    <w:lsdException w:name="Medium Shading 2 Accent 4" w:semiHidden="0" w:uiPriority="64" w:unhideWhenUsed="0"/>
+    <w:lsdException w:name="Medium List 1 Accent 4" w:semiHidden="0" w:uiPriority="65" w:unhideWhenUsed="0"/>
+    <w:lsdException w:name="Medium List 2 Accent 4" w:semiHidden="0" w:uiPriority="66" w:unhideWhenUsed="0"/>
+    <w:lsdException w:name="Medium Grid 1 Accent 4" w:semiHidden="0" w:uiPriority="67" w:unhideWhenUsed="0"/>
+    <w:lsdException w:name="Medium Grid 2 Accent 4" w:semiHidden="0" w:uiPriority="68" w:unhideWhenUsed="0"/>
+    <w:lsdException w:name="Medium Grid 3 Accent 4" w:semiHidden="0" w:uiPriority="69" w:unhideWhenUsed="0"/>
+    <w:lsdException w:name="Dark List Accent 4" w:semiHidden="0" w:uiPriority="70" w:unhideWhenUsed="0"/>
+    <w:lsdException w:name="Colorful Shading Accent 4" w:semiHidden="0" w:uiPriority="71" w:unhideWhenUsed="0"/>
+    <w:lsdException w:name="Colorful List Accent 4" w:semiHidden="0" w:uiPriority="72" w:unhideWhenUsed="0"/>
+    <w:lsdException w:name="Colorful Grid Accent 4" w:semiHidden="0" w:uiPriority="73" w:unhideWhenUsed="0"/>
+    <w:lsdException w:name="Light Shading Accent 5" w:semiHidden="0" w:uiPriority="60" w:unhideWhenUsed="0"/>
+    <w:lsdException w:name="Light List Accent 5" w:semiHidden="0" w:uiPriority="61" w:unhideWhenUsed="0"/>
+    <w:lsdException w:name="Light Grid Accent 5" w:semiHidden="0" w:uiPriority="62" w:unhideWhenUsed="0"/>
+    <w:lsdException w:name="Medium Shading 1 Accent 5" w:semiHidden="0" w:uiPriority="63" w:unhideWhenUsed="0"/>
+    <w:lsdException w:name="Medium Shading 2 Accent 5" w:semiHidden="0" w:uiPriority="64" w:unhideWhenUsed="0"/>
+    <w:lsdException w:name="Medium List 1 Accent 5" w:semiHidden="0" w:uiPriority="65" w:unhideWhenUsed="0"/>
+    <w:lsdException w:name="Medium List 2 Accent 5" w:semiHidden="0" w:uiPriority="66" w:unhideWhenUsed="0"/>
+    <w:lsdException w:name="Medium Grid 1 Accent 5" w:semiHidden="0" w:uiPriority="67" w:unhideWhenUsed="0"/>
+    <w:lsdException w:name="Medium Grid 2 Accent 5" w:semiHidden="0" w:uiPriority="68" w:unhideWhenUsed="0"/>
+    <w:lsdException w:name="Medium Grid 3 Accent 5" w:semiHidden="0" w:uiPriority="69" w:unhideWhenUsed="0"/>
+    <w:lsdException w:name="Dark List Accent 5" w:semiHidden="0" w:uiPriority="70" w:unhideWhenUsed="0"/>
+    <w:lsdException w:name="Colorful Shading Accent 5" w:semiHidden="0" w:uiPriority="71" w:unhideWhenUsed="0"/>
+    <w:lsdException w:name="Colorful List Accent 5" w:semiHidden="0" w:uiPriority="72" w:unhideWhenUsed="0"/>
+    <w:lsdException w:name="Colorful Grid Accent 5" w:semiHidden="0" w:uiPriority="73" w:unhideWhenUsed="0"/>
+    <w:lsdException w:name="Light Shading Accent 6" w:semiHidden="0" w:uiPriority="60" w:unhideWhenUsed="0"/>
+    <w:lsdException w:name="Light List Accent 6" w:semiHidden="0" w:uiPriority="61" w:unhideWhenUsed="0"/>
+    <w:lsdException w:name="Light Grid Accent 6" w:semiHidden="0" w:uiPriority="62" w:unhideWhenUsed="0"/>
+    <w:lsdException w:name="Medium Shading 1 Accent 6" w:semiHidden="0" w:uiPriority="63" w:unhideWhenUsed="0"/>
+    <w:lsdException w:name="Medium Shading 2 Accent 6" w:semiHidden="0" w:uiPriority="64" w:unhideWhenUsed="0"/>
+    <w:lsdException w:name="Medium List 1 Accent 6" w:semiHidden="0" w:uiPriority="65" w:unhideWhenUsed="0"/>
+    <w:lsdException w:name="Medium List 2 Accent 6" w:semiHidden="0" w:uiPriority="66" w:unhideWhenUsed="0"/>
+    <w:lsdException w:name="Medium Grid 1 Accent 6" w:semiHidden="0" w:uiPriority="67" w:unhideWhenUsed="0"/>
+    <w:lsdException w:name="Medium Grid 2 Accent 6" w:semiHidden="0" w:uiPriority="68" w:unhideWhenUsed="0"/>
+    <w:lsdException w:name="Medium Grid 3 Accent 6" w:semiHidden="0" w:uiPriority="69" w:unhideWhenUsed="0"/>
+    <w:lsdException w:name="Dark List Accent 6" w:semiHidden="0" w:uiPriority="70" w:unhideWhenUsed="0"/>
+    <w:lsdException w:name="Colorful Shading Accent 6" w:semiHidden="0" w:uiPriority="71" w:unhideWhenUsed="0"/>
+    <w:lsdException w:name="Colorful List Accent 6" w:semiHidden="0" w:uiPriority="72" w:unhideWhenUsed="0"/>
+    <w:lsdException w:name="Colorful Grid Accent 6" w:semiHidden="0" w:uiPriority="73" w:unhideWhenUsed="0"/>
+    <w:lsdException w:name="Subtle Emphasis" w:semiHidden="0" w:unhideWhenUsed="0" w:qFormat="1"/>
+    <w:lsdException w:name="Intense Emphasis" w:semiHidden="0" w:unhideWhenUsed="0" w:qFormat="1"/>
+    <w:lsdException w:name="Subtle Reference" w:semiHidden="0" w:unhideWhenUsed="0" w:qFormat="1"/>
+    <w:lsdException w:name="Intense Reference" w:semiHidden="0" w:unhideWhenUsed="0" w:qFormat="1"/>
+    <w:lsdException w:name="Book Title" w:semiHidden="0" w:unhideWhenUsed="0" w:qFormat="1"/>
+    <w:lsdException w:name="Bibliography" w:uiPriority="37"/>
+    <w:lsdException w:name="TOC Heading" w:uiPriority="39" w:qFormat="1"/>
+  </w:latentStyles>
+  <w:style w:type="paragraph" w:default="1" w:styleId="Normal">
+    <w:name w:val="Normal"/>
+    <w:qFormat/>
+    <w:rsid w:val="007204F4"/>
+  </w:style>
+  <w:style w:type="paragraph" w:styleId="Heading1">
+    <w:name w:val="heading 1"/>
+    <w:basedOn w:val="Normal"/>
+    <w:next w:val="Normal"/>
+    <w:link w:val="Heading1Char"/>
+    <w:uiPriority w:val="1"/>
+    <w:qFormat/>
+    <w:rsid w:val="00207033"/>
+    <w:pPr>
+      <w:keepNext/>
+      <w:keepLines/>
+      <w:spacing w:before="720" w:after="120"/>
+      <w:jc w:val="center"/>
+      <w:outlineLvl w:val="0"/>
+    </w:pPr>
+    <w:rPr>
+      <w:rFonts w:asciiTheme="majorHAnsi" w:eastAsiaTheme="majorEastAsia" w:hAnsiTheme="majorHAnsi" w:cstheme="majorBidi"/>
+      <w:bCs/>
+      <w:color w:val="983620" w:themeColor="accent2"/>
+      <w:sz w:val="48"/>
+      <w:szCs w:val="28"/>
+    </w:rPr>
+  </w:style>
+  <w:style w:type="paragraph" w:styleId="Heading2">
+    <w:name w:val="heading 2"/>
+    <w:basedOn w:val="Normal"/>
+    <w:next w:val="Normal"/>
+    <w:link w:val="Heading2Char"/>
+    <w:uiPriority w:val="1"/>
+    <w:qFormat/>
+    <w:rsid w:val="00207033"/>
+    <w:pPr>
+      <w:keepNext/>
+      <w:keepLines/>
+      <w:pBdr>
+        <w:bottom w:val="single" w:sz="2" w:space="14" w:color="BFBFBF" w:themeColor="background1" w:themeShade="BF"/>
+      </w:pBdr>
+      <w:spacing w:before="120"/>
+      <w:jc w:val="center"/>
+      <w:outlineLvl w:val="1"/>
+    </w:pPr>
+    <w:rPr>
+      <w:rFonts w:asciiTheme="majorHAnsi" w:eastAsiaTheme="majorEastAsia" w:hAnsiTheme="majorHAnsi" w:cstheme="majorBidi"/>
+      <w:bCs/>
+      <w:color w:val="000000" w:themeColor="text1"/>
+      <w:sz w:val="28"/>
+      <w:szCs w:val="26"/>
+    </w:rPr>
+  </w:style>
+  <w:style w:type="paragraph" w:styleId="Heading3">
+    <w:name w:val="heading 3"/>
+    <w:basedOn w:val="Normal"/>
+    <w:next w:val="Normal"/>
+    <w:link w:val="Heading3Char"/>
+    <w:uiPriority w:val="1"/>
+    <w:qFormat/>
+    <w:rsid w:val="00280DC4"/>
+    <w:pPr>
+      <w:keepNext/>
+      <w:keepLines/>
+      <w:spacing w:before="280" w:after="0"/>
+      <w:outlineLvl w:val="2"/>
+    </w:pPr>
+    <w:rPr>
+      <w:rFonts w:asciiTheme="majorHAnsi" w:eastAsiaTheme="majorEastAsia" w:hAnsiTheme="majorHAnsi" w:cstheme="majorBidi"/>
+      <w:bCs/>
+      <w:color w:val="983620" w:themeColor="accent2"/>
+    </w:rPr>
+  </w:style>
+  <w:style w:type="paragraph" w:styleId="Heading4">
+    <w:name w:val="heading 4"/>
+    <w:basedOn w:val="Normal"/>
+    <w:next w:val="Normal"/>
+    <w:link w:val="Heading4Char"/>
+    <w:uiPriority w:val="1"/>
+    <w:unhideWhenUsed/>
+    <w:qFormat/>
+    <w:rsid w:val="001B255D"/>
+    <w:pPr>
+      <w:keepNext/>
+      <w:keepLines/>
+      <w:spacing w:before="200" w:after="0"/>
+      <w:outlineLvl w:val="3"/>
+    </w:pPr>
+    <w:rPr>
+      <w:rFonts w:asciiTheme="majorHAnsi" w:eastAsiaTheme="majorEastAsia" w:hAnsiTheme="majorHAnsi" w:cstheme="majorBidi"/>
+      <w:bCs/>
+      <w:iCs/>
+      <w:color w:val="4B5A60" w:themeColor="accent1"/>
+    </w:rPr>
+  </w:style>
+  <w:style w:type="paragraph" w:styleId="Heading6">
+    <w:name w:val="heading 6"/>
+    <w:basedOn w:val="Normal"/>
+    <w:next w:val="Normal"/>
+    <w:link w:val="Heading6Char"/>
+    <w:uiPriority w:val="1"/>
+    <w:semiHidden/>
+    <w:unhideWhenUsed/>
+    <w:qFormat/>
+    <w:rsid w:val="001B255D"/>
+    <w:pPr>
+      <w:keepNext/>
+      <w:keepLines/>
+      <w:spacing w:before="200" w:after="0"/>
+      <w:outlineLvl w:val="5"/>
+    </w:pPr>
+    <w:rPr>
+      <w:rFonts w:asciiTheme="majorHAnsi" w:eastAsiaTheme="majorEastAsia" w:hAnsiTheme="majorHAnsi" w:cstheme="majorBidi"/>
+      <w:i/>
+      <w:iCs/>
+      <w:color w:val="252C2F" w:themeColor="accent1" w:themeShade="7F"/>
+    </w:rPr>
+  </w:style>
+  <w:style w:type="paragraph" w:styleId="Heading7">
+    <w:name w:val="heading 7"/>
+    <w:basedOn w:val="Normal"/>
+    <w:next w:val="Normal"/>
+    <w:link w:val="Heading7Char"/>
+    <w:uiPriority w:val="1"/>
+    <w:semiHidden/>
+    <w:unhideWhenUsed/>
+    <w:qFormat/>
+    <w:rsid w:val="001B255D"/>
+    <w:pPr>
+      <w:keepNext/>
+      <w:keepLines/>
+      <w:spacing w:before="200" w:after="0"/>
+      <w:outlineLvl w:val="6"/>
+    </w:pPr>
+    <w:rPr>
+      <w:rFonts w:asciiTheme="majorHAnsi" w:eastAsiaTheme="majorEastAsia" w:hAnsiTheme="majorHAnsi" w:cstheme="majorBidi"/>
+      <w:iCs/>
+      <w:color w:val="595959" w:themeColor="text1" w:themeTint="A6"/>
+    </w:rPr>
+  </w:style>
+  <w:style w:type="paragraph" w:styleId="Heading8">
+    <w:name w:val="heading 8"/>
+    <w:basedOn w:val="Normal"/>
+    <w:next w:val="Normal"/>
+    <w:link w:val="Heading8Char"/>
+    <w:uiPriority w:val="1"/>
+    <w:semiHidden/>
+    <w:unhideWhenUsed/>
+    <w:qFormat/>
+    <w:rsid w:val="001B255D"/>
+    <w:pPr>
+      <w:keepNext/>
+      <w:keepLines/>
+      <w:spacing w:before="200" w:after="0"/>
+      <w:outlineLvl w:val="7"/>
+    </w:pPr>
+    <w:rPr>
+      <w:rFonts w:asciiTheme="majorHAnsi" w:eastAsiaTheme="majorEastAsia" w:hAnsiTheme="majorHAnsi" w:cstheme="majorBidi"/>
+      <w:color w:val="983620" w:themeColor="accent2"/>
+      <w:sz w:val="20"/>
+      <w:szCs w:val="20"/>
+    </w:rPr>
+  </w:style>
+  <w:style w:type="paragraph" w:styleId="Heading9">
+    <w:name w:val="heading 9"/>
+    <w:basedOn w:val="Normal"/>
+    <w:next w:val="Normal"/>
+    <w:link w:val="Heading9Char"/>
+    <w:uiPriority w:val="1"/>
+    <w:semiHidden/>
+    <w:unhideWhenUsed/>
+    <w:qFormat/>
+    <w:rsid w:val="001B255D"/>
+    <w:pPr>
+      <w:keepNext/>
+      <w:keepLines/>
+      <w:spacing w:before="200" w:after="0"/>
+      <w:outlineLvl w:val="8"/>
+    </w:pPr>
+    <w:rPr>
+      <w:rFonts w:asciiTheme="majorHAnsi" w:eastAsiaTheme="majorEastAsia" w:hAnsiTheme="majorHAnsi" w:cstheme="majorBidi"/>
+      <w:iCs/>
+      <w:color w:val="595959" w:themeColor="text1" w:themeTint="A6"/>
+      <w:sz w:val="20"/>
+      <w:szCs w:val="20"/>
+    </w:rPr>
+  </w:style>
+  <w:style w:type="character" w:default="1" w:styleId="DefaultParagraphFont">
+    <w:name w:val="Default Paragraph Font"/>
+    <w:uiPriority w:val="1"/>
+    <w:semiHidden/>
+    <w:unhideWhenUsed/>
+  </w:style>
+  <w:style w:type="table" w:default="1" w:styleId="TableNormal">
+    <w:name w:val="Normal Table"/>
+    <w:uiPriority w:val="99"/>
+    <w:semiHidden/>
+    <w:unhideWhenUsed/>
+    <w:tblPr>
+      <w:tblInd w:w="0" w:type="dxa"/>
+      <w:tblCellMar>
+        <w:top w:w="0" w:type="dxa"/>
+        <w:left w:w="108" w:type="dxa"/>
+        <w:bottom w:w="0" w:type="dxa"/>
+        <w:right w:w="108" w:type="dxa"/>
+      </w:tblCellMar>
+    </w:tblPr>
+  </w:style>
+  <w:style w:type="numbering" w:default="1" w:styleId="NoList">
+    <w:name w:val="No List"/>
+    <w:uiPriority w:val="99"/>
+    <w:semiHidden/>
+    <w:unhideWhenUsed/>
+  </w:style>
+  <w:style w:type="table" w:styleId="TableGrid">
+    <w:name w:val="Table Grid"/>
+    <w:basedOn w:val="TableNormal"/>
+    <w:uiPriority w:val="59"/>
+    <w:rsid w:val="0046608D"/>
+    <w:pPr>
+      <w:spacing w:after="0" w:line="240" w:lineRule="auto"/>
+    </w:pPr>
+    <w:tblPr>
+      <w:tblBorders>
+        <w:top w:val="single" w:sz="4" w:space="0" w:color="auto"/>
+        <w:left w:val="single" w:sz="4" w:space="0" w:color="auto"/>
+        <w:bottom w:val="single" w:sz="4" w:space="0" w:color="auto"/>
+        <w:right w:val="single" w:sz="4" w:space="0" w:color="auto"/>
+        <w:insideH w:val="single" w:sz="4" w:space="0" w:color="auto"/>
+        <w:insideV w:val="single" w:sz="4" w:space="0" w:color="auto"/>
+      </w:tblBorders>
+    </w:tblPr>
+  </w:style>
+  <w:style w:type="paragraph" w:styleId="NoSpacing">
+    <w:name w:val="No Spacing"/>
+    <w:uiPriority w:val="1"/>
+    <w:qFormat/>
+    <w:rsid w:val="003411A7"/>
+    <w:pPr>
+      <w:spacing w:after="0" w:line="240" w:lineRule="auto"/>
+    </w:pPr>
+    <w:rPr>
+      <w:sz w:val="12"/>
+    </w:rPr>
+  </w:style>
+  <w:style w:type="paragraph" w:styleId="BalloonText">
+    <w:name w:val="Balloon Text"/>
+    <w:basedOn w:val="Normal"/>
+    <w:link w:val="BalloonTextChar"/>
+    <w:uiPriority w:val="99"/>
+    <w:semiHidden/>
+    <w:unhideWhenUsed/>
+    <w:rsid w:val="0046608D"/>
+    <w:pPr>
+      <w:spacing w:after="0" w:line="240" w:lineRule="auto"/>
+    </w:pPr>
+    <w:rPr>
+      <w:rFonts w:ascii="Tahoma" w:hAnsi="Tahoma" w:cs="Tahoma"/>
+      <w:sz w:val="16"/>
+      <w:szCs w:val="16"/>
+    </w:rPr>
+  </w:style>
+  <w:style w:type="character" w:customStyle="1" w:styleId="BalloonTextChar">
+    <w:name w:val="Balloon Text Char"/>
+    <w:basedOn w:val="DefaultParagraphFont"/>
+    <w:link w:val="BalloonText"/>
+    <w:uiPriority w:val="99"/>
+    <w:semiHidden/>
+    <w:rsid w:val="0046608D"/>
+    <w:rPr>
+      <w:rFonts w:ascii="Tahoma" w:hAnsi="Tahoma" w:cs="Tahoma"/>
+      <w:sz w:val="16"/>
+      <w:szCs w:val="16"/>
+    </w:rPr>
+  </w:style>
+  <w:style w:type="paragraph" w:styleId="Title">
+    <w:name w:val="Title"/>
+    <w:basedOn w:val="Normal"/>
+    <w:next w:val="Normal"/>
+    <w:link w:val="TitleChar"/>
+    <w:uiPriority w:val="1"/>
+    <w:qFormat/>
+    <w:rsid w:val="00A26A59"/>
+    <w:pPr>
+      <w:spacing w:before="480" w:after="60" w:line="240" w:lineRule="auto"/>
+      <w:contextualSpacing/>
+    </w:pPr>
+    <w:rPr>
+      <w:rFonts w:asciiTheme="majorHAnsi" w:eastAsiaTheme="majorEastAsia" w:hAnsiTheme="majorHAnsi" w:cstheme="majorBidi"/>
+      <w:color w:val="983620" w:themeColor="accent2"/>
+      <w:kern w:val="28"/>
+      <w:sz w:val="72"/>
+      <w:szCs w:val="52"/>
+    </w:rPr>
+  </w:style>
+  <w:style w:type="character" w:customStyle="1" w:styleId="TitleChar">
+    <w:name w:val="Title Char"/>
+    <w:basedOn w:val="DefaultParagraphFont"/>
+    <w:link w:val="Title"/>
+    <w:uiPriority w:val="1"/>
+    <w:rsid w:val="007204F4"/>
+    <w:rPr>
+      <w:rFonts w:asciiTheme="majorHAnsi" w:eastAsiaTheme="majorEastAsia" w:hAnsiTheme="majorHAnsi" w:cstheme="majorBidi"/>
+      <w:color w:val="983620" w:themeColor="accent2"/>
+      <w:kern w:val="28"/>
+      <w:sz w:val="72"/>
+      <w:szCs w:val="52"/>
+    </w:rPr>
+  </w:style>
+  <w:style w:type="character" w:styleId="PlaceholderText">
+    <w:name w:val="Placeholder Text"/>
+    <w:basedOn w:val="DefaultParagraphFont"/>
+    <w:uiPriority w:val="99"/>
+    <w:semiHidden/>
+    <w:rsid w:val="00055249"/>
+    <w:rPr>
+      <w:color w:val="808080"/>
+    </w:rPr>
+  </w:style>
+  <w:style w:type="paragraph" w:styleId="Subtitle">
+    <w:name w:val="Subtitle"/>
+    <w:basedOn w:val="Normal"/>
+    <w:next w:val="Normal"/>
+    <w:link w:val="SubtitleChar"/>
+    <w:uiPriority w:val="1"/>
+    <w:qFormat/>
+    <w:rsid w:val="002E1970"/>
+    <w:pPr>
+      <w:numPr>
+        <w:ilvl w:val="1"/>
+      </w:numPr>
+    </w:pPr>
+    <w:rPr>
+      <w:rFonts w:asciiTheme="majorHAnsi" w:eastAsiaTheme="majorEastAsia" w:hAnsiTheme="majorHAnsi" w:cstheme="majorBidi"/>
+      <w:iCs/>
+      <w:color w:val="000000" w:themeColor="text1"/>
+      <w:sz w:val="28"/>
+    </w:rPr>
+  </w:style>
+  <w:style w:type="character" w:customStyle="1" w:styleId="SubtitleChar">
+    <w:name w:val="Subtitle Char"/>
+    <w:basedOn w:val="DefaultParagraphFont"/>
+    <w:link w:val="Subtitle"/>
+    <w:uiPriority w:val="1"/>
+    <w:rsid w:val="007204F4"/>
+    <w:rPr>
+      <w:rFonts w:asciiTheme="majorHAnsi" w:eastAsiaTheme="majorEastAsia" w:hAnsiTheme="majorHAnsi" w:cstheme="majorBidi"/>
+      <w:iCs/>
+      <w:color w:val="000000" w:themeColor="text1"/>
+      <w:sz w:val="28"/>
+    </w:rPr>
+  </w:style>
+  <w:style w:type="paragraph" w:customStyle="1" w:styleId="Appendix">
+    <w:name w:val="Appendix"/>
+    <w:basedOn w:val="Normal"/>
+    <w:uiPriority w:val="1"/>
+    <w:qFormat/>
+    <w:rsid w:val="00FB0E54"/>
+    <w:pPr>
+      <w:pageBreakBefore/>
+      <w:pBdr>
+        <w:bottom w:val="single" w:sz="2" w:space="12" w:color="BFBFBF" w:themeColor="background1" w:themeShade="BF"/>
+      </w:pBdr>
+      <w:spacing w:before="480"/>
+      <w:jc w:val="center"/>
+    </w:pPr>
+    <w:rPr>
+      <w:rFonts w:asciiTheme="majorHAnsi" w:hAnsiTheme="majorHAnsi"/>
+      <w:color w:val="983620" w:themeColor="accent2"/>
+      <w:sz w:val="48"/>
+    </w:rPr>
+  </w:style>
+  <w:style w:type="paragraph" w:styleId="Header">
+    <w:name w:val="header"/>
+    <w:basedOn w:val="Normal"/>
+    <w:link w:val="HeaderChar"/>
+    <w:uiPriority w:val="99"/>
+    <w:rsid w:val="00A15157"/>
+    <w:pPr>
+      <w:tabs>
+        <w:tab w:val="center" w:pos="4680"/>
+        <w:tab w:val="right" w:pos="9360"/>
+      </w:tabs>
+      <w:spacing w:after="0" w:line="240" w:lineRule="auto"/>
+    </w:pPr>
+  </w:style>
+  <w:style w:type="character" w:customStyle="1" w:styleId="HeaderChar">
+    <w:name w:val="Header Char"/>
+    <w:basedOn w:val="DefaultParagraphFont"/>
+    <w:link w:val="Header"/>
+    <w:uiPriority w:val="99"/>
+    <w:rsid w:val="00A15157"/>
+  </w:style>
+  <w:style w:type="paragraph" w:styleId="Footer">
+    <w:name w:val="footer"/>
+    <w:basedOn w:val="Normal"/>
+    <w:link w:val="FooterChar"/>
+    <w:uiPriority w:val="99"/>
+    <w:rsid w:val="003411A7"/>
+    <w:pPr>
+      <w:tabs>
+        <w:tab w:val="center" w:pos="4680"/>
+        <w:tab w:val="right" w:pos="9360"/>
+      </w:tabs>
+      <w:spacing w:before="240" w:after="0" w:line="264" w:lineRule="auto"/>
+    </w:pPr>
+    <w:rPr>
+      <w:color w:val="595959" w:themeColor="text1" w:themeTint="A6"/>
+      <w:sz w:val="20"/>
+    </w:rPr>
+  </w:style>
+  <w:style w:type="character" w:customStyle="1" w:styleId="FooterChar">
+    <w:name w:val="Footer Char"/>
+    <w:basedOn w:val="DefaultParagraphFont"/>
+    <w:link w:val="Footer"/>
+    <w:uiPriority w:val="99"/>
+    <w:rsid w:val="003411A7"/>
+    <w:rPr>
+      <w:color w:val="595959" w:themeColor="text1" w:themeTint="A6"/>
+      <w:sz w:val="20"/>
+    </w:rPr>
+  </w:style>
+  <w:style w:type="paragraph" w:customStyle="1" w:styleId="Header-FooterRight">
+    <w:name w:val="Header-Footer Right"/>
+    <w:basedOn w:val="Normal"/>
+    <w:uiPriority w:val="99"/>
+    <w:rsid w:val="003411A7"/>
+    <w:pPr>
+      <w:spacing w:before="240" w:after="0" w:line="264" w:lineRule="auto"/>
+      <w:jc w:val="right"/>
+    </w:pPr>
+    <w:rPr>
+      <w:color w:val="595959" w:themeColor="text1" w:themeTint="A6"/>
+      <w:sz w:val="20"/>
+    </w:rPr>
+  </w:style>
+  <w:style w:type="character" w:customStyle="1" w:styleId="Heading1Char">
+    <w:name w:val="Heading 1 Char"/>
+    <w:basedOn w:val="DefaultParagraphFont"/>
+    <w:link w:val="Heading1"/>
+    <w:uiPriority w:val="1"/>
+    <w:rsid w:val="005B0C93"/>
+    <w:rPr>
+      <w:rFonts w:asciiTheme="majorHAnsi" w:eastAsiaTheme="majorEastAsia" w:hAnsiTheme="majorHAnsi" w:cstheme="majorBidi"/>
+      <w:bCs/>
+      <w:color w:val="983620" w:themeColor="accent2"/>
+      <w:sz w:val="48"/>
+      <w:szCs w:val="28"/>
+    </w:rPr>
+  </w:style>
+  <w:style w:type="character" w:customStyle="1" w:styleId="Heading2Char">
+    <w:name w:val="Heading 2 Char"/>
+    <w:basedOn w:val="DefaultParagraphFont"/>
+    <w:link w:val="Heading2"/>
+    <w:uiPriority w:val="1"/>
+    <w:rsid w:val="005B0C93"/>
+    <w:rPr>
+      <w:rFonts w:asciiTheme="majorHAnsi" w:eastAsiaTheme="majorEastAsia" w:hAnsiTheme="majorHAnsi" w:cstheme="majorBidi"/>
+      <w:bCs/>
+      <w:color w:val="000000" w:themeColor="text1"/>
+      <w:sz w:val="28"/>
+      <w:szCs w:val="26"/>
+    </w:rPr>
+  </w:style>
+  <w:style w:type="character" w:customStyle="1" w:styleId="Heading3Char">
+    <w:name w:val="Heading 3 Char"/>
+    <w:basedOn w:val="DefaultParagraphFont"/>
+    <w:link w:val="Heading3"/>
+    <w:uiPriority w:val="1"/>
+    <w:rsid w:val="005B0C93"/>
+    <w:rPr>
+      <w:rFonts w:asciiTheme="majorHAnsi" w:eastAsiaTheme="majorEastAsia" w:hAnsiTheme="majorHAnsi" w:cstheme="majorBidi"/>
+      <w:bCs/>
+      <w:color w:val="983620" w:themeColor="accent2"/>
+    </w:rPr>
+  </w:style>
+  <w:style w:type="paragraph" w:styleId="Caption">
+    <w:name w:val="caption"/>
+    <w:basedOn w:val="Normal"/>
+    <w:next w:val="Normal"/>
+    <w:uiPriority w:val="1"/>
+    <w:qFormat/>
+    <w:rsid w:val="00144C46"/>
+    <w:pPr>
+      <w:spacing w:after="200" w:line="240" w:lineRule="auto"/>
+      <w:jc w:val="center"/>
+    </w:pPr>
+    <w:rPr>
+      <w:bCs/>
+      <w:i/>
+      <w:color w:val="404040" w:themeColor="text1" w:themeTint="BF"/>
+      <w:sz w:val="18"/>
+      <w:szCs w:val="18"/>
+    </w:rPr>
+  </w:style>
+  <w:style w:type="paragraph" w:styleId="Bibliography">
+    <w:name w:val="Bibliography"/>
+    <w:basedOn w:val="Normal"/>
+    <w:next w:val="Normal"/>
+    <w:uiPriority w:val="1"/>
+    <w:unhideWhenUsed/>
+    <w:rsid w:val="00654459"/>
+  </w:style>
+  <w:style w:type="paragraph" w:styleId="TOCHeading">
+    <w:name w:val="TOC Heading"/>
+    <w:basedOn w:val="Appendix"/>
+    <w:next w:val="Normal"/>
+    <w:uiPriority w:val="39"/>
+    <w:qFormat/>
+    <w:rsid w:val="006F61EB"/>
+  </w:style>
+  <w:style w:type="paragraph" w:styleId="TOC1">
+    <w:name w:val="toc 1"/>
+    <w:basedOn w:val="Normal"/>
+    <w:next w:val="Normal"/>
+    <w:autoRedefine/>
+    <w:uiPriority w:val="39"/>
+    <w:unhideWhenUsed/>
+    <w:rsid w:val="00A77CC1"/>
+    <w:pPr>
+      <w:tabs>
+        <w:tab w:val="right" w:leader="dot" w:pos="9350"/>
+      </w:tabs>
+      <w:spacing w:after="100"/>
+    </w:pPr>
+    <w:rPr>
+      <w:color w:val="983620" w:themeColor="accent2"/>
+    </w:rPr>
+  </w:style>
+  <w:style w:type="paragraph" w:styleId="TOC2">
+    <w:name w:val="toc 2"/>
+    <w:basedOn w:val="Normal"/>
+    <w:next w:val="Normal"/>
+    <w:autoRedefine/>
+    <w:uiPriority w:val="39"/>
+    <w:unhideWhenUsed/>
+    <w:rsid w:val="006F61EB"/>
+    <w:pPr>
+      <w:spacing w:after="100"/>
+      <w:ind w:left="240"/>
+    </w:pPr>
+  </w:style>
+  <w:style w:type="paragraph" w:styleId="TOC3">
+    <w:name w:val="toc 3"/>
+    <w:basedOn w:val="Normal"/>
+    <w:next w:val="Normal"/>
+    <w:autoRedefine/>
+    <w:uiPriority w:val="39"/>
+    <w:unhideWhenUsed/>
+    <w:rsid w:val="00A77CC1"/>
+    <w:pPr>
+      <w:tabs>
+        <w:tab w:val="right" w:leader="dot" w:pos="9350"/>
+      </w:tabs>
+      <w:spacing w:after="100"/>
+      <w:ind w:left="480"/>
+    </w:pPr>
+    <w:rPr>
+      <w:sz w:val="20"/>
+    </w:rPr>
+  </w:style>
+  <w:style w:type="character" w:styleId="Hyperlink">
+    <w:name w:val="Hyperlink"/>
+    <w:basedOn w:val="DefaultParagraphFont"/>
+    <w:uiPriority w:val="99"/>
+    <w:unhideWhenUsed/>
+    <w:rsid w:val="006F61EB"/>
+    <w:rPr>
+      <w:color w:val="524A82" w:themeColor="hyperlink"/>
+      <w:u w:val="single"/>
+    </w:rPr>
+  </w:style>
+  <w:style w:type="paragraph" w:styleId="ListBullet">
+    <w:name w:val="List Bullet"/>
+    <w:basedOn w:val="Normal"/>
+    <w:uiPriority w:val="1"/>
+    <w:qFormat/>
+    <w:rsid w:val="00295F26"/>
+    <w:pPr>
+      <w:numPr>
+        <w:numId w:val="1"/>
+      </w:numPr>
+    </w:pPr>
+  </w:style>
+  <w:style w:type="paragraph" w:styleId="ListNumber">
+    <w:name w:val="List Number"/>
+    <w:basedOn w:val="Normal"/>
+    <w:uiPriority w:val="1"/>
+    <w:qFormat/>
+    <w:rsid w:val="00295F26"/>
+    <w:pPr>
+      <w:numPr>
+        <w:numId w:val="3"/>
+      </w:numPr>
+    </w:pPr>
+  </w:style>
+  <w:style w:type="character" w:customStyle="1" w:styleId="Heading4Char">
+    <w:name w:val="Heading 4 Char"/>
+    <w:basedOn w:val="DefaultParagraphFont"/>
+    <w:link w:val="Heading4"/>
+    <w:uiPriority w:val="1"/>
+    <w:rsid w:val="005B0C93"/>
+    <w:rPr>
+      <w:rFonts w:asciiTheme="majorHAnsi" w:eastAsiaTheme="majorEastAsia" w:hAnsiTheme="majorHAnsi" w:cstheme="majorBidi"/>
+      <w:bCs/>
+      <w:iCs/>
+      <w:color w:val="4B5A60" w:themeColor="accent1"/>
+    </w:rPr>
+  </w:style>
+  <w:style w:type="character" w:customStyle="1" w:styleId="Heading6Char">
+    <w:name w:val="Heading 6 Char"/>
+    <w:basedOn w:val="DefaultParagraphFont"/>
+    <w:link w:val="Heading6"/>
+    <w:uiPriority w:val="1"/>
+    <w:semiHidden/>
+    <w:rsid w:val="005B0C93"/>
+    <w:rPr>
+      <w:rFonts w:asciiTheme="majorHAnsi" w:eastAsiaTheme="majorEastAsia" w:hAnsiTheme="majorHAnsi" w:cstheme="majorBidi"/>
+      <w:i/>
+      <w:iCs/>
+      <w:color w:val="252C2F" w:themeColor="accent1" w:themeShade="7F"/>
+    </w:rPr>
+  </w:style>
+  <w:style w:type="character" w:customStyle="1" w:styleId="Heading7Char">
+    <w:name w:val="Heading 7 Char"/>
+    <w:basedOn w:val="DefaultParagraphFont"/>
+    <w:link w:val="Heading7"/>
+    <w:uiPriority w:val="1"/>
+    <w:semiHidden/>
+    <w:rsid w:val="005B0C93"/>
+    <w:rPr>
+      <w:rFonts w:asciiTheme="majorHAnsi" w:eastAsiaTheme="majorEastAsia" w:hAnsiTheme="majorHAnsi" w:cstheme="majorBidi"/>
+      <w:iCs/>
+      <w:color w:val="595959" w:themeColor="text1" w:themeTint="A6"/>
+    </w:rPr>
+  </w:style>
+  <w:style w:type="character" w:customStyle="1" w:styleId="Heading8Char">
+    <w:name w:val="Heading 8 Char"/>
+    <w:basedOn w:val="DefaultParagraphFont"/>
+    <w:link w:val="Heading8"/>
+    <w:uiPriority w:val="1"/>
+    <w:semiHidden/>
+    <w:rsid w:val="005B0C93"/>
+    <w:rPr>
+      <w:rFonts w:asciiTheme="majorHAnsi" w:eastAsiaTheme="majorEastAsia" w:hAnsiTheme="majorHAnsi" w:cstheme="majorBidi"/>
+      <w:color w:val="983620" w:themeColor="accent2"/>
+      <w:sz w:val="20"/>
+      <w:szCs w:val="20"/>
+    </w:rPr>
+  </w:style>
+  <w:style w:type="character" w:customStyle="1" w:styleId="Heading9Char">
+    <w:name w:val="Heading 9 Char"/>
+    <w:basedOn w:val="DefaultParagraphFont"/>
+    <w:link w:val="Heading9"/>
+    <w:uiPriority w:val="1"/>
+    <w:semiHidden/>
+    <w:rsid w:val="005B0C93"/>
+    <w:rPr>
+      <w:rFonts w:asciiTheme="majorHAnsi" w:eastAsiaTheme="majorEastAsia" w:hAnsiTheme="majorHAnsi" w:cstheme="majorBidi"/>
+      <w:iCs/>
+      <w:color w:val="595959" w:themeColor="text1" w:themeTint="A6"/>
+      <w:sz w:val="20"/>
+      <w:szCs w:val="20"/>
+    </w:rPr>
+  </w:style>
+  <w:style w:type="paragraph" w:styleId="Quote">
+    <w:name w:val="Quote"/>
+    <w:basedOn w:val="Normal"/>
+    <w:next w:val="Normal"/>
+    <w:link w:val="QuoteChar"/>
+    <w:uiPriority w:val="9"/>
+    <w:unhideWhenUsed/>
+    <w:qFormat/>
+    <w:rsid w:val="001B255D"/>
+    <w:pPr>
+      <w:ind w:left="720" w:right="720"/>
+    </w:pPr>
+    <w:rPr>
+      <w:i/>
+      <w:iCs/>
+      <w:color w:val="595959" w:themeColor="text1" w:themeTint="A6"/>
+    </w:rPr>
+  </w:style>
+  <w:style w:type="character" w:customStyle="1" w:styleId="QuoteChar">
+    <w:name w:val="Quote Char"/>
+    <w:basedOn w:val="DefaultParagraphFont"/>
+    <w:link w:val="Quote"/>
+    <w:uiPriority w:val="9"/>
+    <w:rsid w:val="007204F4"/>
+    <w:rPr>
+      <w:i/>
+      <w:iCs/>
+      <w:color w:val="595959" w:themeColor="text1" w:themeTint="A6"/>
+    </w:rPr>
+  </w:style>
+  <w:style w:type="paragraph" w:styleId="ListParagraph">
+    <w:name w:val="List Paragraph"/>
+    <w:basedOn w:val="Normal"/>
+    <w:uiPriority w:val="99"/>
+    <w:unhideWhenUsed/>
+    <w:qFormat/>
+    <w:rsid w:val="006F0305"/>
+    <w:pPr>
+      <w:ind w:left="720"/>
+      <w:contextualSpacing/>
+    </w:pPr>
+  </w:style>
+</w:styles>
+</file>
+
+<file path=word/stylesWithEffects.xml><?xml version="1.0" encoding="utf-8"?>
+<w:styles xmlns:wpc="http://schemas.microsoft.com/office/word/2010/wordprocessingCanvas" xmlns:mc="http://schemas.openxmlformats.org/markup-compatibility/2006" xmlns:o="urn:schemas-microsoft-com:office:office" xmlns:r="http://schemas.openxmlformats.org/officeDocument/2006/relationships" xmlns:m="http://schemas.openxmlformats.org/officeDocument/2006/math" xmlns:v="urn:schemas-microsoft-com:vml" xmlns:wp14="http://schemas.microsoft.com/office/word/2010/wordprocessingDrawing" xmlns:wp="http://schemas.openxmlformats.org/drawingml/2006/wordprocessingDrawing" xmlns:w10="urn:schemas-microsoft-com:office:word" xmlns:w="http://schemas.openxmlformats.org/wordprocessingml/2006/main" xmlns:w14="http://schemas.microsoft.com/office/word/2010/wordml" xmlns:wpg="http://schemas.microsoft.com/office/word/2010/wordprocessingGroup" xmlns:wpi="http://schemas.microsoft.com/office/word/2010/wordprocessingInk" xmlns:wne="http://schemas.microsoft.com/office/word/2006/wordml" xmlns:wps="http://schemas.microsoft.com/office/word/2010/wordprocessingShape" mc:Ignorable="w14 wp14">
+  <w:docDefaults>
+    <w:rPrDefault>
+      <w:rPr>
+        <w:rFonts w:asciiTheme="minorHAnsi" w:eastAsiaTheme="minorEastAsia" w:hAnsiTheme="minorHAnsi" w:cstheme="minorBidi"/>
+        <w:sz w:val="24"/>
+        <w:szCs w:val="24"/>
+        <w:lang w:val="en-US" w:eastAsia="en-US" w:bidi="ar-SA"/>
+      </w:rPr>
+    </w:rPrDefault>
+    <w:pPrDefault>
+      <w:pPr>
+        <w:spacing w:after="240" w:line="276" w:lineRule="auto"/>
+      </w:pPr>
+    </w:pPrDefault>
+  </w:docDefaults>
+  <w:latentStyles w:defLockedState="0" w:defUIPriority="99" w:defSemiHidden="1" w:defUnhideWhenUsed="1" w:defQFormat="0" w:count="267">
+    <w:lsdException w:name="Normal" w:semiHidden="0" w:uiPriority="0" w:unhideWhenUsed="0" w:qFormat="1"/>
+    <w:lsdException w:name="heading 1" w:semiHidden="0" w:uiPriority="9" w:unhideWhenUsed="0" w:qFormat="1"/>
+    <w:lsdException w:name="heading 2" w:semiHidden="0" w:uiPriority="0" w:unhideWhenUsed="0" w:qFormat="1"/>
+    <w:lsdException w:name="heading 3" w:semiHidden="0" w:uiPriority="0" w:unhideWhenUsed="0" w:qFormat="1"/>
+    <w:lsdException w:name="heading 4" w:uiPriority="0" w:qFormat="1"/>
+    <w:lsdException w:name="heading 5" w:uiPriority="1" w:qFormat="1"/>
+    <w:lsdException w:name="heading 6" w:uiPriority="0" w:qFormat="1"/>
+    <w:lsdException w:name="heading 7" w:uiPriority="0" w:qFormat="1"/>
+    <w:lsdException w:name="heading 8" w:uiPriority="0" w:qFormat="1"/>
+    <w:lsdException w:name="heading 9" w:uiPriority="0" w:qFormat="1"/>
+    <w:lsdException w:name="toc 1" w:uiPriority="39"/>
+    <w:lsdException w:name="toc 2" w:uiPriority="39"/>
+    <w:lsdException w:name="toc 3" w:uiPriority="39"/>
+    <w:lsdException w:name="toc 4" w:uiPriority="39"/>
+    <w:lsdException w:name="toc 5" w:uiPriority="39"/>
+    <w:lsdException w:name="toc 6" w:uiPriority="39"/>
+    <w:lsdException w:name="toc 7" w:uiPriority="39"/>
+    <w:lsdException w:name="toc 8" w:uiPriority="39"/>
+    <w:lsdException w:name="toc 9" w:uiPriority="39"/>
+    <w:lsdException w:name="header" w:semiHidden="0" w:unhideWhenUsed="0"/>
+    <w:lsdException w:name="footer" w:semiHidden="0" w:unhideWhenUsed="0"/>
+    <w:lsdException w:name="caption" w:semiHidden="0" w:uiPriority="9" w:unhideWhenUsed="0" w:qFormat="1"/>
+    <w:lsdException w:name="List Bullet" w:qFormat="1"/>
+    <w:lsdException w:name="List Number" w:qFormat="1"/>
+    <w:lsdException w:name="Title" w:semiHidden="0" w:uiPriority="10" w:unhideWhenUsed="0" w:qFormat="1"/>
+    <w:lsdException w:name="Default Paragraph Font" w:uiPriority="1"/>
+    <w:lsdException w:name="Subtitle" w:semiHidden="0" w:uiPriority="11" w:unhideWhenUsed="0" w:qFormat="1"/>
+    <w:lsdException w:name="Strong" w:semiHidden="0" w:unhideWhenUsed="0" w:qFormat="1"/>
+    <w:lsdException w:name="Emphasis" w:semiHidden="0" w:unhideWhenUsed="0" w:qFormat="1"/>
+    <w:lsdException w:name="Table Grid" w:semiHidden="0" w:uiPriority="59" w:unhideWhenUsed="0"/>
+    <w:lsdException w:name="Placeholder Text" w:unhideWhenUsed="0"/>
+    <w:lsdException w:name="No Spacing" w:semiHidden="0" w:uiPriority="1" w:unhideWhenUsed="0" w:qFormat="1"/>
+    <w:lsdException w:name="Light Shading" w:semiHidden="0" w:uiPriority="60" w:unhideWhenUsed="0"/>
+    <w:lsdException w:name="Light List" w:semiHidden="0" w:uiPriority="61" w:unhideWhenUsed="0"/>
+    <w:lsdException w:name="Light Grid" w:semiHidden="0" w:uiPriority="62" w:unhideWhenUsed="0"/>
+    <w:lsdException w:name="Medium Shading 1" w:semiHidden="0" w:uiPriority="63" w:unhideWhenUsed="0"/>
+    <w:lsdException w:name="Medium Shading 2" w:semiHidden="0" w:uiPriority="64" w:unhideWhenUsed="0"/>
+    <w:lsdException w:name="Medium List 1" w:semiHidden="0" w:uiPriority="65" w:unhideWhenUsed="0"/>
+    <w:lsdException w:name="Medium List 2" w:semiHidden="0" w:uiPriority="66" w:unhideWhenUsed="0"/>
+    <w:lsdException w:name="Medium Grid 1" w:semiHidden="0" w:uiPriority="67" w:unhideWhenUsed="0"/>
+    <w:lsdException w:name="Medium Grid 2" w:semiHidden="0" w:uiPriority="68" w:unhideWhenUsed="0"/>
+    <w:lsdException w:name="Medium Grid 3" w:semiHidden="0" w:uiPriority="69" w:unhideWhenUsed="0"/>
+    <w:lsdException w:name="Dark List" w:semiHidden="0" w:uiPriority="70" w:unhideWhenUsed="0"/>
+    <w:lsdException w:name="Colorful Shading" w:semiHidden="0" w:uiPriority="71" w:unhideWhenUsed="0"/>
+    <w:lsdException w:name="Colorful List" w:semiHidden="0" w:uiPriority="72" w:unhideWhenUsed="0"/>
+    <w:lsdException w:name="Colorful Grid" w:semiHidden="0" w:uiPriority="73" w:unhideWhenUsed="0"/>
+    <w:lsdException w:name="Light Shading Accent 1" w:semiHidden="0" w:uiPriority="60" w:unhideWhenUsed="0"/>
+    <w:lsdException w:name="Light List Accent 1" w:semiHidden="0" w:uiPriority="61" w:unhideWhenUsed="0"/>
+    <w:lsdException w:name="Light Grid Accent 1" w:semiHidden="0" w:uiPriority="62" w:unhideWhenUsed="0"/>
+    <w:lsdException w:name="Medium Shading 1 Accent 1" w:semiHidden="0" w:uiPriority="63" w:unhideWhenUsed="0"/>
+    <w:lsdException w:name="Medium Shading 2 Accent 1" w:semiHidden="0" w:uiPriority="64" w:unhideWhenUsed="0"/>
+    <w:lsdException w:name="Medium List 1 Accent 1" w:semiHidden="0" w:uiPriority="65" w:unhideWhenUsed="0"/>
+    <w:lsdException w:name="Revision" w:unhideWhenUsed="0"/>
+    <w:lsdException w:name="List Paragraph" w:semiHidden="0" w:unhideWhenUsed="0" w:qFormat="1"/>
+    <w:lsdException w:name="Quote" w:semiHidden="0" w:uiPriority="9" w:unhideWhenUsed="0" w:qFormat="1"/>
+    <w:lsdException w:name="Intense Quote" w:semiHidden="0" w:unhideWhenUsed="0" w:qFormat="1"/>
+    <w:lsdException w:name="Medium List 2 Accent 1" w:semiHidden="0" w:uiPriority="66" w:unhideWhenUsed="0"/>
+    <w:lsdException w:name="Medium Grid 1 Accent 1" w:semiHidden="0" w:uiPriority="67" w:unhideWhenUsed="0"/>
+    <w:lsdException w:name="Medium Grid 2 Accent 1" w:semiHidden="0" w:uiPriority="68" w:unhideWhenUsed="0"/>
+    <w:lsdException w:name="Medium Grid 3 Accent 1" w:semiHidden="0" w:uiPriority="69" w:unhideWhenUsed="0"/>
+    <w:lsdException w:name="Dark List Accent 1" w:semiHidden="0" w:uiPriority="70" w:unhideWhenUsed="0"/>
+    <w:lsdException w:name="Colorful Shading Accent 1" w:semiHidden="0" w:uiPriority="71" w:unhideWhenUsed="0"/>
+    <w:lsdException w:name="Colorful List Accent 1" w:semiHidden="0" w:uiPriority="72" w:unhideWhenUsed="0"/>
+    <w:lsdException w:name="Colorful Grid Accent 1" w:semiHidden="0" w:uiPriority="73" w:unhideWhenUsed="0"/>
+    <w:lsdException w:name="Light Shading Accent 2" w:semiHidden="0" w:uiPriority="60" w:unhideWhenUsed="0"/>
+    <w:lsdException w:name="Light List Accent 2" w:semiHidden="0" w:uiPriority="61" w:unhideWhenUsed="0"/>
+    <w:lsdException w:name="Light Grid Accent 2" w:semiHidden="0" w:uiPriority="62" w:unhideWhenUsed="0"/>
+    <w:lsdException w:name="Medium Shading 1 Accent 2" w:semiHidden="0" w:uiPriority="63" w:unhideWhenUsed="0"/>
+    <w:lsdException w:name="Medium Shading 2 Accent 2" w:semiHidden="0" w:uiPriority="64" w:unhideWhenUsed="0"/>
+    <w:lsdException w:name="Medium List 1 Accent 2" w:semiHidden="0" w:uiPriority="65" w:unhideWhenUsed="0"/>
+    <w:lsdException w:name="Medium List 2 Accent 2" w:semiHidden="0" w:uiPriority="66" w:unhideWhenUsed="0"/>
+    <w:lsdException w:name="Medium Grid 1 Accent 2" w:semiHidden="0" w:uiPriority="67" w:unhideWhenUsed="0"/>
+    <w:lsdException w:name="Medium Grid 2 Accent 2" w:semiHidden="0" w:uiPriority="68" w:unhideWhenUsed="0"/>
+    <w:lsdException w:name="Medium Grid 3 Accent 2" w:semiHidden="0" w:uiPriority="69" w:unhideWhenUsed="0"/>
+    <w:lsdException w:name="Dark List Accent 2" w:semiHidden="0" w:uiPriority="70" w:unhideWhenUsed="0"/>
+    <w:lsdException w:name="Colorful Shading Accent 2" w:semiHidden="0" w:uiPriority="71" w:unhideWhenUsed="0"/>
+    <w:lsdException w:name="Colorful List Accent 2" w:semiHidden="0" w:uiPriority="72" w:unhideWhenUsed="0"/>
+    <w:lsdException w:name="Colorful Grid Accent 2" w:semiHidden="0" w:uiPriority="73" w:unhideWhenUsed="0"/>
+    <w:lsdException w:name="Light Shading Accent 3" w:semiHidden="0" w:uiPriority="60" w:unhideWhenUsed="0"/>
+    <w:lsdException w:name="Light List Accent 3" w:semiHidden="0" w:uiPriority="61" w:unhideWhenUsed="0"/>
+    <w:lsdException w:name="Light Grid Accent 3" w:semiHidden="0" w:uiPriority="62" w:unhideWhenUsed="0"/>
+    <w:lsdException w:name="Medium Shading 1 Accent 3" w:semiHidden="0" w:uiPriority="63" w:unhideWhenUsed="0"/>
+    <w:lsdException w:name="Medium Shading 2 Accent 3" w:semiHidden="0" w:uiPriority="64" w:unhideWhenUsed="0"/>
+    <w:lsdException w:name="Medium List 1 Accent 3" w:semiHidden="0" w:uiPriority="65" w:unhideWhenUsed="0"/>
+    <w:lsdException w:name="Medium List 2 Accent 3" w:semiHidden="0" w:uiPriority="66" w:unhideWhenUsed="0"/>
+    <w:lsdException w:name="Medium Grid 1 Accent 3" w:semiHidden="0" w:uiPriority="67" w:unhideWhenUsed="0"/>
+    <w:lsdException w:name="Medium Grid 2 Accent 3" w:semiHidden="0" w:uiPriority="68" w:unhideWhenUsed="0"/>
+    <w:lsdException w:name="Medium Grid 3 Accent 3" w:semiHidden="0" w:uiPriority="69" w:unhideWhenUsed="0"/>
+    <w:lsdException w:name="Dark List Accent 3" w:semiHidden="0" w:uiPriority="70" w:unhideWhenUsed="0"/>
+    <w:lsdException w:name="Colorful Shading Accent 3" w:semiHidden="0" w:uiPriority="71" w:unhideWhenUsed="0"/>
+    <w:lsdException w:name="Colorful List Accent 3" w:semiHidden="0" w:uiPriority="72" w:unhideWhenUsed="0"/>
+    <w:lsdException w:name="Colorful Grid Accent 3" w:semiHidden="0" w:uiPriority="73" w:unhideWhenUsed="0"/>
+    <w:lsdException w:name="Light Shading Accent 4" w:semiHidden="0" w:uiPriority="60" w:unhideWhenUsed="0"/>
+    <w:lsdException w:name="Light List Accent 4" w:semiHidden="0" w:uiPriority="61" w:unhideWhenUsed="0"/>
+    <w:lsdException w:name="Light Grid Accent 4" w:semiHidden="0" w:uiPriority="62" w:unhideWhenUsed="0"/>
+    <w:lsdException w:name="Medium Shading 1 Accent 4" w:semiHidden="0" w:uiPriority="63" w:unhideWhenUsed="0"/>
+    <w:lsdException w:name="Medium Shading 2 Accent 4" w:semiHidden="0" w:uiPriority="64" w:unhideWhenUsed="0"/>
+    <w:lsdException w:name="Medium List 1 Accent 4" w:semiHidden="0" w:uiPriority="65" w:unhideWhenUsed="0"/>
+    <w:lsdException w:name="Medium List 2 Accent 4" w:semiHidden="0" w:uiPriority="66" w:unhideWhenUsed="0"/>
+    <w:lsdException w:name="Medium Grid 1 Accent 4" w:semiHidden="0" w:uiPriority="67" w:unhideWhenUsed="0"/>
+    <w:lsdException w:name="Medium Grid 2 Accent 4" w:semiHidden="0" w:uiPriority="68" w:unhideWhenUsed="0"/>
+    <w:lsdException w:name="Medium Grid 3 Accent 4" w:semiHidden="0" w:uiPriority="69" w:unhideWhenUsed="0"/>
+    <w:lsdException w:name="Dark List Accent 4" w:semiHidden="0" w:uiPriority="70" w:unhideWhenUsed="0"/>
+    <w:lsdException w:name="Colorful Shading Accent 4" w:semiHidden="0" w:uiPriority="71" w:unhideWhenUsed="0"/>
+    <w:lsdException w:name="Colorful List Accent 4" w:semiHidden="0" w:uiPriority="72" w:unhideWhenUsed="0"/>
+    <w:lsdException w:name="Colorful Grid Accent 4" w:semiHidden="0" w:uiPriority="73" w:unhideWhenUsed="0"/>
+    <w:lsdException w:name="Light Shading Accent 5" w:semiHidden="0" w:uiPriority="60" w:unhideWhenUsed="0"/>
+    <w:lsdException w:name="Light List Accent 5" w:semiHidden="0" w:uiPriority="61" w:unhideWhenUsed="0"/>
+    <w:lsdException w:name="Light Grid Accent 5" w:semiHidden="0" w:uiPriority="62" w:unhideWhenUsed="0"/>
+    <w:lsdException w:name="Medium Shading 1 Accent 5" w:semiHidden="0" w:uiPriority="63" w:unhideWhenUsed="0"/>
+    <w:lsdException w:name="Medium Shading 2 Accent 5" w:semiHidden="0" w:uiPriority="64" w:unhideWhenUsed="0"/>
+    <w:lsdException w:name="Medium List 1 Accent 5" w:semiHidden="0" w:uiPriority="65" w:unhideWhenUsed="0"/>
+    <w:lsdException w:name="Medium List 2 Accent 5" w:semiHidden="0" w:uiPriority="66" w:unhideWhenUsed="0"/>
+    <w:lsdException w:name="Medium Grid 1 Accent 5" w:semiHidden="0" w:uiPriority="67" w:unhideWhenUsed="0"/>
+    <w:lsdException w:name="Medium Grid 2 Accent 5" w:semiHidden="0" w:uiPriority="68" w:unhideWhenUsed="0"/>
+    <w:lsdException w:name="Medium Grid 3 Accent 5" w:semiHidden="0" w:uiPriority="69" w:unhideWhenUsed="0"/>
+    <w:lsdException w:name="Dark List Accent 5" w:semiHidden="0" w:uiPriority="70" w:unhideWhenUsed="0"/>
+    <w:lsdException w:name="Colorful Shading Accent 5" w:semiHidden="0" w:uiPriority="71" w:unhideWhenUsed="0"/>
+    <w:lsdException w:name="Colorful List Accent 5" w:semiHidden="0" w:uiPriority="72" w:unhideWhenUsed="0"/>
+    <w:lsdException w:name="Colorful Grid Accent 5" w:semiHidden="0" w:uiPriority="73" w:unhideWhenUsed="0"/>
+    <w:lsdException w:name="Light Shading Accent 6" w:semiHidden="0" w:uiPriority="60" w:unhideWhenUsed="0"/>
+    <w:lsdException w:name="Light List Accent 6" w:semiHidden="0" w:uiPriority="61" w:unhideWhenUsed="0"/>
+    <w:lsdException w:name="Light Grid Accent 6" w:semiHidden="0" w:uiPriority="62" w:unhideWhenUsed="0"/>
+    <w:lsdException w:name="Medium Shading 1 Accent 6" w:semiHidden="0" w:uiPriority="63" w:unhideWhenUsed="0"/>
+    <w:lsdException w:name="Medium Shading 2 Accent 6" w:semiHidden="0" w:uiPriority="64" w:unhideWhenUsed="0"/>
+    <w:lsdException w:name="Medium List 1 Accent 6" w:semiHidden="0" w:uiPriority="65" w:unhideWhenUsed="0"/>
+    <w:lsdException w:name="Medium List 2 Accent 6" w:semiHidden="0" w:uiPriority="66" w:unhideWhenUsed="0"/>
+    <w:lsdException w:name="Medium Grid 1 Accent 6" w:semiHidden="0" w:uiPriority="67" w:unhideWhenUsed="0"/>
+    <w:lsdException w:name="Medium Grid 2 Accent 6" w:semiHidden="0" w:uiPriority="68" w:unhideWhenUsed="0"/>
+    <w:lsdException w:name="Medium Grid 3 Accent 6" w:semiHidden="0" w:uiPriority="69" w:unhideWhenUsed="0"/>
+    <w:lsdException w:name="Dark List Accent 6" w:semiHidden="0" w:uiPriority="70" w:unhideWhenUsed="0"/>
+    <w:lsdException w:name="Colorful Shading Accent 6" w:semiHidden="0" w:uiPriority="71" w:unhideWhenUsed="0"/>
+    <w:lsdException w:name="Colorful List Accent 6" w:semiHidden="0" w:uiPriority="72" w:unhideWhenUsed="0"/>
+    <w:lsdException w:name="Colorful Grid Accent 6" w:semiHidden="0" w:uiPriority="73" w:unhideWhenUsed="0"/>
+    <w:lsdException w:name="Subtle Emphasis" w:semiHidden="0" w:unhideWhenUsed="0" w:qFormat="1"/>
+    <w:lsdException w:name="Intense Emphasis" w:semiHidden="0" w:unhideWhenUsed="0" w:qFormat="1"/>
+    <w:lsdException w:name="Subtle Reference" w:semiHidden="0" w:unhideWhenUsed="0" w:qFormat="1"/>
+    <w:lsdException w:name="Intense Reference" w:semiHidden="0" w:unhideWhenUsed="0" w:qFormat="1"/>
+    <w:lsdException w:name="Book Title" w:semiHidden="0" w:unhideWhenUsed="0" w:qFormat="1"/>
+    <w:lsdException w:name="Bibliography" w:uiPriority="37"/>
+    <w:lsdException w:name="TOC Heading" w:uiPriority="39" w:qFormat="1"/>
   </w:latentStyles>
   <w:style w:type="paragraph" w:default="1" w:styleId="Normal">
     <w:name w:val="Normal"/>
@@ -21720,7 +22334,7 @@
 </file>
 
 <file path=word/glossary/document.xml><?xml version="1.0" encoding="utf-8"?>
-<w:glossaryDocument xmlns:wpc="http://schemas.microsoft.com/office/word/2010/wordprocessingCanvas" xmlns:mc="http://schemas.openxmlformats.org/markup-compatibility/2006" xmlns:o="urn:schemas-microsoft-com:office:office" xmlns:r="http://schemas.openxmlformats.org/officeDocument/2006/relationships" xmlns:m="http://schemas.openxmlformats.org/officeDocument/2006/math" xmlns:v="urn:schemas-microsoft-com:vml" xmlns:wp14="http://schemas.microsoft.com/office/word/2010/wordprocessingDrawing" xmlns:wp="http://schemas.openxmlformats.org/drawingml/2006/wordprocessingDrawing" xmlns:w10="urn:schemas-microsoft-com:office:word" xmlns:w="http://schemas.openxmlformats.org/wordprocessingml/2006/main" xmlns:w14="http://schemas.microsoft.com/office/word/2010/wordml" xmlns:w15="http://schemas.microsoft.com/office/word/2012/wordml" xmlns:wpg="http://schemas.microsoft.com/office/word/2010/wordprocessingGroup" xmlns:wpi="http://schemas.microsoft.com/office/word/2010/wordprocessingInk" xmlns:wne="http://schemas.microsoft.com/office/word/2006/wordml" xmlns:wps="http://schemas.microsoft.com/office/word/2010/wordprocessingShape" mc:Ignorable="w14 w15 wp14">
+<w:glossaryDocument xmlns:wpc="http://schemas.microsoft.com/office/word/2010/wordprocessingCanvas" xmlns:mc="http://schemas.openxmlformats.org/markup-compatibility/2006" xmlns:o="urn:schemas-microsoft-com:office:office" xmlns:r="http://schemas.openxmlformats.org/officeDocument/2006/relationships" xmlns:m="http://schemas.openxmlformats.org/officeDocument/2006/math" xmlns:v="urn:schemas-microsoft-com:vml" xmlns:wp14="http://schemas.microsoft.com/office/word/2010/wordprocessingDrawing" xmlns:wp="http://schemas.openxmlformats.org/drawingml/2006/wordprocessingDrawing" xmlns:w10="urn:schemas-microsoft-com:office:word" xmlns:w="http://schemas.openxmlformats.org/wordprocessingml/2006/main" xmlns:w14="http://schemas.microsoft.com/office/word/2010/wordml" xmlns:wpg="http://schemas.microsoft.com/office/word/2010/wordprocessingGroup" xmlns:wpi="http://schemas.microsoft.com/office/word/2010/wordprocessingInk" xmlns:wne="http://schemas.microsoft.com/office/word/2006/wordml" xmlns:wps="http://schemas.microsoft.com/office/word/2010/wordprocessingShape" mc:Ignorable="w14 wp14">
   <w:docParts>
     <w:docPart>
       <w:docPartPr>
@@ -21779,7 +22393,7 @@
 </file>
 
 <file path=word/glossary/fontTable.xml><?xml version="1.0" encoding="utf-8"?>
-<w:fonts xmlns:mc="http://schemas.openxmlformats.org/markup-compatibility/2006" xmlns:r="http://schemas.openxmlformats.org/officeDocument/2006/relationships" xmlns:w="http://schemas.openxmlformats.org/wordprocessingml/2006/main" xmlns:w14="http://schemas.microsoft.com/office/word/2010/wordml" xmlns:w15="http://schemas.microsoft.com/office/word/2012/wordml" mc:Ignorable="w14 w15">
+<w:fonts xmlns:mc="http://schemas.openxmlformats.org/markup-compatibility/2006" xmlns:r="http://schemas.openxmlformats.org/officeDocument/2006/relationships" xmlns:w="http://schemas.openxmlformats.org/wordprocessingml/2006/main" xmlns:w14="http://schemas.microsoft.com/office/word/2010/wordml" mc:Ignorable="w14">
   <w:font w:name="Times New Roman">
     <w:panose1 w:val="02020603050405020304"/>
     <w:charset w:val="00"/>
@@ -21844,12 +22458,12 @@
     <w:pitch w:val="variable"/>
     <w:sig w:usb0="E00002FF" w:usb1="4000ACFF" w:usb2="00000001" w:usb3="00000000" w:csb0="0000019F" w:csb1="00000000"/>
   </w:font>
-  <w:font w:name="Calibri Light">
-    <w:panose1 w:val="020F0302020204030204"/>
+  <w:font w:name="Cambria">
+    <w:panose1 w:val="02040503050406030204"/>
     <w:charset w:val="00"/>
-    <w:family w:val="swiss"/>
+    <w:family w:val="roman"/>
     <w:pitch w:val="variable"/>
-    <w:sig w:usb0="A00002EF" w:usb1="4000207B" w:usb2="00000000" w:usb3="00000000" w:csb0="0000019F" w:csb1="00000000"/>
+    <w:sig w:usb0="E00002FF" w:usb1="400004FF" w:usb2="00000000" w:usb3="00000000" w:csb0="0000019F" w:csb1="00000000"/>
   </w:font>
   <w:font w:name="MS Gothic">
     <w:altName w:val="ＭＳ ゴシック"/>
@@ -21863,7 +22477,7 @@
 </file>
 
 <file path=word/glossary/numbering.xml><?xml version="1.0" encoding="utf-8"?>
-<w:numbering xmlns:wpc="http://schemas.microsoft.com/office/word/2010/wordprocessingCanvas" xmlns:mc="http://schemas.openxmlformats.org/markup-compatibility/2006" xmlns:o="urn:schemas-microsoft-com:office:office" xmlns:r="http://schemas.openxmlformats.org/officeDocument/2006/relationships" xmlns:m="http://schemas.openxmlformats.org/officeDocument/2006/math" xmlns:v="urn:schemas-microsoft-com:vml" xmlns:wp14="http://schemas.microsoft.com/office/word/2010/wordprocessingDrawing" xmlns:wp="http://schemas.openxmlformats.org/drawingml/2006/wordprocessingDrawing" xmlns:w10="urn:schemas-microsoft-com:office:word" xmlns:w="http://schemas.openxmlformats.org/wordprocessingml/2006/main" xmlns:w14="http://schemas.microsoft.com/office/word/2010/wordml" xmlns:w15="http://schemas.microsoft.com/office/word/2012/wordml" xmlns:wpg="http://schemas.microsoft.com/office/word/2010/wordprocessingGroup" xmlns:wpi="http://schemas.microsoft.com/office/word/2010/wordprocessingInk" xmlns:wne="http://schemas.microsoft.com/office/word/2006/wordml" xmlns:wps="http://schemas.microsoft.com/office/word/2010/wordprocessingShape" mc:Ignorable="w14 w15 wp14">
+<w:numbering xmlns:wpc="http://schemas.microsoft.com/office/word/2010/wordprocessingCanvas" xmlns:mc="http://schemas.openxmlformats.org/markup-compatibility/2006" xmlns:o="urn:schemas-microsoft-com:office:office" xmlns:r="http://schemas.openxmlformats.org/officeDocument/2006/relationships" xmlns:m="http://schemas.openxmlformats.org/officeDocument/2006/math" xmlns:v="urn:schemas-microsoft-com:vml" xmlns:wp14="http://schemas.microsoft.com/office/word/2010/wordprocessingDrawing" xmlns:wp="http://schemas.openxmlformats.org/drawingml/2006/wordprocessingDrawing" xmlns:w10="urn:schemas-microsoft-com:office:word" xmlns:w="http://schemas.openxmlformats.org/wordprocessingml/2006/main" xmlns:w14="http://schemas.microsoft.com/office/word/2010/wordml" xmlns:wpg="http://schemas.microsoft.com/office/word/2010/wordprocessingGroup" xmlns:wpi="http://schemas.microsoft.com/office/word/2010/wordprocessingInk" xmlns:wne="http://schemas.microsoft.com/office/word/2006/wordml" xmlns:wps="http://schemas.microsoft.com/office/word/2010/wordprocessingShape" mc:Ignorable="w14 wp14">
   <w:abstractNum w:abstractNumId="0">
     <w:nsid w:val="FFFFFF88"/>
     <w:multiLevelType w:val="singleLevel"/>
@@ -21904,7 +22518,7 @@
       </w:pPr>
       <w:rPr>
         <w:rFonts w:ascii="Wingdings" w:hAnsi="Wingdings" w:hint="default"/>
-        <w:color w:val="ED7D31" w:themeColor="accent2"/>
+        <w:color w:val="C0504D" w:themeColor="accent2"/>
       </w:rPr>
     </w:lvl>
   </w:abstractNum>
@@ -21918,7 +22532,7 @@
 </file>
 
 <file path=word/glossary/settings.xml><?xml version="1.0" encoding="utf-8"?>
-<w:settings xmlns:mc="http://schemas.openxmlformats.org/markup-compatibility/2006" xmlns:o="urn:schemas-microsoft-com:office:office" xmlns:r="http://schemas.openxmlformats.org/officeDocument/2006/relationships" xmlns:m="http://schemas.openxmlformats.org/officeDocument/2006/math" xmlns:v="urn:schemas-microsoft-com:vml" xmlns:w10="urn:schemas-microsoft-com:office:word" xmlns:w="http://schemas.openxmlformats.org/wordprocessingml/2006/main" xmlns:w14="http://schemas.microsoft.com/office/word/2010/wordml" xmlns:w15="http://schemas.microsoft.com/office/word/2012/wordml" xmlns:sl="http://schemas.openxmlformats.org/schemaLibrary/2006/main" mc:Ignorable="w14 w15">
+<w:settings xmlns:mc="http://schemas.openxmlformats.org/markup-compatibility/2006" xmlns:o="urn:schemas-microsoft-com:office:office" xmlns:r="http://schemas.openxmlformats.org/officeDocument/2006/relationships" xmlns:m="http://schemas.openxmlformats.org/officeDocument/2006/math" xmlns:v="urn:schemas-microsoft-com:vml" xmlns:w10="urn:schemas-microsoft-com:office:word" xmlns:w="http://schemas.openxmlformats.org/wordprocessingml/2006/main" xmlns:w14="http://schemas.microsoft.com/office/word/2010/wordml" xmlns:sl="http://schemas.openxmlformats.org/schemaLibrary/2006/main" mc:Ignorable="w14">
   <w:view w:val="normal"/>
   <w:defaultTabStop w:val="720"/>
   <w:characterSpacingControl w:val="doNotCompress"/>
@@ -21931,6 +22545,7 @@
   </w:compat>
   <w:rsids>
     <w:rsidRoot w:val="00BB5DC9"/>
+    <w:rsid w:val="00137A56"/>
     <w:rsid w:val="001D6B2B"/>
     <w:rsid w:val="00BB5DC9"/>
     <w:rsid w:val="00D418C4"/>
@@ -21960,7 +22575,7 @@
 </file>
 
 <file path=word/glossary/styles.xml><?xml version="1.0" encoding="utf-8"?>
-<w:styles xmlns:mc="http://schemas.openxmlformats.org/markup-compatibility/2006" xmlns:r="http://schemas.openxmlformats.org/officeDocument/2006/relationships" xmlns:w="http://schemas.openxmlformats.org/wordprocessingml/2006/main" xmlns:w14="http://schemas.microsoft.com/office/word/2010/wordml" xmlns:w15="http://schemas.microsoft.com/office/word/2012/wordml" mc:Ignorable="w14 w15">
+<w:styles xmlns:mc="http://schemas.openxmlformats.org/markup-compatibility/2006" xmlns:r="http://schemas.openxmlformats.org/officeDocument/2006/relationships" xmlns:w="http://schemas.openxmlformats.org/wordprocessingml/2006/main" xmlns:w14="http://schemas.microsoft.com/office/word/2010/wordml" mc:Ignorable="w14">
   <w:docDefaults>
     <w:rPrDefault>
       <w:rPr>
@@ -21972,369 +22587,146 @@
     </w:rPrDefault>
     <w:pPrDefault/>
   </w:docDefaults>
-  <w:latentStyles w:defLockedState="0" w:defUIPriority="99" w:defSemiHidden="0" w:defUnhideWhenUsed="0" w:defQFormat="0" w:count="371">
-    <w:lsdException w:name="Normal" w:uiPriority="0" w:qFormat="1"/>
-    <w:lsdException w:name="heading 1" w:uiPriority="9" w:qFormat="1"/>
-    <w:lsdException w:name="heading 2" w:semiHidden="1" w:uiPriority="1" w:unhideWhenUsed="1" w:qFormat="1"/>
-    <w:lsdException w:name="heading 3" w:semiHidden="1" w:uiPriority="1" w:unhideWhenUsed="1" w:qFormat="1"/>
-    <w:lsdException w:name="heading 4" w:semiHidden="1" w:uiPriority="9" w:unhideWhenUsed="1" w:qFormat="1"/>
-    <w:lsdException w:name="heading 5" w:semiHidden="1" w:uiPriority="9" w:unhideWhenUsed="1" w:qFormat="1"/>
-    <w:lsdException w:name="heading 6" w:semiHidden="1" w:uiPriority="9" w:unhideWhenUsed="1" w:qFormat="1"/>
-    <w:lsdException w:name="heading 7" w:semiHidden="1" w:uiPriority="9" w:unhideWhenUsed="1" w:qFormat="1"/>
-    <w:lsdException w:name="heading 8" w:semiHidden="1" w:uiPriority="9" w:unhideWhenUsed="1" w:qFormat="1"/>
-    <w:lsdException w:name="heading 9" w:semiHidden="1" w:uiPriority="9" w:unhideWhenUsed="1" w:qFormat="1"/>
-    <w:lsdException w:name="index 1" w:semiHidden="1" w:unhideWhenUsed="1"/>
-    <w:lsdException w:name="index 2" w:semiHidden="1" w:unhideWhenUsed="1"/>
-    <w:lsdException w:name="index 3" w:semiHidden="1" w:unhideWhenUsed="1"/>
-    <w:lsdException w:name="index 4" w:semiHidden="1" w:unhideWhenUsed="1"/>
-    <w:lsdException w:name="index 5" w:semiHidden="1" w:unhideWhenUsed="1"/>
-    <w:lsdException w:name="index 6" w:semiHidden="1" w:unhideWhenUsed="1"/>
-    <w:lsdException w:name="index 7" w:semiHidden="1" w:unhideWhenUsed="1"/>
-    <w:lsdException w:name="index 8" w:semiHidden="1" w:unhideWhenUsed="1"/>
-    <w:lsdException w:name="index 9" w:semiHidden="1" w:unhideWhenUsed="1"/>
-    <w:lsdException w:name="toc 1" w:semiHidden="1" w:uiPriority="39" w:unhideWhenUsed="1"/>
-    <w:lsdException w:name="toc 2" w:semiHidden="1" w:uiPriority="39" w:unhideWhenUsed="1"/>
-    <w:lsdException w:name="toc 3" w:semiHidden="1" w:uiPriority="39" w:unhideWhenUsed="1"/>
-    <w:lsdException w:name="toc 4" w:semiHidden="1" w:uiPriority="39" w:unhideWhenUsed="1"/>
-    <w:lsdException w:name="toc 5" w:semiHidden="1" w:uiPriority="39" w:unhideWhenUsed="1"/>
-    <w:lsdException w:name="toc 6" w:semiHidden="1" w:uiPriority="39" w:unhideWhenUsed="1"/>
-    <w:lsdException w:name="toc 7" w:semiHidden="1" w:uiPriority="39" w:unhideWhenUsed="1"/>
-    <w:lsdException w:name="toc 8" w:semiHidden="1" w:uiPriority="39" w:unhideWhenUsed="1"/>
-    <w:lsdException w:name="toc 9" w:semiHidden="1" w:uiPriority="39" w:unhideWhenUsed="1"/>
-    <w:lsdException w:name="Normal Indent" w:semiHidden="1" w:unhideWhenUsed="1"/>
-    <w:lsdException w:name="footnote text" w:semiHidden="1" w:unhideWhenUsed="1"/>
-    <w:lsdException w:name="annotation text" w:semiHidden="1" w:unhideWhenUsed="1"/>
-    <w:lsdException w:name="header" w:semiHidden="1" w:unhideWhenUsed="1"/>
-    <w:lsdException w:name="footer" w:semiHidden="1" w:unhideWhenUsed="1"/>
-    <w:lsdException w:name="index heading" w:semiHidden="1" w:unhideWhenUsed="1"/>
-    <w:lsdException w:name="caption" w:semiHidden="1" w:uiPriority="35" w:unhideWhenUsed="1" w:qFormat="1"/>
-    <w:lsdException w:name="table of figures" w:semiHidden="1" w:unhideWhenUsed="1"/>
-    <w:lsdException w:name="envelope address" w:semiHidden="1" w:unhideWhenUsed="1"/>
-    <w:lsdException w:name="envelope return" w:semiHidden="1" w:unhideWhenUsed="1"/>
-    <w:lsdException w:name="footnote reference" w:semiHidden="1" w:unhideWhenUsed="1"/>
-    <w:lsdException w:name="annotation reference" w:semiHidden="1" w:unhideWhenUsed="1"/>
-    <w:lsdException w:name="line number" w:semiHidden="1" w:unhideWhenUsed="1"/>
-    <w:lsdException w:name="page number" w:semiHidden="1" w:unhideWhenUsed="1"/>
-    <w:lsdException w:name="endnote reference" w:semiHidden="1" w:unhideWhenUsed="1"/>
-    <w:lsdException w:name="endnote text" w:semiHidden="1" w:unhideWhenUsed="1"/>
-    <w:lsdException w:name="table of authorities" w:semiHidden="1" w:unhideWhenUsed="1"/>
-    <w:lsdException w:name="macro" w:semiHidden="1" w:unhideWhenUsed="1"/>
-    <w:lsdException w:name="toa heading" w:semiHidden="1" w:unhideWhenUsed="1"/>
-    <w:lsdException w:name="List" w:semiHidden="1" w:unhideWhenUsed="1"/>
-    <w:lsdException w:name="List Bullet" w:semiHidden="1" w:uiPriority="1" w:unhideWhenUsed="1" w:qFormat="1"/>
-    <w:lsdException w:name="List Number" w:semiHidden="1" w:uiPriority="1" w:unhideWhenUsed="1" w:qFormat="1"/>
-    <w:lsdException w:name="List 2" w:semiHidden="1" w:unhideWhenUsed="1"/>
-    <w:lsdException w:name="List 3" w:semiHidden="1" w:unhideWhenUsed="1"/>
-    <w:lsdException w:name="List 4" w:semiHidden="1" w:unhideWhenUsed="1"/>
-    <w:lsdException w:name="List 5" w:semiHidden="1" w:unhideWhenUsed="1"/>
-    <w:lsdException w:name="List Bullet 2" w:semiHidden="1" w:unhideWhenUsed="1"/>
-    <w:lsdException w:name="List Bullet 3" w:semiHidden="1" w:unhideWhenUsed="1"/>
-    <w:lsdException w:name="List Bullet 4" w:semiHidden="1" w:unhideWhenUsed="1"/>
-    <w:lsdException w:name="List Bullet 5" w:semiHidden="1" w:unhideWhenUsed="1"/>
-    <w:lsdException w:name="List Number 2" w:semiHidden="1" w:unhideWhenUsed="1"/>
-    <w:lsdException w:name="List Number 3" w:semiHidden="1" w:unhideWhenUsed="1"/>
-    <w:lsdException w:name="List Number 4" w:semiHidden="1" w:unhideWhenUsed="1"/>
-    <w:lsdException w:name="List Number 5" w:semiHidden="1" w:unhideWhenUsed="1"/>
-    <w:lsdException w:name="Title" w:uiPriority="10" w:qFormat="1"/>
-    <w:lsdException w:name="Closing" w:semiHidden="1" w:unhideWhenUsed="1"/>
-    <w:lsdException w:name="Signature" w:semiHidden="1" w:unhideWhenUsed="1"/>
-    <w:lsdException w:name="Default Paragraph Font" w:semiHidden="1" w:uiPriority="1" w:unhideWhenUsed="1"/>
-    <w:lsdException w:name="Body Text" w:semiHidden="1" w:unhideWhenUsed="1"/>
-    <w:lsdException w:name="Body Text Indent" w:semiHidden="1" w:unhideWhenUsed="1"/>
-    <w:lsdException w:name="List Continue" w:semiHidden="1" w:unhideWhenUsed="1"/>
-    <w:lsdException w:name="List Continue 2" w:semiHidden="1" w:unhideWhenUsed="1"/>
-    <w:lsdException w:name="List Continue 3" w:semiHidden="1" w:unhideWhenUsed="1"/>
-    <w:lsdException w:name="List Continue 4" w:semiHidden="1" w:unhideWhenUsed="1"/>
-    <w:lsdException w:name="List Continue 5" w:semiHidden="1" w:unhideWhenUsed="1"/>
-    <w:lsdException w:name="Message Header" w:semiHidden="1" w:unhideWhenUsed="1"/>
-    <w:lsdException w:name="Subtitle" w:uiPriority="11" w:qFormat="1"/>
-    <w:lsdException w:name="Salutation" w:semiHidden="1" w:unhideWhenUsed="1"/>
-    <w:lsdException w:name="Date" w:semiHidden="1" w:unhideWhenUsed="1"/>
-    <w:lsdException w:name="Body Text First Indent" w:semiHidden="1" w:unhideWhenUsed="1"/>
-    <w:lsdException w:name="Body Text First Indent 2" w:semiHidden="1" w:unhideWhenUsed="1"/>
-    <w:lsdException w:name="Note Heading" w:semiHidden="1" w:unhideWhenUsed="1"/>
-    <w:lsdException w:name="Body Text 2" w:semiHidden="1" w:unhideWhenUsed="1"/>
-    <w:lsdException w:name="Body Text 3" w:semiHidden="1" w:unhideWhenUsed="1"/>
-    <w:lsdException w:name="Body Text Indent 2" w:semiHidden="1" w:unhideWhenUsed="1"/>
-    <w:lsdException w:name="Body Text Indent 3" w:semiHidden="1" w:unhideWhenUsed="1"/>
-    <w:lsdException w:name="Block Text" w:semiHidden="1" w:unhideWhenUsed="1"/>
-    <w:lsdException w:name="Hyperlink" w:semiHidden="1" w:unhideWhenUsed="1"/>
-    <w:lsdException w:name="FollowedHyperlink" w:semiHidden="1" w:unhideWhenUsed="1"/>
-    <w:lsdException w:name="Strong" w:uiPriority="22" w:qFormat="1"/>
-    <w:lsdException w:name="Emphasis" w:uiPriority="20" w:qFormat="1"/>
-    <w:lsdException w:name="Document Map" w:semiHidden="1" w:unhideWhenUsed="1"/>
-    <w:lsdException w:name="Plain Text" w:semiHidden="1" w:unhideWhenUsed="1"/>
-    <w:lsdException w:name="E-mail Signature" w:semiHidden="1" w:unhideWhenUsed="1"/>
-    <w:lsdException w:name="HTML Top of Form" w:semiHidden="1" w:unhideWhenUsed="1"/>
-    <w:lsdException w:name="HTML Bottom of Form" w:semiHidden="1" w:unhideWhenUsed="1"/>
-    <w:lsdException w:name="Normal (Web)" w:semiHidden="1" w:unhideWhenUsed="1"/>
-    <w:lsdException w:name="HTML Acronym" w:semiHidden="1" w:unhideWhenUsed="1"/>
-    <w:lsdException w:name="HTML Address" w:semiHidden="1" w:unhideWhenUsed="1"/>
-    <w:lsdException w:name="HTML Cite" w:semiHidden="1" w:unhideWhenUsed="1"/>
-    <w:lsdException w:name="HTML Code" w:semiHidden="1" w:unhideWhenUsed="1"/>
-    <w:lsdException w:name="HTML Definition" w:semiHidden="1" w:unhideWhenUsed="1"/>
-    <w:lsdException w:name="HTML Keyboard" w:semiHidden="1" w:unhideWhenUsed="1"/>
-    <w:lsdException w:name="HTML Preformatted" w:semiHidden="1" w:unhideWhenUsed="1"/>
-    <w:lsdException w:name="HTML Sample" w:semiHidden="1" w:unhideWhenUsed="1"/>
-    <w:lsdException w:name="HTML Typewriter" w:semiHidden="1" w:unhideWhenUsed="1"/>
-    <w:lsdException w:name="HTML Variable" w:semiHidden="1" w:unhideWhenUsed="1"/>
-    <w:lsdException w:name="Normal Table" w:semiHidden="1" w:unhideWhenUsed="1"/>
-    <w:lsdException w:name="annotation subject" w:semiHidden="1" w:unhideWhenUsed="1"/>
-    <w:lsdException w:name="No List" w:semiHidden="1" w:unhideWhenUsed="1"/>
-    <w:lsdException w:name="Outline List 1" w:semiHidden="1" w:unhideWhenUsed="1"/>
-    <w:lsdException w:name="Outline List 2" w:semiHidden="1" w:unhideWhenUsed="1"/>
-    <w:lsdException w:name="Outline List 3" w:semiHidden="1" w:unhideWhenUsed="1"/>
-    <w:lsdException w:name="Table Simple 1" w:semiHidden="1" w:unhideWhenUsed="1"/>
-    <w:lsdException w:name="Table Simple 2" w:semiHidden="1" w:unhideWhenUsed="1"/>
-    <w:lsdException w:name="Table Simple 3" w:semiHidden="1" w:unhideWhenUsed="1"/>
-    <w:lsdException w:name="Table Classic 1" w:semiHidden="1" w:unhideWhenUsed="1"/>
-    <w:lsdException w:name="Table Classic 2" w:semiHidden="1" w:unhideWhenUsed="1"/>
-    <w:lsdException w:name="Table Classic 3" w:semiHidden="1" w:unhideWhenUsed="1"/>
-    <w:lsdException w:name="Table Classic 4" w:semiHidden="1" w:unhideWhenUsed="1"/>
-    <w:lsdException w:name="Table Colorful 1" w:semiHidden="1" w:unhideWhenUsed="1"/>
-    <w:lsdException w:name="Table Colorful 2" w:semiHidden="1" w:unhideWhenUsed="1"/>
-    <w:lsdException w:name="Table Colorful 3" w:semiHidden="1" w:unhideWhenUsed="1"/>
-    <w:lsdException w:name="Table Columns 1" w:semiHidden="1" w:unhideWhenUsed="1"/>
-    <w:lsdException w:name="Table Columns 2" w:semiHidden="1" w:unhideWhenUsed="1"/>
-    <w:lsdException w:name="Table Columns 3" w:semiHidden="1" w:unhideWhenUsed="1"/>
-    <w:lsdException w:name="Table Columns 4" w:semiHidden="1" w:unhideWhenUsed="1"/>
-    <w:lsdException w:name="Table Columns 5" w:semiHidden="1" w:unhideWhenUsed="1"/>
-    <w:lsdException w:name="Table Grid 1" w:semiHidden="1" w:unhideWhenUsed="1"/>
-    <w:lsdException w:name="Table Grid 2" w:semiHidden="1" w:unhideWhenUsed="1"/>
-    <w:lsdException w:name="Table Grid 3" w:semiHidden="1" w:unhideWhenUsed="1"/>
-    <w:lsdException w:name="Table Grid 4" w:semiHidden="1" w:unhideWhenUsed="1"/>
-    <w:lsdException w:name="Table Grid 5" w:semiHidden="1" w:unhideWhenUsed="1"/>
-    <w:lsdException w:name="Table Grid 6" w:semiHidden="1" w:unhideWhenUsed="1"/>
-    <w:lsdException w:name="Table Grid 7" w:semiHidden="1" w:unhideWhenUsed="1"/>
-    <w:lsdException w:name="Table Grid 8" w:semiHidden="1" w:unhideWhenUsed="1"/>
-    <w:lsdException w:name="Table List 1" w:semiHidden="1" w:unhideWhenUsed="1"/>
-    <w:lsdException w:name="Table List 2" w:semiHidden="1" w:unhideWhenUsed="1"/>
-    <w:lsdException w:name="Table List 3" w:semiHidden="1" w:unhideWhenUsed="1"/>
-    <w:lsdException w:name="Table List 4" w:semiHidden="1" w:unhideWhenUsed="1"/>
-    <w:lsdException w:name="Table List 5" w:semiHidden="1" w:unhideWhenUsed="1"/>
-    <w:lsdException w:name="Table List 6" w:semiHidden="1" w:unhideWhenUsed="1"/>
-    <w:lsdException w:name="Table List 7" w:semiHidden="1" w:unhideWhenUsed="1"/>
-    <w:lsdException w:name="Table List 8" w:semiHidden="1" w:unhideWhenUsed="1"/>
-    <w:lsdException w:name="Table 3D effects 1" w:semiHidden="1" w:unhideWhenUsed="1"/>
-    <w:lsdException w:name="Table 3D effects 2" w:semiHidden="1" w:unhideWhenUsed="1"/>
-    <w:lsdException w:name="Table 3D effects 3" w:semiHidden="1" w:unhideWhenUsed="1"/>
-    <w:lsdException w:name="Table Contemporary" w:semiHidden="1" w:unhideWhenUsed="1"/>
-    <w:lsdException w:name="Table Elegant" w:semiHidden="1" w:unhideWhenUsed="1"/>
-    <w:lsdException w:name="Table Professional" w:semiHidden="1" w:unhideWhenUsed="1"/>
-    <w:lsdException w:name="Table Subtle 1" w:semiHidden="1" w:unhideWhenUsed="1"/>
-    <w:lsdException w:name="Table Subtle 2" w:semiHidden="1" w:unhideWhenUsed="1"/>
-    <w:lsdException w:name="Table Web 1" w:semiHidden="1" w:unhideWhenUsed="1"/>
-    <w:lsdException w:name="Table Web 2" w:semiHidden="1" w:unhideWhenUsed="1"/>
-    <w:lsdException w:name="Table Web 3" w:semiHidden="1" w:unhideWhenUsed="1"/>
-    <w:lsdException w:name="Balloon Text" w:semiHidden="1" w:unhideWhenUsed="1"/>
-    <w:lsdException w:name="Table Grid" w:uiPriority="59"/>
-    <w:lsdException w:name="Table Theme" w:semiHidden="1" w:unhideWhenUsed="1"/>
-    <w:lsdException w:name="Placeholder Text" w:semiHidden="1"/>
-    <w:lsdException w:name="No Spacing" w:uiPriority="1" w:qFormat="1"/>
-    <w:lsdException w:name="Light Shading" w:uiPriority="60"/>
-    <w:lsdException w:name="Light List" w:uiPriority="61"/>
-    <w:lsdException w:name="Light Grid" w:uiPriority="62"/>
-    <w:lsdException w:name="Medium Shading 1" w:uiPriority="63"/>
-    <w:lsdException w:name="Medium Shading 2" w:uiPriority="64"/>
-    <w:lsdException w:name="Medium List 1" w:uiPriority="65"/>
-    <w:lsdException w:name="Medium List 2" w:uiPriority="66"/>
-    <w:lsdException w:name="Medium Grid 1" w:uiPriority="67"/>
-    <w:lsdException w:name="Medium Grid 2" w:uiPriority="68"/>
-    <w:lsdException w:name="Medium Grid 3" w:uiPriority="69"/>
-    <w:lsdException w:name="Dark List" w:uiPriority="70"/>
-    <w:lsdException w:name="Colorful Shading" w:uiPriority="71"/>
-    <w:lsdException w:name="Colorful List" w:uiPriority="72"/>
-    <w:lsdException w:name="Colorful Grid" w:uiPriority="73"/>
-    <w:lsdException w:name="Light Shading Accent 1" w:uiPriority="60"/>
-    <w:lsdException w:name="Light List Accent 1" w:uiPriority="61"/>
-    <w:lsdException w:name="Light Grid Accent 1" w:uiPriority="62"/>
-    <w:lsdException w:name="Medium Shading 1 Accent 1" w:uiPriority="63"/>
-    <w:lsdException w:name="Medium Shading 2 Accent 1" w:uiPriority="64"/>
-    <w:lsdException w:name="Medium List 1 Accent 1" w:uiPriority="65"/>
-    <w:lsdException w:name="Revision" w:semiHidden="1"/>
-    <w:lsdException w:name="List Paragraph" w:uiPriority="34" w:qFormat="1"/>
-    <w:lsdException w:name="Quote" w:uiPriority="29" w:qFormat="1"/>
-    <w:lsdException w:name="Intense Quote" w:uiPriority="30" w:qFormat="1"/>
-    <w:lsdException w:name="Medium List 2 Accent 1" w:uiPriority="66"/>
-    <w:lsdException w:name="Medium Grid 1 Accent 1" w:uiPriority="67"/>
-    <w:lsdException w:name="Medium Grid 2 Accent 1" w:uiPriority="68"/>
-    <w:lsdException w:name="Medium Grid 3 Accent 1" w:uiPriority="69"/>
-    <w:lsdException w:name="Dark List Accent 1" w:uiPriority="70"/>
-    <w:lsdException w:name="Colorful Shading Accent 1" w:uiPriority="71"/>
-    <w:lsdException w:name="Colorful List Accent 1" w:uiPriority="72"/>
-    <w:lsdException w:name="Colorful Grid Accent 1" w:uiPriority="73"/>
-    <w:lsdException w:name="Light Shading Accent 2" w:uiPriority="60"/>
-    <w:lsdException w:name="Light List Accent 2" w:uiPriority="61"/>
-    <w:lsdException w:name="Light Grid Accent 2" w:uiPriority="62"/>
-    <w:lsdException w:name="Medium Shading 1 Accent 2" w:uiPriority="63"/>
-    <w:lsdException w:name="Medium Shading 2 Accent 2" w:uiPriority="64"/>
-    <w:lsdException w:name="Medium List 1 Accent 2" w:uiPriority="65"/>
-    <w:lsdException w:name="Medium List 2 Accent 2" w:uiPriority="66"/>
-    <w:lsdException w:name="Medium Grid 1 Accent 2" w:uiPriority="67"/>
-    <w:lsdException w:name="Medium Grid 2 Accent 2" w:uiPriority="68"/>
-    <w:lsdException w:name="Medium Grid 3 Accent 2" w:uiPriority="69"/>
-    <w:lsdException w:name="Dark List Accent 2" w:uiPriority="70"/>
-    <w:lsdException w:name="Colorful Shading Accent 2" w:uiPriority="71"/>
-    <w:lsdException w:name="Colorful List Accent 2" w:uiPriority="72"/>
-    <w:lsdException w:name="Colorful Grid Accent 2" w:uiPriority="73"/>
-    <w:lsdException w:name="Light Shading Accent 3" w:uiPriority="60"/>
-    <w:lsdException w:name="Light List Accent 3" w:uiPriority="61"/>
-    <w:lsdException w:name="Light Grid Accent 3" w:uiPriority="62"/>
-    <w:lsdException w:name="Medium Shading 1 Accent 3" w:uiPriority="63"/>
-    <w:lsdException w:name="Medium Shading 2 Accent 3" w:uiPriority="64"/>
-    <w:lsdException w:name="Medium List 1 Accent 3" w:uiPriority="65"/>
-    <w:lsdException w:name="Medium List 2 Accent 3" w:uiPriority="66"/>
-    <w:lsdException w:name="Medium Grid 1 Accent 3" w:uiPriority="67"/>
-    <w:lsdException w:name="Medium Grid 2 Accent 3" w:uiPriority="68"/>
-    <w:lsdException w:name="Medium Grid 3 Accent 3" w:uiPriority="69"/>
-    <w:lsdException w:name="Dark List Accent 3" w:uiPriority="70"/>
-    <w:lsdException w:name="Colorful Shading Accent 3" w:uiPriority="71"/>
-    <w:lsdException w:name="Colorful List Accent 3" w:uiPriority="72"/>
-    <w:lsdException w:name="Colorful Grid Accent 3" w:uiPriority="73"/>
-    <w:lsdException w:name="Light Shading Accent 4" w:uiPriority="60"/>
-    <w:lsdException w:name="Light List Accent 4" w:uiPriority="61"/>
-    <w:lsdException w:name="Light Grid Accent 4" w:uiPriority="62"/>
-    <w:lsdException w:name="Medium Shading 1 Accent 4" w:uiPriority="63"/>
-    <w:lsdException w:name="Medium Shading 2 Accent 4" w:uiPriority="64"/>
-    <w:lsdException w:name="Medium List 1 Accent 4" w:uiPriority="65"/>
-    <w:lsdException w:name="Medium List 2 Accent 4" w:uiPriority="66"/>
-    <w:lsdException w:name="Medium Grid 1 Accent 4" w:uiPriority="67"/>
-    <w:lsdException w:name="Medium Grid 2 Accent 4" w:uiPriority="68"/>
-    <w:lsdException w:name="Medium Grid 3 Accent 4" w:uiPriority="69"/>
-    <w:lsdException w:name="Dark List Accent 4" w:uiPriority="70"/>
-    <w:lsdException w:name="Colorful Shading Accent 4" w:uiPriority="71"/>
-    <w:lsdException w:name="Colorful List Accent 4" w:uiPriority="72"/>
-    <w:lsdException w:name="Colorful Grid Accent 4" w:uiPriority="73"/>
-    <w:lsdException w:name="Light Shading Accent 5" w:uiPriority="60"/>
-    <w:lsdException w:name="Light List Accent 5" w:uiPriority="61"/>
-    <w:lsdException w:name="Light Grid Accent 5" w:uiPriority="62"/>
-    <w:lsdException w:name="Medium Shading 1 Accent 5" w:uiPriority="63"/>
-    <w:lsdException w:name="Medium Shading 2 Accent 5" w:uiPriority="64"/>
-    <w:lsdException w:name="Medium List 1 Accent 5" w:uiPriority="65"/>
-    <w:lsdException w:name="Medium List 2 Accent 5" w:uiPriority="66"/>
-    <w:lsdException w:name="Medium Grid 1 Accent 5" w:uiPriority="67"/>
-    <w:lsdException w:name="Medium Grid 2 Accent 5" w:uiPriority="68"/>
-    <w:lsdException w:name="Medium Grid 3 Accent 5" w:uiPriority="69"/>
-    <w:lsdException w:name="Dark List Accent 5" w:uiPriority="70"/>
-    <w:lsdException w:name="Colorful Shading Accent 5" w:uiPriority="71"/>
-    <w:lsdException w:name="Colorful List Accent 5" w:uiPriority="72"/>
-    <w:lsdException w:name="Colorful Grid Accent 5" w:uiPriority="73"/>
-    <w:lsdException w:name="Light Shading Accent 6" w:uiPriority="60"/>
-    <w:lsdException w:name="Light List Accent 6" w:uiPriority="61"/>
-    <w:lsdException w:name="Light Grid Accent 6" w:uiPriority="62"/>
-    <w:lsdException w:name="Medium Shading 1 Accent 6" w:uiPriority="63"/>
-    <w:lsdException w:name="Medium Shading 2 Accent 6" w:uiPriority="64"/>
-    <w:lsdException w:name="Medium List 1 Accent 6" w:uiPriority="65"/>
-    <w:lsdException w:name="Medium List 2 Accent 6" w:uiPriority="66"/>
-    <w:lsdException w:name="Medium Grid 1 Accent 6" w:uiPriority="67"/>
-    <w:lsdException w:name="Medium Grid 2 Accent 6" w:uiPriority="68"/>
-    <w:lsdException w:name="Medium Grid 3 Accent 6" w:uiPriority="69"/>
-    <w:lsdException w:name="Dark List Accent 6" w:uiPriority="70"/>
-    <w:lsdException w:name="Colorful Shading Accent 6" w:uiPriority="71"/>
-    <w:lsdException w:name="Colorful List Accent 6" w:uiPriority="72"/>
-    <w:lsdException w:name="Colorful Grid Accent 6" w:uiPriority="73"/>
-    <w:lsdException w:name="Subtle Emphasis" w:uiPriority="19" w:qFormat="1"/>
-    <w:lsdException w:name="Intense Emphasis" w:uiPriority="21" w:qFormat="1"/>
-    <w:lsdException w:name="Subtle Reference" w:uiPriority="31" w:qFormat="1"/>
-    <w:lsdException w:name="Intense Reference" w:uiPriority="32" w:qFormat="1"/>
-    <w:lsdException w:name="Book Title" w:uiPriority="33" w:qFormat="1"/>
-    <w:lsdException w:name="Bibliography" w:semiHidden="1" w:uiPriority="37" w:unhideWhenUsed="1"/>
-    <w:lsdException w:name="TOC Heading" w:semiHidden="1" w:uiPriority="39" w:unhideWhenUsed="1" w:qFormat="1"/>
-    <w:lsdException w:name="Grid Table 4" w:uiPriority="49"/>
-    <w:lsdException w:name="Grid Table 5 Dark" w:uiPriority="50"/>
-    <w:lsdException w:name="Grid Table 6 Colorful" w:uiPriority="51"/>
-    <w:lsdException w:name="Grid Table 7 Colorful" w:uiPriority="52"/>
-    <w:lsdException w:name="Grid Table 1 Light Accent 1" w:uiPriority="46"/>
-    <w:lsdException w:name="Grid Table 2 Accent 1" w:uiPriority="47"/>
-    <w:lsdException w:name="Grid Table 3 Accent 1" w:uiPriority="48"/>
-    <w:lsdException w:name="Grid Table 4 Accent 1" w:uiPriority="49"/>
-    <w:lsdException w:name="Grid Table 5 Dark Accent 1" w:uiPriority="50"/>
-    <w:lsdException w:name="Grid Table 6 Colorful Accent 1" w:uiPriority="51"/>
-    <w:lsdException w:name="Grid Table 7 Colorful Accent 1" w:uiPriority="52"/>
-    <w:lsdException w:name="Grid Table 1 Light Accent 2" w:uiPriority="46"/>
-    <w:lsdException w:name="Grid Table 2 Accent 2" w:uiPriority="47"/>
-    <w:lsdException w:name="Grid Table 3 Accent 2" w:uiPriority="48"/>
-    <w:lsdException w:name="Grid Table 4 Accent 2" w:uiPriority="49"/>
-    <w:lsdException w:name="Grid Table 5 Dark Accent 2" w:uiPriority="50"/>
-    <w:lsdException w:name="Grid Table 6 Colorful Accent 2" w:uiPriority="51"/>
-    <w:lsdException w:name="Grid Table 7 Colorful Accent 2" w:uiPriority="52"/>
-    <w:lsdException w:name="Grid Table 1 Light Accent 3" w:uiPriority="46"/>
-    <w:lsdException w:name="Grid Table 2 Accent 3" w:uiPriority="47"/>
-    <w:lsdException w:name="Grid Table 3 Accent 3" w:uiPriority="48"/>
-    <w:lsdException w:name="Grid Table 4 Accent 3" w:uiPriority="49"/>
-    <w:lsdException w:name="Grid Table 5 Dark Accent 3" w:uiPriority="50"/>
-    <w:lsdException w:name="Grid Table 6 Colorful Accent 3" w:uiPriority="51"/>
-    <w:lsdException w:name="Grid Table 7 Colorful Accent 3" w:uiPriority="52"/>
-    <w:lsdException w:name="Grid Table 1 Light Accent 4" w:uiPriority="46"/>
-    <w:lsdException w:name="Grid Table 2 Accent 4" w:uiPriority="47"/>
-    <w:lsdException w:name="Grid Table 3 Accent 4" w:uiPriority="48"/>
-    <w:lsdException w:name="Grid Table 4 Accent 4" w:uiPriority="49"/>
-    <w:lsdException w:name="Grid Table 5 Dark Accent 4" w:uiPriority="50"/>
-    <w:lsdException w:name="Grid Table 6 Colorful Accent 4" w:uiPriority="51"/>
-    <w:lsdException w:name="Grid Table 7 Colorful Accent 4" w:uiPriority="52"/>
-    <w:lsdException w:name="Grid Table 1 Light Accent 5" w:uiPriority="46"/>
-    <w:lsdException w:name="Grid Table 2 Accent 5" w:uiPriority="47"/>
-    <w:lsdException w:name="Grid Table 3 Accent 5" w:uiPriority="48"/>
-    <w:lsdException w:name="Grid Table 4 Accent 5" w:uiPriority="49"/>
-    <w:lsdException w:name="Grid Table 5 Dark Accent 5" w:uiPriority="50"/>
-    <w:lsdException w:name="Grid Table 6 Colorful Accent 5" w:uiPriority="51"/>
-    <w:lsdException w:name="Grid Table 7 Colorful Accent 5" w:uiPriority="52"/>
-    <w:lsdException w:name="Grid Table 1 Light Accent 6" w:uiPriority="46"/>
-    <w:lsdException w:name="Grid Table 2 Accent 6" w:uiPriority="47"/>
-    <w:lsdException w:name="Grid Table 3 Accent 6" w:uiPriority="48"/>
-    <w:lsdException w:name="Grid Table 4 Accent 6" w:uiPriority="49"/>
-    <w:lsdException w:name="Grid Table 5 Dark Accent 6" w:uiPriority="50"/>
-    <w:lsdException w:name="Grid Table 6 Colorful Accent 6" w:uiPriority="51"/>
-    <w:lsdException w:name="Grid Table 7 Colorful Accent 6" w:uiPriority="52"/>
-    <w:lsdException w:name="List Table 1 Light" w:uiPriority="46"/>
-    <w:lsdException w:name="List Table 2" w:uiPriority="47"/>
-    <w:lsdException w:name="List Table 3" w:uiPriority="48"/>
-    <w:lsdException w:name="List Table 4" w:uiPriority="49"/>
-    <w:lsdException w:name="List Table 5 Dark" w:uiPriority="50"/>
-    <w:lsdException w:name="List Table 6 Colorful" w:uiPriority="51"/>
-    <w:lsdException w:name="List Table 7 Colorful" w:uiPriority="52"/>
-    <w:lsdException w:name="List Table 1 Light Accent 1" w:uiPriority="46"/>
-    <w:lsdException w:name="List Table 2 Accent 1" w:uiPriority="47"/>
-    <w:lsdException w:name="List Table 3 Accent 1" w:uiPriority="48"/>
-    <w:lsdException w:name="List Table 4 Accent 1" w:uiPriority="49"/>
-    <w:lsdException w:name="List Table 5 Dark Accent 1" w:uiPriority="50"/>
-    <w:lsdException w:name="List Table 6 Colorful Accent 1" w:uiPriority="51"/>
-    <w:lsdException w:name="List Table 7 Colorful Accent 1" w:uiPriority="52"/>
-    <w:lsdException w:name="List Table 1 Light Accent 2" w:uiPriority="46"/>
-    <w:lsdException w:name="List Table 2 Accent 2" w:uiPriority="47"/>
-    <w:lsdException w:name="List Table 3 Accent 2" w:uiPriority="48"/>
-    <w:lsdException w:name="List Table 4 Accent 2" w:uiPriority="49"/>
-    <w:lsdException w:name="List Table 5 Dark Accent 2" w:uiPriority="50"/>
-    <w:lsdException w:name="List Table 6 Colorful Accent 2" w:uiPriority="51"/>
-    <w:lsdException w:name="List Table 7 Colorful Accent 2" w:uiPriority="52"/>
-    <w:lsdException w:name="List Table 1 Light Accent 3" w:uiPriority="46"/>
-    <w:lsdException w:name="List Table 2 Accent 3" w:uiPriority="47"/>
-    <w:lsdException w:name="List Table 3 Accent 3" w:uiPriority="48"/>
-    <w:lsdException w:name="List Table 4 Accent 3" w:uiPriority="49"/>
-    <w:lsdException w:name="List Table 5 Dark Accent 3" w:uiPriority="50"/>
-    <w:lsdException w:name="List Table 6 Colorful Accent 3" w:uiPriority="51"/>
-    <w:lsdException w:name="List Table 7 Colorful Accent 3" w:uiPriority="52"/>
-    <w:lsdException w:name="List Table 1 Light Accent 4" w:uiPriority="46"/>
-    <w:lsdException w:name="List Table 2 Accent 4" w:uiPriority="47"/>
-    <w:lsdException w:name="List Table 3 Accent 4" w:uiPriority="48"/>
-    <w:lsdException w:name="List Table 4 Accent 4" w:uiPriority="49"/>
-    <w:lsdException w:name="List Table 5 Dark Accent 4" w:uiPriority="50"/>
-    <w:lsdException w:name="List Table 6 Colorful Accent 4" w:uiPriority="51"/>
-    <w:lsdException w:name="List Table 7 Colorful Accent 4" w:uiPriority="52"/>
-    <w:lsdException w:name="List Table 1 Light Accent 5" w:uiPriority="46"/>
-    <w:lsdException w:name="List Table 2 Accent 5" w:uiPriority="47"/>
-    <w:lsdException w:name="List Table 3 Accent 5" w:uiPriority="48"/>
-    <w:lsdException w:name="List Table 4 Accent 5" w:uiPriority="49"/>
-    <w:lsdException w:name="List Table 5 Dark Accent 5" w:uiPriority="50"/>
-    <w:lsdException w:name="List Table 6 Colorful Accent 5" w:uiPriority="51"/>
-    <w:lsdException w:name="List Table 7 Colorful Accent 5" w:uiPriority="52"/>
-    <w:lsdException w:name="List Table 1 Light Accent 6" w:uiPriority="46"/>
-    <w:lsdException w:name="List Table 2 Accent 6" w:uiPriority="47"/>
-    <w:lsdException w:name="List Table 3 Accent 6" w:uiPriority="48"/>
-    <w:lsdException w:name="List Table 4 Accent 6" w:uiPriority="49"/>
-    <w:lsdException w:name="List Table 5 Dark Accent 6" w:uiPriority="50"/>
-    <w:lsdException w:name="List Table 6 Colorful Accent 6" w:uiPriority="51"/>
-    <w:lsdException w:name="List Table 7 Colorful Accent 6" w:uiPriority="52"/>
+  <w:latentStyles w:defLockedState="0" w:defUIPriority="99" w:defSemiHidden="1" w:defUnhideWhenUsed="1" w:defQFormat="0" w:count="267">
+    <w:lsdException w:name="Normal" w:semiHidden="0" w:uiPriority="0" w:unhideWhenUsed="0" w:qFormat="1"/>
+    <w:lsdException w:name="heading 1" w:semiHidden="0" w:uiPriority="9" w:unhideWhenUsed="0" w:qFormat="1"/>
+    <w:lsdException w:name="heading 2" w:uiPriority="1" w:qFormat="1"/>
+    <w:lsdException w:name="heading 3" w:uiPriority="1" w:qFormat="1"/>
+    <w:lsdException w:name="heading 4" w:uiPriority="9" w:qFormat="1"/>
+    <w:lsdException w:name="heading 5" w:uiPriority="9" w:qFormat="1"/>
+    <w:lsdException w:name="heading 6" w:uiPriority="9" w:qFormat="1"/>
+    <w:lsdException w:name="heading 7" w:uiPriority="9" w:qFormat="1"/>
+    <w:lsdException w:name="heading 8" w:uiPriority="9" w:qFormat="1"/>
+    <w:lsdException w:name="heading 9" w:uiPriority="9" w:qFormat="1"/>
+    <w:lsdException w:name="toc 1" w:uiPriority="39"/>
+    <w:lsdException w:name="toc 2" w:uiPriority="39"/>
+    <w:lsdException w:name="toc 3" w:uiPriority="39"/>
+    <w:lsdException w:name="toc 4" w:uiPriority="39"/>
+    <w:lsdException w:name="toc 5" w:uiPriority="39"/>
+    <w:lsdException w:name="toc 6" w:uiPriority="39"/>
+    <w:lsdException w:name="toc 7" w:uiPriority="39"/>
+    <w:lsdException w:name="toc 8" w:uiPriority="39"/>
+    <w:lsdException w:name="toc 9" w:uiPriority="39"/>
+    <w:lsdException w:name="caption" w:uiPriority="35" w:qFormat="1"/>
+    <w:lsdException w:name="List Bullet" w:uiPriority="1" w:qFormat="1"/>
+    <w:lsdException w:name="List Number" w:uiPriority="1" w:qFormat="1"/>
+    <w:lsdException w:name="Title" w:semiHidden="0" w:uiPriority="10" w:unhideWhenUsed="0" w:qFormat="1"/>
+    <w:lsdException w:name="Default Paragraph Font" w:uiPriority="1"/>
+    <w:lsdException w:name="Subtitle" w:semiHidden="0" w:uiPriority="11" w:unhideWhenUsed="0" w:qFormat="1"/>
+    <w:lsdException w:name="Strong" w:semiHidden="0" w:uiPriority="22" w:unhideWhenUsed="0" w:qFormat="1"/>
+    <w:lsdException w:name="Emphasis" w:semiHidden="0" w:uiPriority="20" w:unhideWhenUsed="0" w:qFormat="1"/>
+    <w:lsdException w:name="Table Grid" w:semiHidden="0" w:uiPriority="59" w:unhideWhenUsed="0"/>
+    <w:lsdException w:name="Placeholder Text" w:unhideWhenUsed="0"/>
+    <w:lsdException w:name="No Spacing" w:semiHidden="0" w:uiPriority="1" w:unhideWhenUsed="0" w:qFormat="1"/>
+    <w:lsdException w:name="Light Shading" w:semiHidden="0" w:uiPriority="60" w:unhideWhenUsed="0"/>
+    <w:lsdException w:name="Light List" w:semiHidden="0" w:uiPriority="61" w:unhideWhenUsed="0"/>
+    <w:lsdException w:name="Light Grid" w:semiHidden="0" w:uiPriority="62" w:unhideWhenUsed="0"/>
+    <w:lsdException w:name="Medium Shading 1" w:semiHidden="0" w:uiPriority="63" w:unhideWhenUsed="0"/>
+    <w:lsdException w:name="Medium Shading 2" w:semiHidden="0" w:uiPriority="64" w:unhideWhenUsed="0"/>
+    <w:lsdException w:name="Medium List 1" w:semiHidden="0" w:uiPriority="65" w:unhideWhenUsed="0"/>
+    <w:lsdException w:name="Medium List 2" w:semiHidden="0" w:uiPriority="66" w:unhideWhenUsed="0"/>
+    <w:lsdException w:name="Medium Grid 1" w:semiHidden="0" w:uiPriority="67" w:unhideWhenUsed="0"/>
+    <w:lsdException w:name="Medium Grid 2" w:semiHidden="0" w:uiPriority="68" w:unhideWhenUsed="0"/>
+    <w:lsdException w:name="Medium Grid 3" w:semiHidden="0" w:uiPriority="69" w:unhideWhenUsed="0"/>
+    <w:lsdException w:name="Dark List" w:semiHidden="0" w:uiPriority="70" w:unhideWhenUsed="0"/>
+    <w:lsdException w:name="Colorful Shading" w:semiHidden="0" w:uiPriority="71" w:unhideWhenUsed="0"/>
+    <w:lsdException w:name="Colorful List" w:semiHidden="0" w:uiPriority="72" w:unhideWhenUsed="0"/>
+    <w:lsdException w:name="Colorful Grid" w:semiHidden="0" w:uiPriority="73" w:unhideWhenUsed="0"/>
+    <w:lsdException w:name="Light Shading Accent 1" w:semiHidden="0" w:uiPriority="60" w:unhideWhenUsed="0"/>
+    <w:lsdException w:name="Light List Accent 1" w:semiHidden="0" w:uiPriority="61" w:unhideWhenUsed="0"/>
+    <w:lsdException w:name="Light Grid Accent 1" w:semiHidden="0" w:uiPriority="62" w:unhideWhenUsed="0"/>
+    <w:lsdException w:name="Medium Shading 1 Accent 1" w:semiHidden="0" w:uiPriority="63" w:unhideWhenUsed="0"/>
+    <w:lsdException w:name="Medium Shading 2 Accent 1" w:semiHidden="0" w:uiPriority="64" w:unhideWhenUsed="0"/>
+    <w:lsdException w:name="Medium List 1 Accent 1" w:semiHidden="0" w:uiPriority="65" w:unhideWhenUsed="0"/>
+    <w:lsdException w:name="Revision" w:unhideWhenUsed="0"/>
+    <w:lsdException w:name="List Paragraph" w:semiHidden="0" w:uiPriority="34" w:unhideWhenUsed="0" w:qFormat="1"/>
+    <w:lsdException w:name="Quote" w:semiHidden="0" w:uiPriority="29" w:unhideWhenUsed="0" w:qFormat="1"/>
+    <w:lsdException w:name="Intense Quote" w:semiHidden="0" w:uiPriority="30" w:unhideWhenUsed="0" w:qFormat="1"/>
+    <w:lsdException w:name="Medium List 2 Accent 1" w:semiHidden="0" w:uiPriority="66" w:unhideWhenUsed="0"/>
+    <w:lsdException w:name="Medium Grid 1 Accent 1" w:semiHidden="0" w:uiPriority="67" w:unhideWhenUsed="0"/>
+    <w:lsdException w:name="Medium Grid 2 Accent 1" w:semiHidden="0" w:uiPriority="68" w:unhideWhenUsed="0"/>
+    <w:lsdException w:name="Medium Grid 3 Accent 1" w:semiHidden="0" w:uiPriority="69" w:unhideWhenUsed="0"/>
+    <w:lsdException w:name="Dark List Accent 1" w:semiHidden="0" w:uiPriority="70" w:unhideWhenUsed="0"/>
+    <w:lsdException w:name="Colorful Shading Accent 1" w:semiHidden="0" w:uiPriority="71" w:unhideWhenUsed="0"/>
+    <w:lsdException w:name="Colorful List Accent 1" w:semiHidden="0" w:uiPriority="72" w:unhideWhenUsed="0"/>
+    <w:lsdException w:name="Colorful Grid Accent 1" w:semiHidden="0" w:uiPriority="73" w:unhideWhenUsed="0"/>
+    <w:lsdException w:name="Light Shading Accent 2" w:semiHidden="0" w:uiPriority="60" w:unhideWhenUsed="0"/>
+    <w:lsdException w:name="Light List Accent 2" w:semiHidden="0" w:uiPriority="61" w:unhideWhenUsed="0"/>
+    <w:lsdException w:name="Light Grid Accent 2" w:semiHidden="0" w:uiPriority="62" w:unhideWhenUsed="0"/>
+    <w:lsdException w:name="Medium Shading 1 Accent 2" w:semiHidden="0" w:uiPriority="63" w:unhideWhenUsed="0"/>
+    <w:lsdException w:name="Medium Shading 2 Accent 2" w:semiHidden="0" w:uiPriority="64" w:unhideWhenUsed="0"/>
+    <w:lsdException w:name="Medium List 1 Accent 2" w:semiHidden="0" w:uiPriority="65" w:unhideWhenUsed="0"/>
+    <w:lsdException w:name="Medium List 2 Accent 2" w:semiHidden="0" w:uiPriority="66" w:unhideWhenUsed="0"/>
+    <w:lsdException w:name="Medium Grid 1 Accent 2" w:semiHidden="0" w:uiPriority="67" w:unhideWhenUsed="0"/>
+    <w:lsdException w:name="Medium Grid 2 Accent 2" w:semiHidden="0" w:uiPriority="68" w:unhideWhenUsed="0"/>
+    <w:lsdException w:name="Medium Grid 3 Accent 2" w:semiHidden="0" w:uiPriority="69" w:unhideWhenUsed="0"/>
+    <w:lsdException w:name="Dark List Accent 2" w:semiHidden="0" w:uiPriority="70" w:unhideWhenUsed="0"/>
+    <w:lsdException w:name="Colorful Shading Accent 2" w:semiHidden="0" w:uiPriority="71" w:unhideWhenUsed="0"/>
+    <w:lsdException w:name="Colorful List Accent 2" w:semiHidden="0" w:uiPriority="72" w:unhideWhenUsed="0"/>
+    <w:lsdException w:name="Colorful Grid Accent 2" w:semiHidden="0" w:uiPriority="73" w:unhideWhenUsed="0"/>
+    <w:lsdException w:name="Light Shading Accent 3" w:semiHidden="0" w:uiPriority="60" w:unhideWhenUsed="0"/>
+    <w:lsdException w:name="Light List Accent 3" w:semiHidden="0" w:uiPriority="61" w:unhideWhenUsed="0"/>
+    <w:lsdException w:name="Light Grid Accent 3" w:semiHidden="0" w:uiPriority="62" w:unhideWhenUsed="0"/>
+    <w:lsdException w:name="Medium Shading 1 Accent 3" w:semiHidden="0" w:uiPriority="63" w:unhideWhenUsed="0"/>
+    <w:lsdException w:name="Medium Shading 2 Accent 3" w:semiHidden="0" w:uiPriority="64" w:unhideWhenUsed="0"/>
+    <w:lsdException w:name="Medium List 1 Accent 3" w:semiHidden="0" w:uiPriority="65" w:unhideWhenUsed="0"/>
+    <w:lsdException w:name="Medium List 2 Accent 3" w:semiHidden="0" w:uiPriority="66" w:unhideWhenUsed="0"/>
+    <w:lsdException w:name="Medium Grid 1 Accent 3" w:semiHidden="0" w:uiPriority="67" w:unhideWhenUsed="0"/>
+    <w:lsdException w:name="Medium Grid 2 Accent 3" w:semiHidden="0" w:uiPriority="68" w:unhideWhenUsed="0"/>
+    <w:lsdException w:name="Medium Grid 3 Accent 3" w:semiHidden="0" w:uiPriority="69" w:unhideWhenUsed="0"/>
+    <w:lsdException w:name="Dark List Accent 3" w:semiHidden="0" w:uiPriority="70" w:unhideWhenUsed="0"/>
+    <w:lsdException w:name="Colorful Shading Accent 3" w:semiHidden="0" w:uiPriority="71" w:unhideWhenUsed="0"/>
+    <w:lsdException w:name="Colorful List Accent 3" w:semiHidden="0" w:uiPriority="72" w:unhideWhenUsed="0"/>
+    <w:lsdException w:name="Colorful Grid Accent 3" w:semiHidden="0" w:uiPriority="73" w:unhideWhenUsed="0"/>
+    <w:lsdException w:name="Light Shading Accent 4" w:semiHidden="0" w:uiPriority="60" w:unhideWhenUsed="0"/>
+    <w:lsdException w:name="Light List Accent 4" w:semiHidden="0" w:uiPriority="61" w:unhideWhenUsed="0"/>
+    <w:lsdException w:name="Light Grid Accent 4" w:semiHidden="0" w:uiPriority="62" w:unhideWhenUsed="0"/>
+    <w:lsdException w:name="Medium Shading 1 Accent 4" w:semiHidden="0" w:uiPriority="63" w:unhideWhenUsed="0"/>
+    <w:lsdException w:name="Medium Shading 2 Accent 4" w:semiHidden="0" w:uiPriority="64" w:unhideWhenUsed="0"/>
+    <w:lsdException w:name="Medium List 1 Accent 4" w:semiHidden="0" w:uiPriority="65" w:unhideWhenUsed="0"/>
+    <w:lsdException w:name="Medium List 2 Accent 4" w:semiHidden="0" w:uiPriority="66" w:unhideWhenUsed="0"/>
+    <w:lsdException w:name="Medium Grid 1 Accent 4" w:semiHidden="0" w:uiPriority="67" w:unhideWhenUsed="0"/>
+    <w:lsdException w:name="Medium Grid 2 Accent 4" w:semiHidden="0" w:uiPriority="68" w:unhideWhenUsed="0"/>
+    <w:lsdException w:name="Medium Grid 3 Accent 4" w:semiHidden="0" w:uiPriority="69" w:unhideWhenUsed="0"/>
+    <w:lsdException w:name="Dark List Accent 4" w:semiHidden="0" w:uiPriority="70" w:unhideWhenUsed="0"/>
+    <w:lsdException w:name="Colorful Shading Accent 4" w:semiHidden="0" w:uiPriority="71" w:unhideWhenUsed="0"/>
+    <w:lsdException w:name="Colorful List Accent 4" w:semiHidden="0" w:uiPriority="72" w:unhideWhenUsed="0"/>
+    <w:lsdException w:name="Colorful Grid Accent 4" w:semiHidden="0" w:uiPriority="73" w:unhideWhenUsed="0"/>
+    <w:lsdException w:name="Light Shading Accent 5" w:semiHidden="0" w:uiPriority="60" w:unhideWhenUsed="0"/>
+    <w:lsdException w:name="Light List Accent 5" w:semiHidden="0" w:uiPriority="61" w:unhideWhenUsed="0"/>
+    <w:lsdException w:name="Light Grid Accent 5" w:semiHidden="0" w:uiPriority="62" w:unhideWhenUsed="0"/>
+    <w:lsdException w:name="Medium Shading 1 Accent 5" w:semiHidden="0" w:uiPriority="63" w:unhideWhenUsed="0"/>
+    <w:lsdException w:name="Medium Shading 2 Accent 5" w:semiHidden="0" w:uiPriority="64" w:unhideWhenUsed="0"/>
+    <w:lsdException w:name="Medium List 1 Accent 5" w:semiHidden="0" w:uiPriority="65" w:unhideWhenUsed="0"/>
+    <w:lsdException w:name="Medium List 2 Accent 5" w:semiHidden="0" w:uiPriority="66" w:unhideWhenUsed="0"/>
+    <w:lsdException w:name="Medium Grid 1 Accent 5" w:semiHidden="0" w:uiPriority="67" w:unhideWhenUsed="0"/>
+    <w:lsdException w:name="Medium Grid 2 Accent 5" w:semiHidden="0" w:uiPriority="68" w:unhideWhenUsed="0"/>
+    <w:lsdException w:name="Medium Grid 3 Accent 5" w:semiHidden="0" w:uiPriority="69" w:unhideWhenUsed="0"/>
+    <w:lsdException w:name="Dark List Accent 5" w:semiHidden="0" w:uiPriority="70" w:unhideWhenUsed="0"/>
+    <w:lsdException w:name="Colorful Shading Accent 5" w:semiHidden="0" w:uiPriority="71" w:unhideWhenUsed="0"/>
+    <w:lsdException w:name="Colorful List Accent 5" w:semiHidden="0" w:uiPriority="72" w:unhideWhenUsed="0"/>
+    <w:lsdException w:name="Colorful Grid Accent 5" w:semiHidden="0" w:uiPriority="73" w:unhideWhenUsed="0"/>
+    <w:lsdException w:name="Light Shading Accent 6" w:semiHidden="0" w:uiPriority="60" w:unhideWhenUsed="0"/>
+    <w:lsdException w:name="Light List Accent 6" w:semiHidden="0" w:uiPriority="61" w:unhideWhenUsed="0"/>
+    <w:lsdException w:name="Light Grid Accent 6" w:semiHidden="0" w:uiPriority="62" w:unhideWhenUsed="0"/>
+    <w:lsdException w:name="Medium Shading 1 Accent 6" w:semiHidden="0" w:uiPriority="63" w:unhideWhenUsed="0"/>
+    <w:lsdException w:name="Medium Shading 2 Accent 6" w:semiHidden="0" w:uiPriority="64" w:unhideWhenUsed="0"/>
+    <w:lsdException w:name="Medium List 1 Accent 6" w:semiHidden="0" w:uiPriority="65" w:unhideWhenUsed="0"/>
+    <w:lsdException w:name="Medium List 2 Accent 6" w:semiHidden="0" w:uiPriority="66" w:unhideWhenUsed="0"/>
+    <w:lsdException w:name="Medium Grid 1 Accent 6" w:semiHidden="0" w:uiPriority="67" w:unhideWhenUsed="0"/>
+    <w:lsdException w:name="Medium Grid 2 Accent 6" w:semiHidden="0" w:uiPriority="68" w:unhideWhenUsed="0"/>
+    <w:lsdException w:name="Medium Grid 3 Accent 6" w:semiHidden="0" w:uiPriority="69" w:unhideWhenUsed="0"/>
+    <w:lsdException w:name="Dark List Accent 6" w:semiHidden="0" w:uiPriority="70" w:unhideWhenUsed="0"/>
+    <w:lsdException w:name="Colorful Shading Accent 6" w:semiHidden="0" w:uiPriority="71" w:unhideWhenUsed="0"/>
+    <w:lsdException w:name="Colorful List Accent 6" w:semiHidden="0" w:uiPriority="72" w:unhideWhenUsed="0"/>
+    <w:lsdException w:name="Colorful Grid Accent 6" w:semiHidden="0" w:uiPriority="73" w:unhideWhenUsed="0"/>
+    <w:lsdException w:name="Subtle Emphasis" w:semiHidden="0" w:uiPriority="19" w:unhideWhenUsed="0" w:qFormat="1"/>
+    <w:lsdException w:name="Intense Emphasis" w:semiHidden="0" w:uiPriority="21" w:unhideWhenUsed="0" w:qFormat="1"/>
+    <w:lsdException w:name="Subtle Reference" w:semiHidden="0" w:uiPriority="31" w:unhideWhenUsed="0" w:qFormat="1"/>
+    <w:lsdException w:name="Intense Reference" w:semiHidden="0" w:uiPriority="32" w:unhideWhenUsed="0" w:qFormat="1"/>
+    <w:lsdException w:name="Book Title" w:semiHidden="0" w:uiPriority="33" w:unhideWhenUsed="0" w:qFormat="1"/>
+    <w:lsdException w:name="Bibliography" w:uiPriority="37"/>
+    <w:lsdException w:name="TOC Heading" w:uiPriority="39" w:qFormat="1"/>
   </w:latentStyles>
   <w:style w:type="paragraph" w:default="1" w:styleId="Normal">
     <w:name w:val="Normal"/>
@@ -22382,7 +22774,7 @@
     <w:rPr>
       <w:rFonts w:asciiTheme="majorHAnsi" w:eastAsiaTheme="majorEastAsia" w:hAnsiTheme="majorHAnsi" w:cstheme="majorBidi"/>
       <w:bCs/>
-      <w:color w:val="ED7D31" w:themeColor="accent2"/>
+      <w:color w:val="C0504D" w:themeColor="accent2"/>
       <w:lang w:eastAsia="en-US"/>
     </w:rPr>
   </w:style>
@@ -22447,7 +22839,312 @@
     <w:rPr>
       <w:rFonts w:asciiTheme="majorHAnsi" w:eastAsiaTheme="majorEastAsia" w:hAnsiTheme="majorHAnsi" w:cstheme="majorBidi"/>
       <w:bCs/>
-      <w:color w:val="ED7D31" w:themeColor="accent2"/>
+      <w:color w:val="C0504D" w:themeColor="accent2"/>
+      <w:lang w:eastAsia="en-US"/>
+    </w:rPr>
+  </w:style>
+  <w:style w:type="paragraph" w:styleId="ListBullet">
+    <w:name w:val="List Bullet"/>
+    <w:basedOn w:val="Normal"/>
+    <w:uiPriority w:val="1"/>
+    <w:qFormat/>
+    <w:pPr>
+      <w:numPr>
+        <w:numId w:val="1"/>
+      </w:numPr>
+      <w:spacing w:after="240" w:line="276" w:lineRule="auto"/>
+    </w:pPr>
+    <w:rPr>
+      <w:lang w:eastAsia="en-US"/>
+    </w:rPr>
+  </w:style>
+  <w:style w:type="paragraph" w:styleId="ListNumber">
+    <w:name w:val="List Number"/>
+    <w:basedOn w:val="Normal"/>
+    <w:uiPriority w:val="1"/>
+    <w:qFormat/>
+    <w:pPr>
+      <w:numPr>
+        <w:numId w:val="2"/>
+      </w:numPr>
+      <w:spacing w:after="240" w:line="276" w:lineRule="auto"/>
+    </w:pPr>
+    <w:rPr>
+      <w:lang w:eastAsia="en-US"/>
+    </w:rPr>
+  </w:style>
+  <w:style w:type="paragraph" w:customStyle="1" w:styleId="4E85848828AF5044ACA2BA5936977502">
+    <w:name w:val="4E85848828AF5044ACA2BA5936977502"/>
+  </w:style>
+</w:styles>
+</file>
+
+<file path=word/glossary/stylesWithEffects.xml><?xml version="1.0" encoding="utf-8"?>
+<w:styles xmlns:wpc="http://schemas.microsoft.com/office/word/2010/wordprocessingCanvas" xmlns:mc="http://schemas.openxmlformats.org/markup-compatibility/2006" xmlns:o="urn:schemas-microsoft-com:office:office" xmlns:r="http://schemas.openxmlformats.org/officeDocument/2006/relationships" xmlns:m="http://schemas.openxmlformats.org/officeDocument/2006/math" xmlns:v="urn:schemas-microsoft-com:vml" xmlns:wp14="http://schemas.microsoft.com/office/word/2010/wordprocessingDrawing" xmlns:wp="http://schemas.openxmlformats.org/drawingml/2006/wordprocessingDrawing" xmlns:w10="urn:schemas-microsoft-com:office:word" xmlns:w="http://schemas.openxmlformats.org/wordprocessingml/2006/main" xmlns:w14="http://schemas.microsoft.com/office/word/2010/wordml" xmlns:wpg="http://schemas.microsoft.com/office/word/2010/wordprocessingGroup" xmlns:wpi="http://schemas.microsoft.com/office/word/2010/wordprocessingInk" xmlns:wne="http://schemas.microsoft.com/office/word/2006/wordml" xmlns:wps="http://schemas.microsoft.com/office/word/2010/wordprocessingShape" mc:Ignorable="w14 wp14">
+  <w:docDefaults>
+    <w:rPrDefault>
+      <w:rPr>
+        <w:rFonts w:asciiTheme="minorHAnsi" w:eastAsiaTheme="minorEastAsia" w:hAnsiTheme="minorHAnsi" w:cstheme="minorBidi"/>
+        <w:sz w:val="24"/>
+        <w:szCs w:val="24"/>
+        <w:lang w:val="en-US" w:eastAsia="ja-JP" w:bidi="ar-SA"/>
+      </w:rPr>
+    </w:rPrDefault>
+    <w:pPrDefault/>
+  </w:docDefaults>
+  <w:latentStyles w:defLockedState="0" w:defUIPriority="99" w:defSemiHidden="1" w:defUnhideWhenUsed="1" w:defQFormat="0" w:count="267">
+    <w:lsdException w:name="Normal" w:semiHidden="0" w:uiPriority="0" w:unhideWhenUsed="0" w:qFormat="1"/>
+    <w:lsdException w:name="heading 1" w:semiHidden="0" w:uiPriority="9" w:unhideWhenUsed="0" w:qFormat="1"/>
+    <w:lsdException w:name="heading 2" w:uiPriority="1" w:qFormat="1"/>
+    <w:lsdException w:name="heading 3" w:uiPriority="1" w:qFormat="1"/>
+    <w:lsdException w:name="heading 4" w:uiPriority="9" w:qFormat="1"/>
+    <w:lsdException w:name="heading 5" w:uiPriority="9" w:qFormat="1"/>
+    <w:lsdException w:name="heading 6" w:uiPriority="9" w:qFormat="1"/>
+    <w:lsdException w:name="heading 7" w:uiPriority="9" w:qFormat="1"/>
+    <w:lsdException w:name="heading 8" w:uiPriority="9" w:qFormat="1"/>
+    <w:lsdException w:name="heading 9" w:uiPriority="9" w:qFormat="1"/>
+    <w:lsdException w:name="toc 1" w:uiPriority="39"/>
+    <w:lsdException w:name="toc 2" w:uiPriority="39"/>
+    <w:lsdException w:name="toc 3" w:uiPriority="39"/>
+    <w:lsdException w:name="toc 4" w:uiPriority="39"/>
+    <w:lsdException w:name="toc 5" w:uiPriority="39"/>
+    <w:lsdException w:name="toc 6" w:uiPriority="39"/>
+    <w:lsdException w:name="toc 7" w:uiPriority="39"/>
+    <w:lsdException w:name="toc 8" w:uiPriority="39"/>
+    <w:lsdException w:name="toc 9" w:uiPriority="39"/>
+    <w:lsdException w:name="caption" w:uiPriority="35" w:qFormat="1"/>
+    <w:lsdException w:name="List Bullet" w:uiPriority="1" w:qFormat="1"/>
+    <w:lsdException w:name="List Number" w:uiPriority="1" w:qFormat="1"/>
+    <w:lsdException w:name="Title" w:semiHidden="0" w:uiPriority="10" w:unhideWhenUsed="0" w:qFormat="1"/>
+    <w:lsdException w:name="Default Paragraph Font" w:uiPriority="1"/>
+    <w:lsdException w:name="Subtitle" w:semiHidden="0" w:uiPriority="11" w:unhideWhenUsed="0" w:qFormat="1"/>
+    <w:lsdException w:name="Strong" w:semiHidden="0" w:uiPriority="22" w:unhideWhenUsed="0" w:qFormat="1"/>
+    <w:lsdException w:name="Emphasis" w:semiHidden="0" w:uiPriority="20" w:unhideWhenUsed="0" w:qFormat="1"/>
+    <w:lsdException w:name="Table Grid" w:semiHidden="0" w:uiPriority="59" w:unhideWhenUsed="0"/>
+    <w:lsdException w:name="Placeholder Text" w:unhideWhenUsed="0"/>
+    <w:lsdException w:name="No Spacing" w:semiHidden="0" w:uiPriority="1" w:unhideWhenUsed="0" w:qFormat="1"/>
+    <w:lsdException w:name="Light Shading" w:semiHidden="0" w:uiPriority="60" w:unhideWhenUsed="0"/>
+    <w:lsdException w:name="Light List" w:semiHidden="0" w:uiPriority="61" w:unhideWhenUsed="0"/>
+    <w:lsdException w:name="Light Grid" w:semiHidden="0" w:uiPriority="62" w:unhideWhenUsed="0"/>
+    <w:lsdException w:name="Medium Shading 1" w:semiHidden="0" w:uiPriority="63" w:unhideWhenUsed="0"/>
+    <w:lsdException w:name="Medium Shading 2" w:semiHidden="0" w:uiPriority="64" w:unhideWhenUsed="0"/>
+    <w:lsdException w:name="Medium List 1" w:semiHidden="0" w:uiPriority="65" w:unhideWhenUsed="0"/>
+    <w:lsdException w:name="Medium List 2" w:semiHidden="0" w:uiPriority="66" w:unhideWhenUsed="0"/>
+    <w:lsdException w:name="Medium Grid 1" w:semiHidden="0" w:uiPriority="67" w:unhideWhenUsed="0"/>
+    <w:lsdException w:name="Medium Grid 2" w:semiHidden="0" w:uiPriority="68" w:unhideWhenUsed="0"/>
+    <w:lsdException w:name="Medium Grid 3" w:semiHidden="0" w:uiPriority="69" w:unhideWhenUsed="0"/>
+    <w:lsdException w:name="Dark List" w:semiHidden="0" w:uiPriority="70" w:unhideWhenUsed="0"/>
+    <w:lsdException w:name="Colorful Shading" w:semiHidden="0" w:uiPriority="71" w:unhideWhenUsed="0"/>
+    <w:lsdException w:name="Colorful List" w:semiHidden="0" w:uiPriority="72" w:unhideWhenUsed="0"/>
+    <w:lsdException w:name="Colorful Grid" w:semiHidden="0" w:uiPriority="73" w:unhideWhenUsed="0"/>
+    <w:lsdException w:name="Light Shading Accent 1" w:semiHidden="0" w:uiPriority="60" w:unhideWhenUsed="0"/>
+    <w:lsdException w:name="Light List Accent 1" w:semiHidden="0" w:uiPriority="61" w:unhideWhenUsed="0"/>
+    <w:lsdException w:name="Light Grid Accent 1" w:semiHidden="0" w:uiPriority="62" w:unhideWhenUsed="0"/>
+    <w:lsdException w:name="Medium Shading 1 Accent 1" w:semiHidden="0" w:uiPriority="63" w:unhideWhenUsed="0"/>
+    <w:lsdException w:name="Medium Shading 2 Accent 1" w:semiHidden="0" w:uiPriority="64" w:unhideWhenUsed="0"/>
+    <w:lsdException w:name="Medium List 1 Accent 1" w:semiHidden="0" w:uiPriority="65" w:unhideWhenUsed="0"/>
+    <w:lsdException w:name="Revision" w:unhideWhenUsed="0"/>
+    <w:lsdException w:name="List Paragraph" w:semiHidden="0" w:uiPriority="34" w:unhideWhenUsed="0" w:qFormat="1"/>
+    <w:lsdException w:name="Quote" w:semiHidden="0" w:uiPriority="29" w:unhideWhenUsed="0" w:qFormat="1"/>
+    <w:lsdException w:name="Intense Quote" w:semiHidden="0" w:uiPriority="30" w:unhideWhenUsed="0" w:qFormat="1"/>
+    <w:lsdException w:name="Medium List 2 Accent 1" w:semiHidden="0" w:uiPriority="66" w:unhideWhenUsed="0"/>
+    <w:lsdException w:name="Medium Grid 1 Accent 1" w:semiHidden="0" w:uiPriority="67" w:unhideWhenUsed="0"/>
+    <w:lsdException w:name="Medium Grid 2 Accent 1" w:semiHidden="0" w:uiPriority="68" w:unhideWhenUsed="0"/>
+    <w:lsdException w:name="Medium Grid 3 Accent 1" w:semiHidden="0" w:uiPriority="69" w:unhideWhenUsed="0"/>
+    <w:lsdException w:name="Dark List Accent 1" w:semiHidden="0" w:uiPriority="70" w:unhideWhenUsed="0"/>
+    <w:lsdException w:name="Colorful Shading Accent 1" w:semiHidden="0" w:uiPriority="71" w:unhideWhenUsed="0"/>
+    <w:lsdException w:name="Colorful List Accent 1" w:semiHidden="0" w:uiPriority="72" w:unhideWhenUsed="0"/>
+    <w:lsdException w:name="Colorful Grid Accent 1" w:semiHidden="0" w:uiPriority="73" w:unhideWhenUsed="0"/>
+    <w:lsdException w:name="Light Shading Accent 2" w:semiHidden="0" w:uiPriority="60" w:unhideWhenUsed="0"/>
+    <w:lsdException w:name="Light List Accent 2" w:semiHidden="0" w:uiPriority="61" w:unhideWhenUsed="0"/>
+    <w:lsdException w:name="Light Grid Accent 2" w:semiHidden="0" w:uiPriority="62" w:unhideWhenUsed="0"/>
+    <w:lsdException w:name="Medium Shading 1 Accent 2" w:semiHidden="0" w:uiPriority="63" w:unhideWhenUsed="0"/>
+    <w:lsdException w:name="Medium Shading 2 Accent 2" w:semiHidden="0" w:uiPriority="64" w:unhideWhenUsed="0"/>
+    <w:lsdException w:name="Medium List 1 Accent 2" w:semiHidden="0" w:uiPriority="65" w:unhideWhenUsed="0"/>
+    <w:lsdException w:name="Medium List 2 Accent 2" w:semiHidden="0" w:uiPriority="66" w:unhideWhenUsed="0"/>
+    <w:lsdException w:name="Medium Grid 1 Accent 2" w:semiHidden="0" w:uiPriority="67" w:unhideWhenUsed="0"/>
+    <w:lsdException w:name="Medium Grid 2 Accent 2" w:semiHidden="0" w:uiPriority="68" w:unhideWhenUsed="0"/>
+    <w:lsdException w:name="Medium Grid 3 Accent 2" w:semiHidden="0" w:uiPriority="69" w:unhideWhenUsed="0"/>
+    <w:lsdException w:name="Dark List Accent 2" w:semiHidden="0" w:uiPriority="70" w:unhideWhenUsed="0"/>
+    <w:lsdException w:name="Colorful Shading Accent 2" w:semiHidden="0" w:uiPriority="71" w:unhideWhenUsed="0"/>
+    <w:lsdException w:name="Colorful List Accent 2" w:semiHidden="0" w:uiPriority="72" w:unhideWhenUsed="0"/>
+    <w:lsdException w:name="Colorful Grid Accent 2" w:semiHidden="0" w:uiPriority="73" w:unhideWhenUsed="0"/>
+    <w:lsdException w:name="Light Shading Accent 3" w:semiHidden="0" w:uiPriority="60" w:unhideWhenUsed="0"/>
+    <w:lsdException w:name="Light List Accent 3" w:semiHidden="0" w:uiPriority="61" w:unhideWhenUsed="0"/>
+    <w:lsdException w:name="Light Grid Accent 3" w:semiHidden="0" w:uiPriority="62" w:unhideWhenUsed="0"/>
+    <w:lsdException w:name="Medium Shading 1 Accent 3" w:semiHidden="0" w:uiPriority="63" w:unhideWhenUsed="0"/>
+    <w:lsdException w:name="Medium Shading 2 Accent 3" w:semiHidden="0" w:uiPriority="64" w:unhideWhenUsed="0"/>
+    <w:lsdException w:name="Medium List 1 Accent 3" w:semiHidden="0" w:uiPriority="65" w:unhideWhenUsed="0"/>
+    <w:lsdException w:name="Medium List 2 Accent 3" w:semiHidden="0" w:uiPriority="66" w:unhideWhenUsed="0"/>
+    <w:lsdException w:name="Medium Grid 1 Accent 3" w:semiHidden="0" w:uiPriority="67" w:unhideWhenUsed="0"/>
+    <w:lsdException w:name="Medium Grid 2 Accent 3" w:semiHidden="0" w:uiPriority="68" w:unhideWhenUsed="0"/>
+    <w:lsdException w:name="Medium Grid 3 Accent 3" w:semiHidden="0" w:uiPriority="69" w:unhideWhenUsed="0"/>
+    <w:lsdException w:name="Dark List Accent 3" w:semiHidden="0" w:uiPriority="70" w:unhideWhenUsed="0"/>
+    <w:lsdException w:name="Colorful Shading Accent 3" w:semiHidden="0" w:uiPriority="71" w:unhideWhenUsed="0"/>
+    <w:lsdException w:name="Colorful List Accent 3" w:semiHidden="0" w:uiPriority="72" w:unhideWhenUsed="0"/>
+    <w:lsdException w:name="Colorful Grid Accent 3" w:semiHidden="0" w:uiPriority="73" w:unhideWhenUsed="0"/>
+    <w:lsdException w:name="Light Shading Accent 4" w:semiHidden="0" w:uiPriority="60" w:unhideWhenUsed="0"/>
+    <w:lsdException w:name="Light List Accent 4" w:semiHidden="0" w:uiPriority="61" w:unhideWhenUsed="0"/>
+    <w:lsdException w:name="Light Grid Accent 4" w:semiHidden="0" w:uiPriority="62" w:unhideWhenUsed="0"/>
+    <w:lsdException w:name="Medium Shading 1 Accent 4" w:semiHidden="0" w:uiPriority="63" w:unhideWhenUsed="0"/>
+    <w:lsdException w:name="Medium Shading 2 Accent 4" w:semiHidden="0" w:uiPriority="64" w:unhideWhenUsed="0"/>
+    <w:lsdException w:name="Medium List 1 Accent 4" w:semiHidden="0" w:uiPriority="65" w:unhideWhenUsed="0"/>
+    <w:lsdException w:name="Medium List 2 Accent 4" w:semiHidden="0" w:uiPriority="66" w:unhideWhenUsed="0"/>
+    <w:lsdException w:name="Medium Grid 1 Accent 4" w:semiHidden="0" w:uiPriority="67" w:unhideWhenUsed="0"/>
+    <w:lsdException w:name="Medium Grid 2 Accent 4" w:semiHidden="0" w:uiPriority="68" w:unhideWhenUsed="0"/>
+    <w:lsdException w:name="Medium Grid 3 Accent 4" w:semiHidden="0" w:uiPriority="69" w:unhideWhenUsed="0"/>
+    <w:lsdException w:name="Dark List Accent 4" w:semiHidden="0" w:uiPriority="70" w:unhideWhenUsed="0"/>
+    <w:lsdException w:name="Colorful Shading Accent 4" w:semiHidden="0" w:uiPriority="71" w:unhideWhenUsed="0"/>
+    <w:lsdException w:name="Colorful List Accent 4" w:semiHidden="0" w:uiPriority="72" w:unhideWhenUsed="0"/>
+    <w:lsdException w:name="Colorful Grid Accent 4" w:semiHidden="0" w:uiPriority="73" w:unhideWhenUsed="0"/>
+    <w:lsdException w:name="Light Shading Accent 5" w:semiHidden="0" w:uiPriority="60" w:unhideWhenUsed="0"/>
+    <w:lsdException w:name="Light List Accent 5" w:semiHidden="0" w:uiPriority="61" w:unhideWhenUsed="0"/>
+    <w:lsdException w:name="Light Grid Accent 5" w:semiHidden="0" w:uiPriority="62" w:unhideWhenUsed="0"/>
+    <w:lsdException w:name="Medium Shading 1 Accent 5" w:semiHidden="0" w:uiPriority="63" w:unhideWhenUsed="0"/>
+    <w:lsdException w:name="Medium Shading 2 Accent 5" w:semiHidden="0" w:uiPriority="64" w:unhideWhenUsed="0"/>
+    <w:lsdException w:name="Medium List 1 Accent 5" w:semiHidden="0" w:uiPriority="65" w:unhideWhenUsed="0"/>
+    <w:lsdException w:name="Medium List 2 Accent 5" w:semiHidden="0" w:uiPriority="66" w:unhideWhenUsed="0"/>
+    <w:lsdException w:name="Medium Grid 1 Accent 5" w:semiHidden="0" w:uiPriority="67" w:unhideWhenUsed="0"/>
+    <w:lsdException w:name="Medium Grid 2 Accent 5" w:semiHidden="0" w:uiPriority="68" w:unhideWhenUsed="0"/>
+    <w:lsdException w:name="Medium Grid 3 Accent 5" w:semiHidden="0" w:uiPriority="69" w:unhideWhenUsed="0"/>
+    <w:lsdException w:name="Dark List Accent 5" w:semiHidden="0" w:uiPriority="70" w:unhideWhenUsed="0"/>
+    <w:lsdException w:name="Colorful Shading Accent 5" w:semiHidden="0" w:uiPriority="71" w:unhideWhenUsed="0"/>
+    <w:lsdException w:name="Colorful List Accent 5" w:semiHidden="0" w:uiPriority="72" w:unhideWhenUsed="0"/>
+    <w:lsdException w:name="Colorful Grid Accent 5" w:semiHidden="0" w:uiPriority="73" w:unhideWhenUsed="0"/>
+    <w:lsdException w:name="Light Shading Accent 6" w:semiHidden="0" w:uiPriority="60" w:unhideWhenUsed="0"/>
+    <w:lsdException w:name="Light List Accent 6" w:semiHidden="0" w:uiPriority="61" w:unhideWhenUsed="0"/>
+    <w:lsdException w:name="Light Grid Accent 6" w:semiHidden="0" w:uiPriority="62" w:unhideWhenUsed="0"/>
+    <w:lsdException w:name="Medium Shading 1 Accent 6" w:semiHidden="0" w:uiPriority="63" w:unhideWhenUsed="0"/>
+    <w:lsdException w:name="Medium Shading 2 Accent 6" w:semiHidden="0" w:uiPriority="64" w:unhideWhenUsed="0"/>
+    <w:lsdException w:name="Medium List 1 Accent 6" w:semiHidden="0" w:uiPriority="65" w:unhideWhenUsed="0"/>
+    <w:lsdException w:name="Medium List 2 Accent 6" w:semiHidden="0" w:uiPriority="66" w:unhideWhenUsed="0"/>
+    <w:lsdException w:name="Medium Grid 1 Accent 6" w:semiHidden="0" w:uiPriority="67" w:unhideWhenUsed="0"/>
+    <w:lsdException w:name="Medium Grid 2 Accent 6" w:semiHidden="0" w:uiPriority="68" w:unhideWhenUsed="0"/>
+    <w:lsdException w:name="Medium Grid 3 Accent 6" w:semiHidden="0" w:uiPriority="69" w:unhideWhenUsed="0"/>
+    <w:lsdException w:name="Dark List Accent 6" w:semiHidden="0" w:uiPriority="70" w:unhideWhenUsed="0"/>
+    <w:lsdException w:name="Colorful Shading Accent 6" w:semiHidden="0" w:uiPriority="71" w:unhideWhenUsed="0"/>
+    <w:lsdException w:name="Colorful List Accent 6" w:semiHidden="0" w:uiPriority="72" w:unhideWhenUsed="0"/>
+    <w:lsdException w:name="Colorful Grid Accent 6" w:semiHidden="0" w:uiPriority="73" w:unhideWhenUsed="0"/>
+    <w:lsdException w:name="Subtle Emphasis" w:semiHidden="0" w:uiPriority="19" w:unhideWhenUsed="0" w:qFormat="1"/>
+    <w:lsdException w:name="Intense Emphasis" w:semiHidden="0" w:uiPriority="21" w:unhideWhenUsed="0" w:qFormat="1"/>
+    <w:lsdException w:name="Subtle Reference" w:semiHidden="0" w:uiPriority="31" w:unhideWhenUsed="0" w:qFormat="1"/>
+    <w:lsdException w:name="Intense Reference" w:semiHidden="0" w:uiPriority="32" w:unhideWhenUsed="0" w:qFormat="1"/>
+    <w:lsdException w:name="Book Title" w:semiHidden="0" w:uiPriority="33" w:unhideWhenUsed="0" w:qFormat="1"/>
+    <w:lsdException w:name="Bibliography" w:uiPriority="37"/>
+    <w:lsdException w:name="TOC Heading" w:uiPriority="39" w:qFormat="1"/>
+  </w:latentStyles>
+  <w:style w:type="paragraph" w:default="1" w:styleId="Normal">
+    <w:name w:val="Normal"/>
+    <w:qFormat/>
+  </w:style>
+  <w:style w:type="paragraph" w:styleId="Heading2">
+    <w:name w:val="heading 2"/>
+    <w:basedOn w:val="Normal"/>
+    <w:next w:val="Normal"/>
+    <w:link w:val="Heading2Char"/>
+    <w:uiPriority w:val="1"/>
+    <w:qFormat/>
+    <w:pPr>
+      <w:keepNext/>
+      <w:keepLines/>
+      <w:pBdr>
+        <w:bottom w:val="single" w:sz="2" w:space="14" w:color="BFBFBF" w:themeColor="background1" w:themeShade="BF"/>
+      </w:pBdr>
+      <w:spacing w:before="120" w:after="240" w:line="276" w:lineRule="auto"/>
+      <w:jc w:val="center"/>
+      <w:outlineLvl w:val="1"/>
+    </w:pPr>
+    <w:rPr>
+      <w:rFonts w:asciiTheme="majorHAnsi" w:eastAsiaTheme="majorEastAsia" w:hAnsiTheme="majorHAnsi" w:cstheme="majorBidi"/>
+      <w:bCs/>
+      <w:color w:val="000000" w:themeColor="text1"/>
+      <w:sz w:val="28"/>
+      <w:szCs w:val="26"/>
+      <w:lang w:eastAsia="en-US"/>
+    </w:rPr>
+  </w:style>
+  <w:style w:type="paragraph" w:styleId="Heading3">
+    <w:name w:val="heading 3"/>
+    <w:basedOn w:val="Normal"/>
+    <w:next w:val="Normal"/>
+    <w:link w:val="Heading3Char"/>
+    <w:uiPriority w:val="1"/>
+    <w:qFormat/>
+    <w:pPr>
+      <w:keepNext/>
+      <w:keepLines/>
+      <w:spacing w:before="280" w:line="276" w:lineRule="auto"/>
+      <w:outlineLvl w:val="2"/>
+    </w:pPr>
+    <w:rPr>
+      <w:rFonts w:asciiTheme="majorHAnsi" w:eastAsiaTheme="majorEastAsia" w:hAnsiTheme="majorHAnsi" w:cstheme="majorBidi"/>
+      <w:bCs/>
+      <w:color w:val="C0504D" w:themeColor="accent2"/>
+      <w:lang w:eastAsia="en-US"/>
+    </w:rPr>
+  </w:style>
+  <w:style w:type="character" w:default="1" w:styleId="DefaultParagraphFont">
+    <w:name w:val="Default Paragraph Font"/>
+    <w:uiPriority w:val="1"/>
+    <w:semiHidden/>
+    <w:unhideWhenUsed/>
+  </w:style>
+  <w:style w:type="table" w:default="1" w:styleId="TableNormal">
+    <w:name w:val="Normal Table"/>
+    <w:uiPriority w:val="99"/>
+    <w:semiHidden/>
+    <w:unhideWhenUsed/>
+    <w:tblPr>
+      <w:tblInd w:w="0" w:type="dxa"/>
+      <w:tblCellMar>
+        <w:top w:w="0" w:type="dxa"/>
+        <w:left w:w="108" w:type="dxa"/>
+        <w:bottom w:w="0" w:type="dxa"/>
+        <w:right w:w="108" w:type="dxa"/>
+      </w:tblCellMar>
+    </w:tblPr>
+  </w:style>
+  <w:style w:type="numbering" w:default="1" w:styleId="NoList">
+    <w:name w:val="No List"/>
+    <w:uiPriority w:val="99"/>
+    <w:semiHidden/>
+    <w:unhideWhenUsed/>
+  </w:style>
+  <w:style w:type="paragraph" w:customStyle="1" w:styleId="653D121090D502478F8F6D3A57CE62B0">
+    <w:name w:val="653D121090D502478F8F6D3A57CE62B0"/>
+  </w:style>
+  <w:style w:type="paragraph" w:customStyle="1" w:styleId="2726CDA45C1FB740B5DD6AE5C1E13E77">
+    <w:name w:val="2726CDA45C1FB740B5DD6AE5C1E13E77"/>
+  </w:style>
+  <w:style w:type="paragraph" w:customStyle="1" w:styleId="72B5FEA5CC82E8409CF49062EF6C223B">
+    <w:name w:val="72B5FEA5CC82E8409CF49062EF6C223B"/>
+  </w:style>
+  <w:style w:type="character" w:customStyle="1" w:styleId="Heading2Char">
+    <w:name w:val="Heading 2 Char"/>
+    <w:basedOn w:val="DefaultParagraphFont"/>
+    <w:link w:val="Heading2"/>
+    <w:uiPriority w:val="1"/>
+    <w:rPr>
+      <w:rFonts w:asciiTheme="majorHAnsi" w:eastAsiaTheme="majorEastAsia" w:hAnsiTheme="majorHAnsi" w:cstheme="majorBidi"/>
+      <w:bCs/>
+      <w:color w:val="000000" w:themeColor="text1"/>
+      <w:sz w:val="28"/>
+      <w:szCs w:val="26"/>
+      <w:lang w:eastAsia="en-US"/>
+    </w:rPr>
+  </w:style>
+  <w:style w:type="paragraph" w:customStyle="1" w:styleId="A73716093ECFA64C8C927579312FE0A3">
+    <w:name w:val="A73716093ECFA64C8C927579312FE0A3"/>
+  </w:style>
+  <w:style w:type="character" w:customStyle="1" w:styleId="Heading3Char">
+    <w:name w:val="Heading 3 Char"/>
+    <w:basedOn w:val="DefaultParagraphFont"/>
+    <w:link w:val="Heading3"/>
+    <w:uiPriority w:val="1"/>
+    <w:rPr>
+      <w:rFonts w:asciiTheme="majorHAnsi" w:eastAsiaTheme="majorEastAsia" w:hAnsiTheme="majorHAnsi" w:cstheme="majorBidi"/>
+      <w:bCs/>
+      <w:color w:val="C0504D" w:themeColor="accent2"/>
       <w:lang w:eastAsia="en-US"/>
     </w:rPr>
   </w:style>
@@ -22488,7 +23185,7 @@
 </file>
 
 <file path=word/glossary/webSettings.xml><?xml version="1.0" encoding="utf-8"?>
-<w:webSettings xmlns:mc="http://schemas.openxmlformats.org/markup-compatibility/2006" xmlns:r="http://schemas.openxmlformats.org/officeDocument/2006/relationships" xmlns:w="http://schemas.openxmlformats.org/wordprocessingml/2006/main" xmlns:w14="http://schemas.microsoft.com/office/word/2010/wordml" xmlns:w15="http://schemas.microsoft.com/office/word/2012/wordml" mc:Ignorable="w14 w15">
+<w:webSettings xmlns:mc="http://schemas.openxmlformats.org/markup-compatibility/2006" xmlns:r="http://schemas.openxmlformats.org/officeDocument/2006/relationships" xmlns:w="http://schemas.openxmlformats.org/wordprocessingml/2006/main" xmlns:w14="http://schemas.microsoft.com/office/word/2010/wordml" mc:Ignorable="w14">
   <w:allowPNG/>
 </w:webSettings>
 </file>
@@ -22816,7 +23513,7 @@
 </file>
 
 <file path=customXml/itemProps1.xml><?xml version="1.0" encoding="utf-8"?>
-<ds:datastoreItem xmlns:ds="http://schemas.openxmlformats.org/officeDocument/2006/customXml" ds:itemID="{682B16CF-967F-4395-ADB5-34EA81E025F5}">
+<ds:datastoreItem xmlns:ds="http://schemas.openxmlformats.org/officeDocument/2006/customXml" ds:itemID="{82C493D2-A74D-40EA-A3E4-F1FEE09465C2}">
   <ds:schemaRefs>
     <ds:schemaRef ds:uri="http://schemas.openxmlformats.org/officeDocument/2006/bibliography"/>
   </ds:schemaRefs>

</xml_diff>